<commit_message>
Changed Deliverables, SW Life Cycle, and Risk Management
</commit_message>
<xml_diff>
--- a/ProjectManagementPlan.docx
+++ b/ProjectManagementPlan.docx
@@ -1,6 +1,6 @@
 
 <file path=word/document.xml><?xml version="1.0" encoding="utf-8"?>
-<w:document xmlns:wpc="http://schemas.microsoft.com/office/word/2010/wordprocessingCanvas" xmlns:mo="http://schemas.microsoft.com/office/mac/office/2008/main" xmlns:mc="http://schemas.openxmlformats.org/markup-compatibility/2006" xmlns:mv="urn:schemas-microsoft-com:mac:vml" xmlns:o="urn:schemas-microsoft-com:office:office" xmlns:r="http://schemas.openxmlformats.org/officeDocument/2006/relationships" xmlns:m="http://schemas.openxmlformats.org/officeDocument/2006/math" xmlns:v="urn:schemas-microsoft-com:vml" xmlns:wp14="http://schemas.microsoft.com/office/word/2010/wordprocessingDrawing" xmlns:wp="http://schemas.openxmlformats.org/drawingml/2006/wordprocessingDrawing" xmlns:w10="urn:schemas-microsoft-com:office:word" xmlns:w="http://schemas.openxmlformats.org/wordprocessingml/2006/main" xmlns:w14="http://schemas.microsoft.com/office/word/2010/wordml" xmlns:w15="http://schemas.microsoft.com/office/word/2012/wordml" xmlns:wpg="http://schemas.microsoft.com/office/word/2010/wordprocessingGroup" xmlns:wpi="http://schemas.microsoft.com/office/word/2010/wordprocessingInk" xmlns:wne="http://schemas.microsoft.com/office/word/2006/wordml" xmlns:wps="http://schemas.microsoft.com/office/word/2010/wordprocessingShape" mc:Ignorable="w14 w15 wp14">
+<w:document xmlns:wpc="http://schemas.microsoft.com/office/word/2010/wordprocessingCanvas" xmlns:mc="http://schemas.openxmlformats.org/markup-compatibility/2006" xmlns:o="urn:schemas-microsoft-com:office:office" xmlns:r="http://schemas.openxmlformats.org/officeDocument/2006/relationships" xmlns:m="http://schemas.openxmlformats.org/officeDocument/2006/math" xmlns:v="urn:schemas-microsoft-com:vml" xmlns:wp14="http://schemas.microsoft.com/office/word/2010/wordprocessingDrawing" xmlns:wp="http://schemas.openxmlformats.org/drawingml/2006/wordprocessingDrawing" xmlns:w10="urn:schemas-microsoft-com:office:word" xmlns:w="http://schemas.openxmlformats.org/wordprocessingml/2006/main" xmlns:w14="http://schemas.microsoft.com/office/word/2010/wordml" xmlns:w15="http://schemas.microsoft.com/office/word/2012/wordml" xmlns:wpg="http://schemas.microsoft.com/office/word/2010/wordprocessingGroup" xmlns:wpi="http://schemas.microsoft.com/office/word/2010/wordprocessingInk" xmlns:wne="http://schemas.microsoft.com/office/word/2006/wordml" xmlns:wps="http://schemas.microsoft.com/office/word/2010/wordprocessingShape" mc:Ignorable="w14 w15 wp14">
   <w:body>
     <w:p>
       <w:pPr>
@@ -164,17 +164,8 @@
           <w:rFonts w:eastAsia="Times New Roman" w:cs="Times New Roman"/>
           <w:color w:val="000000"/>
         </w:rPr>
-        <w:t xml:space="preserve">Joel </w:t>
-      </w:r>
-      <w:proofErr w:type="spellStart"/>
-      <w:r>
-        <w:rPr>
-          <w:rFonts w:eastAsia="Times New Roman" w:cs="Times New Roman"/>
-          <w:color w:val="000000"/>
-        </w:rPr>
-        <w:t>Gardyasz</w:t>
-      </w:r>
-      <w:proofErr w:type="spellEnd"/>
+        <w:t>Joel Gardyasz</w:t>
+      </w:r>
     </w:p>
     <w:p>
       <w:pPr>
@@ -492,10 +483,8 @@
               <w:rPr>
                 <w:rFonts w:eastAsia="Times New Roman" w:cs="Times New Roman"/>
               </w:rPr>
-              <w:t>&lt;date here&gt;</w:t>
-            </w:r>
-            <w:bookmarkStart w:id="0" w:name="_GoBack"/>
-            <w:bookmarkEnd w:id="0"/>
+              <w:t>02/12/16</w:t>
+            </w:r>
           </w:p>
         </w:tc>
         <w:tc>
@@ -520,7 +509,7 @@
               <w:rPr>
                 <w:rFonts w:eastAsia="Times New Roman" w:cs="Times New Roman"/>
               </w:rPr>
-              <w:t>&lt;who&gt;</w:t>
+              <w:t>Joel</w:t>
             </w:r>
           </w:p>
         </w:tc>
@@ -546,7 +535,7 @@
               <w:rPr>
                 <w:rFonts w:eastAsia="Times New Roman" w:cs="Times New Roman"/>
               </w:rPr>
-              <w:t>&lt;put comment to summarize the changes made in this version&gt;</w:t>
+              <w:t>Changes to Deliverables, SW Life Cycle, and Risk Management</w:t>
             </w:r>
           </w:p>
         </w:tc>
@@ -1440,16 +1429,9 @@
           <w:rFonts w:eastAsia="Times New Roman" w:cs="Times New Roman"/>
           <w:color w:val="000000"/>
         </w:rPr>
-        <w:t>... ?</w:t>
+        <w:t>... ?&gt;</w:t>
       </w:r>
       <w:proofErr w:type="gramEnd"/>
-      <w:r>
-        <w:rPr>
-          <w:rFonts w:eastAsia="Times New Roman" w:cs="Times New Roman"/>
-          <w:color w:val="000000"/>
-        </w:rPr>
-        <w:t>&gt;</w:t>
-      </w:r>
     </w:p>
     <w:p>
       <w:pPr>
@@ -1620,18 +1602,8 @@
               </w:rPr>
               <w:t> </w:t>
             </w:r>
-            <w:r>
-              <w:rPr>
-                <w:rFonts w:eastAsia="Times New Roman" w:cs="Times New Roman"/>
-              </w:rPr>
-              <w:br/>
-            </w:r>
-            <w:r>
-              <w:rPr>
-                <w:rFonts w:eastAsia="Times New Roman" w:cs="Times New Roman"/>
-              </w:rPr>
-              <w:t>&lt;some will have multiple deliveries&gt;</w:t>
-            </w:r>
+            <w:bookmarkStart w:id="0" w:name="_GoBack"/>
+            <w:bookmarkEnd w:id="0"/>
           </w:p>
         </w:tc>
       </w:tr>
@@ -1816,14 +1788,12 @@
                 <w:rFonts w:eastAsia="Times New Roman" w:cs="Times New Roman"/>
               </w:rPr>
             </w:pPr>
-            <w:proofErr w:type="spellStart"/>
             <w:r>
               <w:rPr>
                 <w:rFonts w:eastAsia="Times New Roman" w:cs="Times New Roman"/>
               </w:rPr>
               <w:t>ConOps</w:t>
             </w:r>
-            <w:proofErr w:type="spellEnd"/>
           </w:p>
         </w:tc>
         <w:tc>
@@ -1848,14 +1818,14 @@
               <w:rPr>
                 <w:rFonts w:eastAsia="Times New Roman" w:cs="Times New Roman"/>
               </w:rPr>
-              <w:t>June 3</w:t>
+              <w:t>Feb 5</w:t>
             </w:r>
             <w:r>
               <w:rPr>
                 <w:rFonts w:eastAsia="Times New Roman" w:cs="Times New Roman"/>
                 <w:vertAlign w:val="superscript"/>
               </w:rPr>
-              <w:t>rd</w:t>
+              <w:t>th</w:t>
             </w:r>
           </w:p>
         </w:tc>
@@ -1912,14 +1882,14 @@
               <w:rPr>
                 <w:rFonts w:eastAsia="Times New Roman" w:cs="Times New Roman"/>
               </w:rPr>
-              <w:t>June 3</w:t>
+              <w:t>Feb 12</w:t>
             </w:r>
             <w:r>
               <w:rPr>
                 <w:rFonts w:eastAsia="Times New Roman" w:cs="Times New Roman"/>
                 <w:vertAlign w:val="superscript"/>
               </w:rPr>
-              <w:t>rd</w:t>
+              <w:t>th</w:t>
             </w:r>
           </w:p>
         </w:tc>
@@ -1970,21 +1940,20 @@
               <w:spacing w:after="0" w:line="240" w:lineRule="auto"/>
               <w:rPr>
                 <w:rFonts w:eastAsia="Times New Roman" w:cs="Times New Roman"/>
-                <w:b/>
               </w:rPr>
             </w:pPr>
             <w:r>
               <w:rPr>
                 <w:rFonts w:eastAsia="Times New Roman" w:cs="Times New Roman"/>
               </w:rPr>
-              <w:t>June 3</w:t>
+              <w:t>Feb 19</w:t>
             </w:r>
             <w:r>
               <w:rPr>
                 <w:rFonts w:eastAsia="Times New Roman" w:cs="Times New Roman"/>
                 <w:vertAlign w:val="superscript"/>
               </w:rPr>
-              <w:t>rd</w:t>
+              <w:t>th</w:t>
             </w:r>
           </w:p>
         </w:tc>
@@ -2041,7 +2010,7 @@
               <w:rPr>
                 <w:rFonts w:eastAsia="Times New Roman" w:cs="Times New Roman"/>
               </w:rPr>
-              <w:t>July 5</w:t>
+              <w:t>Feb 19</w:t>
             </w:r>
             <w:r>
               <w:rPr>
@@ -2105,7 +2074,7 @@
               <w:rPr>
                 <w:rFonts w:eastAsia="Times New Roman" w:cs="Times New Roman"/>
               </w:rPr>
-              <w:t>July 5</w:t>
+              <w:t>Feb 26</w:t>
             </w:r>
             <w:r>
               <w:rPr>
@@ -2169,7 +2138,7 @@
               <w:rPr>
                 <w:rFonts w:eastAsia="Times New Roman" w:cs="Times New Roman"/>
               </w:rPr>
-              <w:t>July 5</w:t>
+              <w:t>Mar 4</w:t>
             </w:r>
             <w:r>
               <w:rPr>
@@ -2233,7 +2202,7 @@
               <w:rPr>
                 <w:rFonts w:eastAsia="Times New Roman" w:cs="Times New Roman"/>
               </w:rPr>
-              <w:t>July 5</w:t>
+              <w:t>Mar 18</w:t>
             </w:r>
             <w:r>
               <w:rPr>
@@ -2297,7 +2266,7 @@
               <w:rPr>
                 <w:rFonts w:eastAsia="Times New Roman" w:cs="Times New Roman"/>
               </w:rPr>
-              <w:t>August 2</w:t>
+              <w:t>April 22</w:t>
             </w:r>
             <w:r>
               <w:rPr>
@@ -2361,14 +2330,14 @@
               <w:rPr>
                 <w:rFonts w:eastAsia="Times New Roman" w:cs="Times New Roman"/>
               </w:rPr>
-              <w:t>August 2</w:t>
+              <w:t>April 8</w:t>
             </w:r>
             <w:r>
               <w:rPr>
                 <w:rFonts w:eastAsia="Times New Roman" w:cs="Times New Roman"/>
                 <w:vertAlign w:val="superscript"/>
               </w:rPr>
-              <w:t>nd</w:t>
+              <w:t>th</w:t>
             </w:r>
           </w:p>
         </w:tc>
@@ -2425,7 +2394,7 @@
               <w:rPr>
                 <w:rFonts w:eastAsia="Times New Roman" w:cs="Times New Roman"/>
               </w:rPr>
-              <w:t>August 2</w:t>
+              <w:t>April 22</w:t>
             </w:r>
             <w:r>
               <w:rPr>
@@ -2489,7 +2458,7 @@
               <w:rPr>
                 <w:rFonts w:eastAsia="Times New Roman" w:cs="Times New Roman"/>
               </w:rPr>
-              <w:t>August 2</w:t>
+              <w:t>April 22</w:t>
             </w:r>
             <w:r>
               <w:rPr>
@@ -2523,16 +2492,40 @@
         <w:spacing w:before="100" w:beforeAutospacing="1" w:after="100" w:afterAutospacing="1" w:line="240" w:lineRule="auto"/>
         <w:rPr>
           <w:rFonts w:eastAsia="Times New Roman" w:cs="Times New Roman"/>
-          <w:color w:val="000000"/>
-        </w:rPr>
-      </w:pPr>
-      <w:r>
-        <w:rPr>
-          <w:rFonts w:eastAsia="Times New Roman" w:cs="Times New Roman"/>
           <w:b/>
           <w:bCs/>
           <w:color w:val="000000"/>
         </w:rPr>
+      </w:pPr>
+    </w:p>
+    <w:p>
+      <w:pPr>
+        <w:spacing w:before="100" w:beforeAutospacing="1" w:after="100" w:afterAutospacing="1" w:line="240" w:lineRule="auto"/>
+        <w:rPr>
+          <w:rFonts w:eastAsia="Times New Roman" w:cs="Times New Roman"/>
+          <w:b/>
+          <w:bCs/>
+          <w:color w:val="000000"/>
+        </w:rPr>
+      </w:pPr>
+    </w:p>
+    <w:p>
+      <w:pPr>
+        <w:spacing w:before="100" w:beforeAutospacing="1" w:after="100" w:afterAutospacing="1" w:line="240" w:lineRule="auto"/>
+        <w:rPr>
+          <w:rFonts w:eastAsia="Times New Roman" w:cs="Times New Roman"/>
+          <w:b/>
+          <w:bCs/>
+          <w:color w:val="000000"/>
+        </w:rPr>
+      </w:pPr>
+      <w:r>
+        <w:rPr>
+          <w:rFonts w:eastAsia="Times New Roman" w:cs="Times New Roman"/>
+          <w:b/>
+          <w:bCs/>
+          <w:color w:val="000000"/>
+        </w:rPr>
         <w:t>Software Life Cycle Process</w:t>
       </w:r>
     </w:p>
@@ -2541,52 +2534,128 @@
         <w:spacing w:before="100" w:beforeAutospacing="1" w:after="100" w:afterAutospacing="1" w:line="240" w:lineRule="auto"/>
         <w:rPr>
           <w:rFonts w:eastAsia="Times New Roman" w:cs="Times New Roman"/>
-          <w:color w:val="000000"/>
-        </w:rPr>
-      </w:pPr>
-      <w:r>
-        <w:rPr>
-          <w:rFonts w:eastAsia="Times New Roman" w:cs="Times New Roman"/>
-          <w:color w:val="000000"/>
-        </w:rPr>
-        <w:t xml:space="preserve">&lt;What process will your group follow? Give a sentence or two description of the process and the rationale for selecting this process. Give a diagram of the process that includes the major phases and the </w:t>
-      </w:r>
-      <w:r>
-        <w:rPr>
-          <w:rFonts w:eastAsia="Times New Roman" w:cs="Times New Roman"/>
+          <w:bCs/>
+          <w:color w:val="000000"/>
+        </w:rPr>
+      </w:pPr>
+      <w:r>
+        <w:rPr>
+          <w:rFonts w:eastAsia="Times New Roman" w:cs="Times New Roman"/>
+          <w:bCs/>
           <w:color w:val="000000"/>
         </w:rPr>
         <w:lastRenderedPageBreak/>
-        <w:t xml:space="preserve">sequencing of the phases. See </w:t>
-      </w:r>
-      <w:r>
-        <w:rPr>
-          <w:rFonts w:eastAsia="Times New Roman" w:cs="Times New Roman"/>
-          <w:color w:val="000000"/>
-        </w:rPr>
-        <w:t xml:space="preserve">chapter 2 of </w:t>
-      </w:r>
-      <w:r>
-        <w:rPr>
-          <w:rFonts w:eastAsia="Times New Roman" w:cs="Times New Roman"/>
-          <w:color w:val="000000"/>
-        </w:rPr>
-        <w:t xml:space="preserve">your </w:t>
-      </w:r>
-      <w:r>
-        <w:rPr>
-          <w:rFonts w:eastAsia="Times New Roman" w:cs="Times New Roman"/>
-          <w:color w:val="000000"/>
-        </w:rPr>
-        <w:t>materials</w:t>
-      </w:r>
-      <w:r>
-        <w:rPr>
-          <w:rFonts w:eastAsia="Times New Roman" w:cs="Times New Roman"/>
-          <w:color w:val="000000"/>
-        </w:rPr>
-        <w:t xml:space="preserve"> for background information. You may decide to implement a "hybrid" model that is not exactly as shown in your text.&gt;</w:t>
-      </w:r>
+        <w:t xml:space="preserve">Our group will follow the Agile Software Development model.  We chose this method because we felt that it would work best when creating a small 2D game.  The Agile methodology will lead to iterative development and allow for flexibility and changes to the final product as time goes on.  </w:t>
+      </w:r>
+    </w:p>
+    <w:p>
+      <w:pPr>
+        <w:spacing w:before="100" w:beforeAutospacing="1" w:after="100" w:afterAutospacing="1" w:line="240" w:lineRule="auto"/>
+        <w:rPr>
+          <w:rFonts w:eastAsia="Times New Roman" w:cs="Times New Roman"/>
+          <w:color w:val="000000"/>
+        </w:rPr>
+      </w:pPr>
+      <w:r>
+        <w:rPr>
+          <w:noProof/>
+        </w:rPr>
+        <w:drawing>
+          <wp:anchor distT="0" distB="0" distL="114300" distR="114300" simplePos="0" relativeHeight="251658240" behindDoc="1" locked="0" layoutInCell="1" allowOverlap="1" wp14:anchorId="06D2CEA4" wp14:editId="749E1E49">
+            <wp:simplePos x="0" y="0"/>
+            <wp:positionH relativeFrom="margin">
+              <wp:align>right</wp:align>
+            </wp:positionH>
+            <wp:positionV relativeFrom="paragraph">
+              <wp:posOffset>1270</wp:posOffset>
+            </wp:positionV>
+            <wp:extent cx="2266315" cy="1381125"/>
+            <wp:effectExtent l="0" t="0" r="635" b="9525"/>
+            <wp:wrapTight wrapText="bothSides">
+              <wp:wrapPolygon edited="0">
+                <wp:start x="0" y="0"/>
+                <wp:lineTo x="0" y="21451"/>
+                <wp:lineTo x="21424" y="21451"/>
+                <wp:lineTo x="21424" y="0"/>
+                <wp:lineTo x="0" y="0"/>
+              </wp:wrapPolygon>
+            </wp:wrapTight>
+            <wp:docPr id="1" name="Picture 1" descr="Image result for software development life cycle timeline"/>
+            <wp:cNvGraphicFramePr>
+              <a:graphicFrameLocks xmlns:a="http://schemas.openxmlformats.org/drawingml/2006/main" noChangeAspect="1"/>
+            </wp:cNvGraphicFramePr>
+            <a:graphic xmlns:a="http://schemas.openxmlformats.org/drawingml/2006/main">
+              <a:graphicData uri="http://schemas.openxmlformats.org/drawingml/2006/picture">
+                <pic:pic xmlns:pic="http://schemas.openxmlformats.org/drawingml/2006/picture">
+                  <pic:nvPicPr>
+                    <pic:cNvPr id="0" name="Picture 15" descr="Image result for software development life cycle timeline"/>
+                    <pic:cNvPicPr>
+                      <a:picLocks noChangeAspect="1" noChangeArrowheads="1"/>
+                    </pic:cNvPicPr>
+                  </pic:nvPicPr>
+                  <pic:blipFill>
+                    <a:blip r:embed="rId5">
+                      <a:extLst>
+                        <a:ext uri="{28A0092B-C50C-407E-A947-70E740481C1C}">
+                          <a14:useLocalDpi xmlns:a14="http://schemas.microsoft.com/office/drawing/2010/main" val="0"/>
+                        </a:ext>
+                      </a:extLst>
+                    </a:blip>
+                    <a:srcRect/>
+                    <a:stretch>
+                      <a:fillRect/>
+                    </a:stretch>
+                  </pic:blipFill>
+                  <pic:spPr bwMode="auto">
+                    <a:xfrm>
+                      <a:off x="0" y="0"/>
+                      <a:ext cx="2266315" cy="1381125"/>
+                    </a:xfrm>
+                    <a:prstGeom prst="rect">
+                      <a:avLst/>
+                    </a:prstGeom>
+                    <a:noFill/>
+                    <a:ln>
+                      <a:noFill/>
+                    </a:ln>
+                  </pic:spPr>
+                </pic:pic>
+              </a:graphicData>
+            </a:graphic>
+            <wp14:sizeRelH relativeFrom="page">
+              <wp14:pctWidth>0</wp14:pctWidth>
+            </wp14:sizeRelH>
+            <wp14:sizeRelV relativeFrom="page">
+              <wp14:pctHeight>0</wp14:pctHeight>
+            </wp14:sizeRelV>
+          </wp:anchor>
+        </w:drawing>
+      </w:r>
+      <w:r>
+        <w:rPr>
+          <w:rFonts w:eastAsia="Times New Roman" w:cs="Times New Roman"/>
+          <w:color w:val="000000"/>
+        </w:rPr>
+        <w:t xml:space="preserve">This is a simple diagram of how our development process will operate.  Its cyclical form will allow us to make changes to our design along the way as we learn more about what we wish to accomplish with this project.  </w:t>
+      </w:r>
+    </w:p>
+    <w:p>
+      <w:pPr>
+        <w:spacing w:before="100" w:beforeAutospacing="1" w:after="100" w:afterAutospacing="1" w:line="240" w:lineRule="auto"/>
+        <w:rPr>
+          <w:rFonts w:eastAsia="Times New Roman" w:cs="Times New Roman"/>
+          <w:color w:val="000000"/>
+        </w:rPr>
+      </w:pPr>
+    </w:p>
+    <w:p>
+      <w:pPr>
+        <w:spacing w:before="100" w:beforeAutospacing="1" w:after="100" w:afterAutospacing="1" w:line="240" w:lineRule="auto"/>
+        <w:rPr>
+          <w:rFonts w:eastAsia="Times New Roman" w:cs="Times New Roman"/>
+          <w:color w:val="000000"/>
+        </w:rPr>
+      </w:pPr>
     </w:p>
     <w:p>
       <w:pPr>
@@ -2815,16 +2884,18 @@
         <w:spacing w:before="100" w:beforeAutospacing="1" w:after="100" w:afterAutospacing="1" w:line="240" w:lineRule="auto"/>
         <w:rPr>
           <w:rFonts w:eastAsia="Times New Roman" w:cs="Times New Roman"/>
-          <w:color w:val="000000"/>
-        </w:rPr>
-      </w:pPr>
-      <w:r>
-        <w:rPr>
-          <w:rFonts w:eastAsia="Times New Roman" w:cs="Times New Roman"/>
           <w:b/>
           <w:bCs/>
           <w:color w:val="000000"/>
         </w:rPr>
+      </w:pPr>
+      <w:r>
+        <w:rPr>
+          <w:rFonts w:eastAsia="Times New Roman" w:cs="Times New Roman"/>
+          <w:b/>
+          <w:bCs/>
+          <w:color w:val="000000"/>
+        </w:rPr>
         <w:t>Risk Management</w:t>
       </w:r>
     </w:p>
@@ -2839,23 +2910,10 @@
       <w:r>
         <w:rPr>
           <w:rFonts w:eastAsia="Times New Roman" w:cs="Times New Roman"/>
-          <w:color w:val="000000"/>
-        </w:rPr>
-        <w:t xml:space="preserve">&lt;Identify potential risks for this project. For each risk, how will you manage the risk?  </w:t>
-      </w:r>
-      <w:r>
-        <w:rPr>
-          <w:rFonts w:eastAsia="Times New Roman" w:cs="Times New Roman"/>
-          <w:color w:val="000000"/>
-        </w:rPr>
-        <w:t>I</w:t>
-      </w:r>
-      <w:r>
-        <w:rPr>
-          <w:rFonts w:eastAsia="Times New Roman" w:cs="Times New Roman"/>
-          <w:color w:val="000000"/>
-        </w:rPr>
-        <w:t>t is expected that this information will be at a high-level at the beginning of the project.&gt;</w:t>
+          <w:bCs/>
+          <w:color w:val="000000"/>
+        </w:rPr>
+        <w:t xml:space="preserve">One potential risk for this project is the risk of either not including enough in the game or trying to implement too much.  It is important to maintain a proper balance in this area because we want to feel accomplished with our project, but not overburdened.  The risk will be managed with our agile development method by looking at what we’ve accomplished at regular intervals and determining what pace we are on and planning from there.  </w:t>
       </w:r>
     </w:p>
     <w:p>
@@ -2905,6 +2963,7 @@
           <w:rFonts w:eastAsia="Times New Roman" w:cs="Times New Roman"/>
           <w:color w:val="000000"/>
         </w:rPr>
+        <w:lastRenderedPageBreak/>
         <w:t xml:space="preserve">&lt;Break down your project into a hierarchy of work packages. For each work package, estimate how much work time it will take to complete. For each work package, state who is responsible for its completion. </w:t>
       </w:r>
       <w:r>
@@ -2999,7 +3058,6 @@
           <w:rFonts w:eastAsia="Times New Roman" w:cs="Times New Roman"/>
           <w:color w:val="000000"/>
         </w:rPr>
-        <w:lastRenderedPageBreak/>
         <w:t>&lt;</w:t>
       </w:r>
       <w:r>
@@ -3226,8 +3284,8 @@
 </file>
 
 <file path=word/numbering.xml><?xml version="1.0" encoding="utf-8"?>
-<w:numbering xmlns:wpc="http://schemas.microsoft.com/office/word/2010/wordprocessingCanvas" xmlns:mo="http://schemas.microsoft.com/office/mac/office/2008/main" xmlns:mc="http://schemas.openxmlformats.org/markup-compatibility/2006" xmlns:mv="urn:schemas-microsoft-com:mac:vml" xmlns:o="urn:schemas-microsoft-com:office:office" xmlns:r="http://schemas.openxmlformats.org/officeDocument/2006/relationships" xmlns:m="http://schemas.openxmlformats.org/officeDocument/2006/math" xmlns:v="urn:schemas-microsoft-com:vml" xmlns:wp14="http://schemas.microsoft.com/office/word/2010/wordprocessingDrawing" xmlns:wp="http://schemas.openxmlformats.org/drawingml/2006/wordprocessingDrawing" xmlns:w10="urn:schemas-microsoft-com:office:word" xmlns:w="http://schemas.openxmlformats.org/wordprocessingml/2006/main" xmlns:w14="http://schemas.microsoft.com/office/word/2010/wordml" xmlns:w15="http://schemas.microsoft.com/office/word/2012/wordml" xmlns:wpg="http://schemas.microsoft.com/office/word/2010/wordprocessingGroup" xmlns:wpi="http://schemas.microsoft.com/office/word/2010/wordprocessingInk" xmlns:wne="http://schemas.microsoft.com/office/word/2006/wordml" xmlns:wps="http://schemas.microsoft.com/office/word/2010/wordprocessingShape" mc:Ignorable="w14 w15 wp14">
-  <w:abstractNum w:abstractNumId="0">
+<w:numbering xmlns:wpc="http://schemas.microsoft.com/office/word/2010/wordprocessingCanvas" xmlns:mc="http://schemas.openxmlformats.org/markup-compatibility/2006" xmlns:o="urn:schemas-microsoft-com:office:office" xmlns:r="http://schemas.openxmlformats.org/officeDocument/2006/relationships" xmlns:m="http://schemas.openxmlformats.org/officeDocument/2006/math" xmlns:v="urn:schemas-microsoft-com:vml" xmlns:wp14="http://schemas.microsoft.com/office/word/2010/wordprocessingDrawing" xmlns:wp="http://schemas.openxmlformats.org/drawingml/2006/wordprocessingDrawing" xmlns:w10="urn:schemas-microsoft-com:office:word" xmlns:w="http://schemas.openxmlformats.org/wordprocessingml/2006/main" xmlns:w14="http://schemas.microsoft.com/office/word/2010/wordml" xmlns:w15="http://schemas.microsoft.com/office/word/2012/wordml" xmlns:wpg="http://schemas.microsoft.com/office/word/2010/wordprocessingGroup" xmlns:wpi="http://schemas.microsoft.com/office/word/2010/wordprocessingInk" xmlns:wne="http://schemas.microsoft.com/office/word/2006/wordml" xmlns:wps="http://schemas.microsoft.com/office/word/2010/wordprocessingShape" mc:Ignorable="w14 w15 wp14">
+  <w:abstractNum w:abstractNumId="0" w15:restartNumberingAfterBreak="0">
     <w:nsid w:val="558B70BF"/>
     <w:multiLevelType w:val="multilevel"/>
     <w:tmpl w:val="474A4100"/>
@@ -3376,7 +3434,7 @@
       </w:rPr>
     </w:lvl>
   </w:abstractNum>
-  <w:abstractNum w:abstractNumId="1">
+  <w:abstractNum w:abstractNumId="1" w15:restartNumberingAfterBreak="0">
     <w:nsid w:val="61402F02"/>
     <w:multiLevelType w:val="multilevel"/>
     <w:tmpl w:val="AE44D520"/>
@@ -3525,7 +3583,7 @@
       </w:rPr>
     </w:lvl>
   </w:abstractNum>
-  <w:abstractNum w:abstractNumId="2">
+  <w:abstractNum w:abstractNumId="2" w15:restartNumberingAfterBreak="0">
     <w:nsid w:val="766F48A3"/>
     <w:multiLevelType w:val="multilevel"/>
     <w:tmpl w:val="AF56EE28"/>
@@ -3674,7 +3732,7 @@
       </w:rPr>
     </w:lvl>
   </w:abstractNum>
-  <w:abstractNum w:abstractNumId="3">
+  <w:abstractNum w:abstractNumId="3" w15:restartNumberingAfterBreak="0">
     <w:nsid w:val="7C581820"/>
     <w:multiLevelType w:val="multilevel"/>
     <w:tmpl w:val="8B327BFE"/>
@@ -3855,7 +3913,7 @@
       </w:pPr>
     </w:pPrDefault>
   </w:docDefaults>
-  <w:latentStyles w:defLockedState="0" w:defUIPriority="99" w:defSemiHidden="0" w:defUnhideWhenUsed="0" w:defQFormat="0" w:count="380">
+  <w:latentStyles w:defLockedState="0" w:defUIPriority="99" w:defSemiHidden="0" w:defUnhideWhenUsed="0" w:defQFormat="0" w:count="371">
     <w:lsdException w:name="Normal" w:uiPriority="0" w:qFormat="1"/>
     <w:lsdException w:name="heading 1" w:uiPriority="9" w:qFormat="1"/>
     <w:lsdException w:name="heading 2" w:semiHidden="1" w:uiPriority="9" w:unhideWhenUsed="1" w:qFormat="1"/>
@@ -4012,15 +4070,6 @@
     <w:lsdException w:name="Balloon Text" w:semiHidden="1" w:unhideWhenUsed="1"/>
     <w:lsdException w:name="Table Grid" w:uiPriority="59"/>
     <w:lsdException w:name="Table Theme" w:semiHidden="1" w:unhideWhenUsed="1"/>
-    <w:lsdException w:name="Note Level 1" w:semiHidden="1" w:unhideWhenUsed="1"/>
-    <w:lsdException w:name="Note Level 2" w:semiHidden="1" w:unhideWhenUsed="1"/>
-    <w:lsdException w:name="Note Level 3" w:semiHidden="1" w:unhideWhenUsed="1"/>
-    <w:lsdException w:name="Note Level 4" w:semiHidden="1" w:unhideWhenUsed="1"/>
-    <w:lsdException w:name="Note Level 5" w:semiHidden="1" w:unhideWhenUsed="1"/>
-    <w:lsdException w:name="Note Level 6" w:semiHidden="1" w:unhideWhenUsed="1"/>
-    <w:lsdException w:name="Note Level 7" w:semiHidden="1" w:unhideWhenUsed="1"/>
-    <w:lsdException w:name="Note Level 8" w:semiHidden="1" w:unhideWhenUsed="1"/>
-    <w:lsdException w:name="Note Level 9" w:semiHidden="1" w:unhideWhenUsed="1"/>
     <w:lsdException w:name="Placeholder Text" w:semiHidden="1"/>
     <w:lsdException w:name="No Spacing" w:uiPriority="1" w:qFormat="1"/>
     <w:lsdException w:name="Light Shading" w:uiPriority="60"/>

</xml_diff>

<commit_message>
Added Project Overview, Reference Docs, Standards, Team Organization, and Tools
</commit_message>
<xml_diff>
--- a/ProjectManagementPlan.docx
+++ b/ProjectManagementPlan.docx
@@ -1,6 +1,6 @@
 
 <file path=word/document.xml><?xml version="1.0" encoding="utf-8"?>
-<w:document xmlns:wpc="http://schemas.microsoft.com/office/word/2010/wordprocessingCanvas" xmlns:mc="http://schemas.openxmlformats.org/markup-compatibility/2006" xmlns:o="urn:schemas-microsoft-com:office:office" xmlns:r="http://schemas.openxmlformats.org/officeDocument/2006/relationships" xmlns:m="http://schemas.openxmlformats.org/officeDocument/2006/math" xmlns:v="urn:schemas-microsoft-com:vml" xmlns:wp14="http://schemas.microsoft.com/office/word/2010/wordprocessingDrawing" xmlns:wp="http://schemas.openxmlformats.org/drawingml/2006/wordprocessingDrawing" xmlns:w10="urn:schemas-microsoft-com:office:word" xmlns:w="http://schemas.openxmlformats.org/wordprocessingml/2006/main" xmlns:w14="http://schemas.microsoft.com/office/word/2010/wordml" xmlns:w15="http://schemas.microsoft.com/office/word/2012/wordml" xmlns:wpg="http://schemas.microsoft.com/office/word/2010/wordprocessingGroup" xmlns:wpi="http://schemas.microsoft.com/office/word/2010/wordprocessingInk" xmlns:wne="http://schemas.microsoft.com/office/word/2006/wordml" xmlns:wps="http://schemas.microsoft.com/office/word/2010/wordprocessingShape" mc:Ignorable="w14 w15 wp14">
+<w:document xmlns:wpc="http://schemas.microsoft.com/office/word/2010/wordprocessingCanvas" xmlns:mc="http://schemas.openxmlformats.org/markup-compatibility/2006" xmlns:o="urn:schemas-microsoft-com:office:office" xmlns:r="http://schemas.openxmlformats.org/officeDocument/2006/relationships" xmlns:m="http://schemas.openxmlformats.org/officeDocument/2006/math" xmlns:v="urn:schemas-microsoft-com:vml" xmlns:wp14="http://schemas.microsoft.com/office/word/2010/wordprocessingDrawing" xmlns:wp="http://schemas.openxmlformats.org/drawingml/2006/wordprocessingDrawing" xmlns:w10="urn:schemas-microsoft-com:office:word" xmlns:w="http://schemas.openxmlformats.org/wordprocessingml/2006/main" xmlns:w14="http://schemas.microsoft.com/office/word/2010/wordml" xmlns:wpg="http://schemas.microsoft.com/office/word/2010/wordprocessingGroup" xmlns:wpi="http://schemas.microsoft.com/office/word/2010/wordprocessingInk" xmlns:wne="http://schemas.microsoft.com/office/word/2006/wordml" xmlns:wps="http://schemas.microsoft.com/office/word/2010/wordprocessingShape" mc:Ignorable="w14 wp14">
   <w:body>
     <w:p>
       <w:pPr>
@@ -457,7 +457,13 @@
               <w:rPr>
                 <w:rFonts w:eastAsia="Times New Roman" w:cs="Times New Roman"/>
               </w:rPr>
-              <w:t>v1.0</w:t>
+              <w:t>V</w:t>
+            </w:r>
+            <w:r>
+              <w:rPr>
+                <w:rFonts w:eastAsia="Times New Roman" w:cs="Times New Roman"/>
+              </w:rPr>
+              <w:t>0.8</w:t>
             </w:r>
           </w:p>
         </w:tc>
@@ -566,7 +572,7 @@
               <w:rPr>
                 <w:rFonts w:eastAsia="Times New Roman" w:cs="Times New Roman"/>
               </w:rPr>
-              <w:t>...</w:t>
+              <w:t>V0.9</w:t>
             </w:r>
           </w:p>
         </w:tc>
@@ -588,6 +594,12 @@
                 <w:rFonts w:eastAsia="Times New Roman" w:cs="Times New Roman"/>
               </w:rPr>
             </w:pPr>
+            <w:r>
+              <w:rPr>
+                <w:rFonts w:eastAsia="Times New Roman" w:cs="Times New Roman"/>
+              </w:rPr>
+              <w:t>02/12/16</w:t>
+            </w:r>
           </w:p>
         </w:tc>
         <w:tc>
@@ -608,6 +620,12 @@
                 <w:rFonts w:eastAsia="Times New Roman" w:cs="Times New Roman"/>
               </w:rPr>
             </w:pPr>
+            <w:r>
+              <w:rPr>
+                <w:rFonts w:eastAsia="Times New Roman" w:cs="Times New Roman"/>
+              </w:rPr>
+              <w:t>Mark</w:t>
+            </w:r>
           </w:p>
         </w:tc>
         <w:tc>
@@ -628,6 +646,14 @@
                 <w:rFonts w:eastAsia="Times New Roman" w:cs="Times New Roman"/>
               </w:rPr>
             </w:pPr>
+            <w:r>
+              <w:rPr>
+                <w:rFonts w:eastAsia="Times New Roman" w:cs="Times New Roman"/>
+              </w:rPr>
+              <w:t>Added Project Overview, Reference Docs, Standards, Team Organization, and Tools</w:t>
+            </w:r>
+            <w:bookmarkStart w:id="0" w:name="_GoBack"/>
+            <w:bookmarkEnd w:id="0"/>
           </w:p>
         </w:tc>
       </w:tr>
@@ -921,49 +947,42 @@
           <w:rFonts w:eastAsia="Times New Roman" w:cs="Times New Roman"/>
           <w:color w:val="000000"/>
         </w:rPr>
-        <w:t>&lt;</w:t>
-      </w:r>
-      <w:r>
-        <w:rPr>
-          <w:rFonts w:eastAsia="Times New Roman" w:cs="Times New Roman"/>
-          <w:color w:val="000000"/>
-        </w:rPr>
-        <w:t>I</w:t>
-      </w:r>
-      <w:r>
-        <w:rPr>
-          <w:rFonts w:eastAsia="Times New Roman" w:cs="Times New Roman"/>
-          <w:color w:val="000000"/>
-        </w:rPr>
-        <w:t xml:space="preserve">nclude a 1-paragraph description of what </w:t>
-      </w:r>
-      <w:r>
-        <w:rPr>
-          <w:rFonts w:eastAsia="Times New Roman" w:cs="Times New Roman"/>
-          <w:color w:val="000000"/>
-        </w:rPr>
-        <w:t xml:space="preserve">your project is </w:t>
-      </w:r>
-      <w:r>
-        <w:rPr>
-          <w:rFonts w:eastAsia="Times New Roman" w:cs="Times New Roman"/>
-          <w:color w:val="000000"/>
-        </w:rPr>
-        <w:t>about</w:t>
-      </w:r>
-      <w:r>
-        <w:rPr>
-          <w:rFonts w:eastAsia="Times New Roman" w:cs="Times New Roman"/>
-          <w:color w:val="000000"/>
-        </w:rPr>
-        <w:t>.</w:t>
-      </w:r>
-      <w:r>
-        <w:rPr>
-          <w:rFonts w:eastAsia="Times New Roman" w:cs="Times New Roman"/>
-          <w:color w:val="000000"/>
-        </w:rPr>
-        <w:t>&gt;</w:t>
+        <w:t xml:space="preserve">Sinister Transistor </w:t>
+      </w:r>
+      <w:r>
+        <w:rPr>
+          <w:rFonts w:eastAsia="Times New Roman" w:cs="Times New Roman"/>
+          <w:color w:val="000000"/>
+        </w:rPr>
+        <w:t>will be a 2</w:t>
+      </w:r>
+      <w:r>
+        <w:rPr>
+          <w:rFonts w:eastAsia="Times New Roman" w:cs="Times New Roman"/>
+          <w:color w:val="000000"/>
+        </w:rPr>
+        <w:t>D</w:t>
+      </w:r>
+      <w:r>
+        <w:rPr>
+          <w:rFonts w:eastAsia="Times New Roman" w:cs="Times New Roman"/>
+          <w:color w:val="000000"/>
+        </w:rPr>
+        <w:t xml:space="preserve"> top-down </w:t>
+      </w:r>
+      <w:r>
+        <w:rPr>
+          <w:rFonts w:eastAsia="Times New Roman" w:cs="Times New Roman"/>
+          <w:color w:val="000000"/>
+        </w:rPr>
+        <w:t xml:space="preserve">action adventure game set in a fantasy universe. The game will be similar to the classic Legend of Zelda games but with modern gameplay and graphics. </w:t>
+      </w:r>
+      <w:r>
+        <w:rPr>
+          <w:rFonts w:eastAsia="Times New Roman" w:cs="Times New Roman"/>
+          <w:color w:val="000000"/>
+        </w:rPr>
+        <w:t xml:space="preserve">It will feature dungeon exploration, several enemies to fight, an item and inventory system, and player leveling. </w:t>
       </w:r>
     </w:p>
     <w:p>
@@ -1023,7 +1042,7 @@
     <w:p>
       <w:pPr>
         <w:numPr>
-          <w:ilvl w:val="0"/>
+          <w:ilvl w:val="1"/>
           <w:numId w:val="2"/>
         </w:numPr>
         <w:spacing w:before="100" w:beforeAutospacing="1" w:after="100" w:afterAutospacing="1" w:line="240" w:lineRule="auto"/>
@@ -1032,12 +1051,21 @@
           <w:color w:val="000000"/>
         </w:rPr>
       </w:pPr>
-      <w:r>
-        <w:rPr>
-          <w:rFonts w:eastAsia="Times New Roman" w:cs="Times New Roman"/>
-          <w:color w:val="000000"/>
-        </w:rPr>
-        <w:t>&lt;any other relevant documents&gt;</w:t>
+      <w:hyperlink r:id="rId7" w:history="1">
+        <w:r>
+          <w:rPr>
+            <w:rStyle w:val="Hyperlink"/>
+            <w:rFonts w:eastAsia="Times New Roman" w:cs="Times New Roman"/>
+          </w:rPr>
+          <w:t>https://github.com/gregkelso/COP-4331/blob/master/CONOP.docx</w:t>
+        </w:r>
+      </w:hyperlink>
+      <w:r>
+        <w:rPr>
+          <w:rFonts w:eastAsia="Times New Roman" w:cs="Times New Roman"/>
+          <w:color w:val="000000"/>
+        </w:rPr>
+        <w:t xml:space="preserve"> </w:t>
       </w:r>
     </w:p>
     <w:p>
@@ -1091,21 +1119,54 @@
           <w:rFonts w:eastAsia="Times New Roman" w:cs="Times New Roman"/>
           <w:color w:val="000000"/>
         </w:rPr>
-        <w:t xml:space="preserve">Coding Standard &lt;The goal of a coding standard is to make maintenance easier. What is the minimal acceptable standard for code on your project? Include such things as required documentation, naming conventions, </w:t>
-      </w:r>
-      <w:r>
-        <w:rPr>
-          <w:rFonts w:eastAsia="Times New Roman" w:cs="Times New Roman"/>
-          <w:color w:val="000000"/>
-        </w:rPr>
-        <w:t xml:space="preserve">indentation style, </w:t>
-      </w:r>
-      <w:r>
-        <w:rPr>
-          <w:rFonts w:eastAsia="Times New Roman" w:cs="Times New Roman"/>
-          <w:color w:val="000000"/>
-        </w:rPr>
-        <w:t>etc. &gt;</w:t>
+        <w:t xml:space="preserve">Coding Standard </w:t>
+      </w:r>
+      <w:r>
+        <w:rPr>
+          <w:rFonts w:eastAsia="Times New Roman" w:cs="Times New Roman"/>
+          <w:color w:val="000000"/>
+        </w:rPr>
+        <w:t>:</w:t>
+      </w:r>
+    </w:p>
+    <w:p>
+      <w:pPr>
+        <w:numPr>
+          <w:ilvl w:val="1"/>
+          <w:numId w:val="3"/>
+        </w:numPr>
+        <w:spacing w:before="100" w:beforeAutospacing="1" w:after="100" w:afterAutospacing="1" w:line="240" w:lineRule="auto"/>
+        <w:rPr>
+          <w:rFonts w:eastAsia="Times New Roman" w:cs="Times New Roman"/>
+          <w:color w:val="000000"/>
+        </w:rPr>
+      </w:pPr>
+      <w:r>
+        <w:rPr>
+          <w:rFonts w:eastAsia="Times New Roman" w:cs="Times New Roman"/>
+          <w:color w:val="000000"/>
+        </w:rPr>
+        <w:t>We will be following the Microsoft .Net framework design guidelines outlined here:</w:t>
+      </w:r>
+    </w:p>
+    <w:p>
+      <w:pPr>
+        <w:numPr>
+          <w:ilvl w:val="1"/>
+          <w:numId w:val="3"/>
+        </w:numPr>
+        <w:spacing w:before="100" w:beforeAutospacing="1" w:after="100" w:afterAutospacing="1" w:line="240" w:lineRule="auto"/>
+        <w:rPr>
+          <w:rFonts w:eastAsia="Times New Roman" w:cs="Times New Roman"/>
+          <w:color w:val="000000"/>
+        </w:rPr>
+      </w:pPr>
+      <w:r>
+        <w:rPr>
+          <w:rFonts w:eastAsia="Times New Roman" w:cs="Times New Roman"/>
+          <w:color w:val="000000"/>
+        </w:rPr>
+        <w:t>https://msdn.microsoft.com/en-us/library/ms229042.aspx</w:t>
       </w:r>
     </w:p>
     <w:p>
@@ -1125,7 +1186,103 @@
           <w:rFonts w:eastAsia="Times New Roman" w:cs="Times New Roman"/>
           <w:color w:val="000000"/>
         </w:rPr>
-        <w:t>Document Standard &lt;This describes the minimal acceptable standard for documents on your project. Include such things as font size, headings, spacing, spell and grammar checking, Table of Contents, lists of figures and tables, authors' names, modification history, ...&gt;</w:t>
+        <w:t xml:space="preserve">Document Standard </w:t>
+      </w:r>
+    </w:p>
+    <w:p>
+      <w:pPr>
+        <w:numPr>
+          <w:ilvl w:val="1"/>
+          <w:numId w:val="3"/>
+        </w:numPr>
+        <w:spacing w:before="100" w:beforeAutospacing="1" w:after="100" w:afterAutospacing="1" w:line="240" w:lineRule="auto"/>
+        <w:rPr>
+          <w:rFonts w:eastAsia="Times New Roman" w:cs="Times New Roman"/>
+          <w:color w:val="000000"/>
+        </w:rPr>
+      </w:pPr>
+      <w:r>
+        <w:rPr>
+          <w:rFonts w:eastAsia="Times New Roman" w:cs="Times New Roman"/>
+          <w:color w:val="000000"/>
+        </w:rPr>
+        <w:t>For Documents, we will be using 11pt Calibri with bold</w:t>
+      </w:r>
+      <w:r>
+        <w:rPr>
+          <w:rFonts w:eastAsia="Times New Roman" w:cs="Times New Roman"/>
+          <w:color w:val="000000"/>
+        </w:rPr>
+        <w:t xml:space="preserve"> headings, </w:t>
+      </w:r>
+      <w:r>
+        <w:rPr>
+          <w:rFonts w:eastAsia="Times New Roman" w:cs="Times New Roman"/>
+          <w:color w:val="000000"/>
+        </w:rPr>
+        <w:t>1” margins,</w:t>
+      </w:r>
+      <w:r>
+        <w:rPr>
+          <w:rFonts w:eastAsia="Times New Roman" w:cs="Times New Roman"/>
+          <w:color w:val="000000"/>
+        </w:rPr>
+        <w:t xml:space="preserve"> and </w:t>
+      </w:r>
+      <w:r>
+        <w:rPr>
+          <w:rFonts w:eastAsia="Times New Roman" w:cs="Times New Roman"/>
+          <w:color w:val="000000"/>
+        </w:rPr>
+        <w:t>single spaced.</w:t>
+      </w:r>
+    </w:p>
+    <w:p>
+      <w:pPr>
+        <w:numPr>
+          <w:ilvl w:val="1"/>
+          <w:numId w:val="3"/>
+        </w:numPr>
+        <w:spacing w:before="100" w:beforeAutospacing="1" w:after="100" w:afterAutospacing="1" w:line="240" w:lineRule="auto"/>
+        <w:rPr>
+          <w:rFonts w:eastAsia="Times New Roman" w:cs="Times New Roman"/>
+          <w:color w:val="000000"/>
+        </w:rPr>
+      </w:pPr>
+      <w:r>
+        <w:rPr>
+          <w:rFonts w:eastAsia="Times New Roman" w:cs="Times New Roman"/>
+          <w:color w:val="000000"/>
+        </w:rPr>
+        <w:t>We will have a table of contents</w:t>
+      </w:r>
+      <w:r>
+        <w:rPr>
+          <w:rFonts w:eastAsia="Times New Roman" w:cs="Times New Roman"/>
+          <w:color w:val="000000"/>
+        </w:rPr>
+        <w:t xml:space="preserve"> and </w:t>
+      </w:r>
+      <w:r>
+        <w:rPr>
+          <w:rFonts w:eastAsia="Times New Roman" w:cs="Times New Roman"/>
+          <w:color w:val="000000"/>
+        </w:rPr>
+        <w:t>a</w:t>
+      </w:r>
+      <w:r>
+        <w:rPr>
+          <w:rFonts w:eastAsia="Times New Roman" w:cs="Times New Roman"/>
+          <w:color w:val="000000"/>
+        </w:rPr>
+        <w:t xml:space="preserve"> modification history</w:t>
+      </w:r>
+      <w:r>
+        <w:rPr>
+          <w:rFonts w:eastAsia="Times New Roman" w:cs="Times New Roman"/>
+          <w:color w:val="000000"/>
+        </w:rPr>
+        <w:t xml:space="preserve"> showing all edits.</w:t>
       </w:r>
     </w:p>
     <w:p>
@@ -1145,13 +1302,13 @@
           <w:rFonts w:eastAsia="Times New Roman" w:cs="Times New Roman"/>
           <w:color w:val="000000"/>
         </w:rPr>
-        <w:t>Artifact Size Metric Standard &lt;What are appropriate measures of "size" for your project? Specifically how is each measured? Note that you will use these measures to monitor your progress, so it is important that you choose useful measures.&gt;</w:t>
+        <w:t xml:space="preserve">Artifact Size Metric Standard </w:t>
       </w:r>
     </w:p>
     <w:p>
       <w:pPr>
         <w:numPr>
-          <w:ilvl w:val="0"/>
+          <w:ilvl w:val="1"/>
           <w:numId w:val="3"/>
         </w:numPr>
         <w:spacing w:before="100" w:beforeAutospacing="1" w:after="100" w:afterAutospacing="1" w:line="240" w:lineRule="auto"/>
@@ -1165,79 +1322,27 @@
           <w:rFonts w:eastAsia="Times New Roman" w:cs="Times New Roman"/>
           <w:color w:val="000000"/>
         </w:rPr>
-        <w:t>&lt;Optional: any other relevant standards&gt;</w:t>
-      </w:r>
-    </w:p>
-    <w:p>
-      <w:pPr>
-        <w:spacing w:before="100" w:beforeAutospacing="1" w:after="100" w:afterAutospacing="1" w:line="240" w:lineRule="auto"/>
-        <w:rPr>
-          <w:rFonts w:eastAsia="Times New Roman" w:cs="Times New Roman"/>
-          <w:color w:val="000000"/>
-        </w:rPr>
-      </w:pPr>
-      <w:r>
-        <w:rPr>
-          <w:rFonts w:eastAsia="Times New Roman" w:cs="Times New Roman"/>
-          <w:color w:val="000000"/>
-        </w:rPr>
-        <w:t xml:space="preserve">&lt;NOTE: </w:t>
-      </w:r>
-      <w:r>
-        <w:rPr>
-          <w:rFonts w:eastAsia="Times New Roman" w:cs="Times New Roman"/>
-          <w:color w:val="000000"/>
-        </w:rPr>
-        <w:t>Choose metrics that are clear and easy to monitor.  Y</w:t>
-      </w:r>
-      <w:r>
-        <w:rPr>
-          <w:rFonts w:eastAsia="Times New Roman" w:cs="Times New Roman"/>
-          <w:color w:val="000000"/>
-        </w:rPr>
-        <w:t xml:space="preserve">our team </w:t>
-      </w:r>
-      <w:r>
-        <w:rPr>
-          <w:rFonts w:eastAsia="Times New Roman" w:cs="Times New Roman"/>
-          <w:color w:val="000000"/>
-        </w:rPr>
-        <w:t>will be</w:t>
-      </w:r>
-      <w:r>
-        <w:rPr>
-          <w:rFonts w:eastAsia="Times New Roman" w:cs="Times New Roman"/>
-          <w:color w:val="000000"/>
-        </w:rPr>
-        <w:t xml:space="preserve"> expected to follow any standard</w:t>
-      </w:r>
-      <w:r>
-        <w:rPr>
-          <w:rFonts w:eastAsia="Times New Roman" w:cs="Times New Roman"/>
-          <w:color w:val="000000"/>
-        </w:rPr>
-        <w:t>s</w:t>
-      </w:r>
-      <w:r>
-        <w:rPr>
-          <w:rFonts w:eastAsia="Times New Roman" w:cs="Times New Roman"/>
-          <w:color w:val="000000"/>
-        </w:rPr>
-        <w:t xml:space="preserve"> you list in this section</w:t>
-      </w:r>
-      <w:r>
-        <w:rPr>
-          <w:rFonts w:eastAsia="Times New Roman" w:cs="Times New Roman"/>
-          <w:color w:val="000000"/>
-        </w:rPr>
-        <w:t>.</w:t>
-      </w:r>
-      <w:r>
-        <w:rPr>
-          <w:rFonts w:eastAsia="Times New Roman" w:cs="Times New Roman"/>
-          <w:color w:val="000000"/>
-        </w:rPr>
-        <w:t>&gt;</w:t>
+        <w:t>Time – milliseconds</w:t>
+      </w:r>
+    </w:p>
+    <w:p>
+      <w:pPr>
+        <w:numPr>
+          <w:ilvl w:val="1"/>
+          <w:numId w:val="3"/>
+        </w:numPr>
+        <w:spacing w:before="100" w:beforeAutospacing="1" w:after="100" w:afterAutospacing="1" w:line="240" w:lineRule="auto"/>
+        <w:rPr>
+          <w:rFonts w:eastAsia="Times New Roman" w:cs="Times New Roman"/>
+          <w:color w:val="000000"/>
+        </w:rPr>
+      </w:pPr>
+      <w:r>
+        <w:rPr>
+          <w:rFonts w:eastAsia="Times New Roman" w:cs="Times New Roman"/>
+          <w:color w:val="000000"/>
+        </w:rPr>
+        <w:t>Memory/Data – Megabytes</w:t>
       </w:r>
     </w:p>
     <w:p>
@@ -1260,7 +1365,7 @@
       <w:pPr>
         <w:spacing w:before="100" w:beforeAutospacing="1" w:after="100" w:afterAutospacing="1" w:line="240" w:lineRule="auto"/>
         <w:rPr>
-          <w:rFonts w:eastAsia="Times New Roman" w:cs="Times New Roman"/>
+          <w:b/>
           <w:color w:val="000000"/>
         </w:rPr>
       </w:pPr>
@@ -1285,214 +1390,197 @@
       <w:r>
         <w:rPr>
           <w:rFonts w:eastAsia="Times New Roman" w:cs="Times New Roman"/>
-          <w:color w:val="000000"/>
-        </w:rPr>
-        <w:t>&lt;</w:t>
-      </w:r>
-      <w:r>
-        <w:rPr>
-          <w:rFonts w:eastAsia="Times New Roman" w:cs="Times New Roman"/>
-          <w:color w:val="000000"/>
-        </w:rPr>
-        <w:t>I</w:t>
-      </w:r>
-      <w:r>
-        <w:rPr>
-          <w:rFonts w:eastAsia="Times New Roman" w:cs="Times New Roman"/>
-          <w:color w:val="000000"/>
-        </w:rPr>
-        <w:t xml:space="preserve">nclude a short description of your </w:t>
-      </w:r>
-      <w:r>
-        <w:rPr>
-          <w:rFonts w:eastAsia="Times New Roman" w:cs="Times New Roman"/>
-          <w:color w:val="000000"/>
-        </w:rPr>
-        <w:t xml:space="preserve">team, your team’s </w:t>
-      </w:r>
-      <w:r>
-        <w:rPr>
-          <w:rFonts w:eastAsia="Times New Roman" w:cs="Times New Roman"/>
-          <w:color w:val="000000"/>
-        </w:rPr>
-        <w:t>organization and any organizational issues.</w:t>
-      </w:r>
-      <w:r>
-        <w:rPr>
-          <w:rFonts w:eastAsia="Times New Roman" w:cs="Times New Roman"/>
+          <w:bCs/>
+          <w:color w:val="000000"/>
+        </w:rPr>
+        <w:t xml:space="preserve">The team includes </w:t>
+      </w:r>
+      <w:r>
+        <w:rPr>
+          <w:rFonts w:eastAsia="Times New Roman" w:cs="Times New Roman"/>
+          <w:bCs/>
+          <w:color w:val="000000"/>
+        </w:rPr>
+        <w:t>Greg Kelso</w:t>
+      </w:r>
+      <w:r>
+        <w:rPr>
+          <w:rFonts w:eastAsia="Times New Roman" w:cs="Times New Roman"/>
+          <w:bCs/>
+          <w:color w:val="000000"/>
+        </w:rPr>
+        <w:t xml:space="preserve">, Mark </w:t>
+      </w:r>
+      <w:proofErr w:type="spellStart"/>
+      <w:r>
+        <w:rPr>
+          <w:rFonts w:eastAsia="Times New Roman" w:cs="Times New Roman"/>
+          <w:bCs/>
+          <w:color w:val="000000"/>
+        </w:rPr>
+        <w:t>Boutwell</w:t>
+      </w:r>
+      <w:proofErr w:type="spellEnd"/>
+      <w:r>
+        <w:rPr>
+          <w:rFonts w:eastAsia="Times New Roman" w:cs="Times New Roman"/>
+          <w:bCs/>
+          <w:color w:val="000000"/>
+        </w:rPr>
+        <w:t xml:space="preserve">, </w:t>
+      </w:r>
+      <w:proofErr w:type="gramStart"/>
+      <w:r>
+        <w:rPr>
+          <w:rFonts w:eastAsia="Times New Roman" w:cs="Times New Roman"/>
+          <w:bCs/>
+          <w:color w:val="000000"/>
+        </w:rPr>
+        <w:t xml:space="preserve">and </w:t>
+      </w:r>
+      <w:r>
+        <w:rPr>
+          <w:rFonts w:eastAsia="Times New Roman" w:cs="Times New Roman"/>
+          <w:bCs/>
           <w:color w:val="000000"/>
         </w:rPr>
         <w:t xml:space="preserve"> </w:t>
       </w:r>
-      <w:r>
-        <w:rPr>
-          <w:rFonts w:eastAsia="Times New Roman" w:cs="Times New Roman"/>
-          <w:color w:val="000000"/>
-        </w:rPr>
-        <w:t>S</w:t>
-      </w:r>
-      <w:r>
-        <w:rPr>
-          <w:rFonts w:eastAsia="Times New Roman" w:cs="Times New Roman"/>
-          <w:color w:val="000000"/>
-        </w:rPr>
-        <w:t>ome t</w:t>
-      </w:r>
-      <w:r>
-        <w:rPr>
-          <w:rFonts w:eastAsia="Times New Roman" w:cs="Times New Roman"/>
-          <w:color w:val="000000"/>
-        </w:rPr>
-        <w:t>hings to includes are:</w:t>
-      </w:r>
-    </w:p>
-    <w:p>
-      <w:pPr>
-        <w:numPr>
-          <w:ilvl w:val="0"/>
-          <w:numId w:val="4"/>
-        </w:numPr>
-        <w:spacing w:before="100" w:beforeAutospacing="1" w:after="100" w:afterAutospacing="1" w:line="240" w:lineRule="auto"/>
-        <w:ind w:left="1200"/>
-        <w:rPr>
-          <w:rFonts w:eastAsia="Times New Roman" w:cs="Times New Roman"/>
-          <w:color w:val="000000"/>
-        </w:rPr>
-      </w:pPr>
-      <w:r>
-        <w:rPr>
-          <w:rFonts w:eastAsia="Times New Roman" w:cs="Times New Roman"/>
-          <w:color w:val="000000"/>
-        </w:rPr>
-        <w:t>&lt;Who is in the group?&gt;</w:t>
-      </w:r>
-    </w:p>
-    <w:p>
-      <w:pPr>
-        <w:numPr>
-          <w:ilvl w:val="0"/>
-          <w:numId w:val="4"/>
-        </w:numPr>
-        <w:spacing w:before="100" w:beforeAutospacing="1" w:after="100" w:afterAutospacing="1" w:line="240" w:lineRule="auto"/>
-        <w:ind w:left="1200"/>
-        <w:rPr>
-          <w:rFonts w:eastAsia="Times New Roman" w:cs="Times New Roman"/>
-          <w:color w:val="000000"/>
-        </w:rPr>
-      </w:pPr>
-      <w:r>
-        <w:rPr>
-          <w:rFonts w:eastAsia="Times New Roman" w:cs="Times New Roman"/>
-          <w:color w:val="000000"/>
+      <w:proofErr w:type="spellStart"/>
+      <w:r>
+        <w:rPr>
+          <w:rFonts w:eastAsia="Times New Roman" w:cs="Times New Roman"/>
+          <w:bCs/>
+          <w:color w:val="000000"/>
+        </w:rPr>
+        <w:t>Gardyasz</w:t>
+      </w:r>
+      <w:proofErr w:type="spellEnd"/>
+      <w:proofErr w:type="gramEnd"/>
+      <w:r>
+        <w:rPr>
+          <w:rFonts w:eastAsia="Times New Roman" w:cs="Times New Roman"/>
+          <w:bCs/>
+          <w:color w:val="000000"/>
+        </w:rPr>
+        <w:t>;</w:t>
+      </w:r>
+      <w:r>
+        <w:rPr>
+          <w:rFonts w:eastAsia="Times New Roman" w:cs="Times New Roman"/>
+          <w:bCs/>
+          <w:color w:val="000000"/>
+        </w:rPr>
+        <w:t xml:space="preserve"> with Greg Kelso being the project manager.</w:t>
+      </w:r>
+      <w:r>
+        <w:t xml:space="preserve"> </w:t>
+      </w:r>
+      <w:r>
+        <w:rPr>
+          <w:rFonts w:eastAsia="Times New Roman" w:cs="Times New Roman"/>
+          <w:bCs/>
+          <w:color w:val="000000"/>
+        </w:rPr>
+        <w:t>T</w:t>
+      </w:r>
+      <w:r>
+        <w:rPr>
+          <w:rFonts w:eastAsia="Times New Roman" w:cs="Times New Roman"/>
+          <w:bCs/>
+          <w:color w:val="000000"/>
+        </w:rPr>
+        <w:t>o help us adapt and create new features</w:t>
+      </w:r>
+      <w:r>
+        <w:rPr>
+          <w:rFonts w:eastAsia="Times New Roman" w:cs="Times New Roman"/>
+          <w:bCs/>
+          <w:color w:val="000000"/>
+        </w:rPr>
+        <w:t xml:space="preserve"> and b</w:t>
+      </w:r>
+      <w:r>
+        <w:rPr>
+          <w:rFonts w:eastAsia="Times New Roman" w:cs="Times New Roman"/>
+          <w:bCs/>
+          <w:color w:val="000000"/>
+        </w:rPr>
+        <w:t>ecause we are such a small team, we will be using a loose organizational structure with a sizeable amount of autonomy between members.</w:t>
+      </w:r>
+      <w:r>
+        <w:rPr>
+          <w:rFonts w:eastAsia="Times New Roman" w:cs="Times New Roman"/>
+          <w:bCs/>
+          <w:color w:val="000000"/>
+        </w:rPr>
+        <w:t xml:space="preserve"> Communication will be done through several face-to-face meetings and online through a communication service called </w:t>
+      </w:r>
+      <w:proofErr w:type="gramStart"/>
+      <w:r>
+        <w:rPr>
+          <w:rFonts w:eastAsia="Times New Roman" w:cs="Times New Roman"/>
+          <w:bCs/>
+          <w:color w:val="000000"/>
+        </w:rPr>
+        <w:t>Slack</w:t>
+      </w:r>
+      <w:proofErr w:type="gramEnd"/>
+      <w:r>
+        <w:rPr>
+          <w:rFonts w:eastAsia="Times New Roman" w:cs="Times New Roman"/>
+          <w:bCs/>
+          <w:color w:val="000000"/>
+        </w:rPr>
+        <w:t>. Pr</w:t>
+      </w:r>
+      <w:r>
+        <w:rPr>
+          <w:rFonts w:eastAsia="Times New Roman" w:cs="Times New Roman"/>
+          <w:bCs/>
+          <w:color w:val="000000"/>
+        </w:rPr>
+        <w:t xml:space="preserve">ogram code will be shared via </w:t>
+      </w:r>
+      <w:proofErr w:type="spellStart"/>
+      <w:r>
+        <w:rPr>
+          <w:rFonts w:eastAsia="Times New Roman" w:cs="Times New Roman"/>
+          <w:bCs/>
+          <w:color w:val="000000"/>
+        </w:rPr>
+        <w:t>Gi</w:t>
+      </w:r>
+      <w:r>
+        <w:rPr>
+          <w:rFonts w:eastAsia="Times New Roman" w:cs="Times New Roman"/>
+          <w:bCs/>
+          <w:color w:val="000000"/>
+        </w:rPr>
+        <w:t>thub</w:t>
+      </w:r>
+      <w:proofErr w:type="spellEnd"/>
+      <w:r>
+        <w:rPr>
+          <w:rFonts w:eastAsia="Times New Roman" w:cs="Times New Roman"/>
+          <w:bCs/>
+          <w:color w:val="000000"/>
+        </w:rPr>
+        <w:t>.</w:t>
+      </w:r>
+    </w:p>
+    <w:p>
+      <w:pPr>
+        <w:spacing w:after="0" w:line="240" w:lineRule="auto"/>
+        <w:rPr>
+          <w:rFonts w:eastAsia="Times New Roman" w:cs="Times New Roman"/>
+        </w:rPr>
+      </w:pPr>
+      <w:r>
+        <w:rPr>
+          <w:rFonts w:eastAsia="Times New Roman" w:cs="Times New Roman"/>
         </w:rPr>
         <w:lastRenderedPageBreak/>
-        <w:t>&lt;Who is responsible for what -- will one of you assume the role of project manager? will each artifact have a manager? will functional chunks of the work have se</w:t>
-      </w:r>
-      <w:r>
-        <w:rPr>
-          <w:rFonts w:eastAsia="Times New Roman" w:cs="Times New Roman"/>
-          <w:color w:val="000000"/>
-        </w:rPr>
-        <w:t>parate managers?</w:t>
-      </w:r>
-      <w:r>
-        <w:rPr>
-          <w:rFonts w:eastAsia="Times New Roman" w:cs="Times New Roman"/>
-          <w:color w:val="000000"/>
-        </w:rPr>
-        <w:t>&gt;</w:t>
-      </w:r>
-    </w:p>
-    <w:p>
-      <w:pPr>
-        <w:numPr>
-          <w:ilvl w:val="0"/>
-          <w:numId w:val="4"/>
-        </w:numPr>
-        <w:spacing w:before="100" w:beforeAutospacing="1" w:after="100" w:afterAutospacing="1" w:line="240" w:lineRule="auto"/>
-        <w:ind w:left="1200"/>
-        <w:rPr>
-          <w:rFonts w:eastAsia="Times New Roman" w:cs="Times New Roman"/>
-          <w:color w:val="000000"/>
-        </w:rPr>
-      </w:pPr>
-      <w:r>
-        <w:rPr>
-          <w:rFonts w:eastAsia="Times New Roman" w:cs="Times New Roman"/>
-          <w:color w:val="000000"/>
-        </w:rPr>
-        <w:t xml:space="preserve">&lt;How will you handle communication -- scheduled face-to-face meetings, on-line meetings, </w:t>
-      </w:r>
-      <w:proofErr w:type="gramStart"/>
-      <w:r>
-        <w:rPr>
-          <w:rFonts w:eastAsia="Times New Roman" w:cs="Times New Roman"/>
-          <w:color w:val="000000"/>
-        </w:rPr>
-        <w:t>... ?&gt;</w:t>
-      </w:r>
-      <w:proofErr w:type="gramEnd"/>
-    </w:p>
-    <w:p>
-      <w:pPr>
-        <w:numPr>
-          <w:ilvl w:val="0"/>
-          <w:numId w:val="4"/>
-        </w:numPr>
-        <w:spacing w:before="100" w:beforeAutospacing="1" w:after="100" w:afterAutospacing="1" w:line="240" w:lineRule="auto"/>
-        <w:ind w:left="1200"/>
-        <w:rPr>
-          <w:rFonts w:eastAsia="Times New Roman" w:cs="Times New Roman"/>
-          <w:color w:val="000000"/>
-        </w:rPr>
-      </w:pPr>
-      <w:r>
-        <w:rPr>
-          <w:rFonts w:eastAsia="Times New Roman" w:cs="Times New Roman"/>
-          <w:color w:val="000000"/>
-        </w:rPr>
-        <w:t>&lt;</w:t>
-      </w:r>
-      <w:r>
-        <w:rPr>
-          <w:rFonts w:eastAsia="Times New Roman" w:cs="Times New Roman"/>
-          <w:color w:val="000000"/>
-        </w:rPr>
-        <w:t>A</w:t>
-      </w:r>
-      <w:r>
-        <w:rPr>
-          <w:rFonts w:eastAsia="Times New Roman" w:cs="Times New Roman"/>
-          <w:color w:val="000000"/>
-        </w:rPr>
-        <w:t xml:space="preserve">ny other </w:t>
-      </w:r>
-      <w:r>
-        <w:rPr>
-          <w:rFonts w:eastAsia="Times New Roman" w:cs="Times New Roman"/>
-          <w:color w:val="000000"/>
-        </w:rPr>
-        <w:t xml:space="preserve">relevant </w:t>
-      </w:r>
-      <w:r>
-        <w:rPr>
-          <w:rFonts w:eastAsia="Times New Roman" w:cs="Times New Roman"/>
-          <w:color w:val="000000"/>
-        </w:rPr>
-        <w:t>information&gt;</w:t>
-      </w:r>
-    </w:p>
-    <w:p>
-      <w:pPr>
-        <w:spacing w:after="0" w:line="240" w:lineRule="auto"/>
-        <w:rPr>
-          <w:rFonts w:eastAsia="Times New Roman" w:cs="Times New Roman"/>
-        </w:rPr>
-      </w:pPr>
-      <w:r>
-        <w:rPr>
-          <w:rFonts w:eastAsia="Times New Roman" w:cs="Times New Roman"/>
-        </w:rPr>
         <w:pict w14:anchorId="46A1A4A6">
           <v:rect id="_x0000_i1030" style="width:0;height:1.5pt" o:hralign="center" o:hrstd="t" o:hrnoshade="t" o:hr="t" fillcolor="black" stroked="f"/>
         </w:pict>
@@ -1602,8 +1690,6 @@
               </w:rPr>
               <w:t> </w:t>
             </w:r>
-            <w:bookmarkStart w:id="0" w:name="_GoBack"/>
-            <w:bookmarkEnd w:id="0"/>
           </w:p>
         </w:tc>
       </w:tr>
@@ -2544,7 +2630,6 @@
           <w:bCs/>
           <w:color w:val="000000"/>
         </w:rPr>
-        <w:lastRenderedPageBreak/>
         <w:t xml:space="preserve">Our group will follow the Agile Software Development model.  We chose this method because we felt that it would work best when creating a small 2D game.  The Agile methodology will lead to iterative development and allow for flexibility and changes to the final product as time goes on.  </w:t>
       </w:r>
     </w:p>
@@ -2594,7 +2679,7 @@
                     </pic:cNvPicPr>
                   </pic:nvPicPr>
                   <pic:blipFill>
-                    <a:blip r:embed="rId5">
+                    <a:blip r:embed="rId8">
                       <a:extLst>
                         <a:ext uri="{28A0092B-C50C-407E-A947-70E740481C1C}">
                           <a14:useLocalDpi xmlns:a14="http://schemas.microsoft.com/office/drawing/2010/main" val="0"/>
@@ -2636,7 +2721,15 @@
           <w:rFonts w:eastAsia="Times New Roman" w:cs="Times New Roman"/>
           <w:color w:val="000000"/>
         </w:rPr>
-        <w:t xml:space="preserve">This is a simple diagram of how our development process will operate.  Its cyclical form will allow us to make changes to our design along the way as we learn more about what we wish to accomplish with this project.  </w:t>
+        <w:t xml:space="preserve">This is a simple diagram of how our development process will operate.  Its cyclical form will allow us to make changes to our </w:t>
+      </w:r>
+      <w:r>
+        <w:rPr>
+          <w:rFonts w:eastAsia="Times New Roman" w:cs="Times New Roman"/>
+          <w:color w:val="000000"/>
+        </w:rPr>
+        <w:lastRenderedPageBreak/>
+        <w:t xml:space="preserve">design along the way as we learn more about what we wish to accomplish with this project.  </w:t>
       </w:r>
     </w:p>
     <w:p>
@@ -2704,49 +2797,64 @@
           <w:rFonts w:eastAsia="Times New Roman" w:cs="Times New Roman"/>
           <w:color w:val="000000"/>
         </w:rPr>
-        <w:t xml:space="preserve">&lt;What </w:t>
-      </w:r>
-      <w:r>
-        <w:rPr>
-          <w:rFonts w:eastAsia="Times New Roman" w:cs="Times New Roman"/>
-          <w:color w:val="000000"/>
-        </w:rPr>
-        <w:t>o</w:t>
-      </w:r>
-      <w:r>
-        <w:rPr>
-          <w:rFonts w:eastAsia="Times New Roman" w:cs="Times New Roman"/>
-          <w:color w:val="000000"/>
-        </w:rPr>
-        <w:t xml:space="preserve">perating </w:t>
-      </w:r>
-      <w:r>
-        <w:rPr>
-          <w:rFonts w:eastAsia="Times New Roman" w:cs="Times New Roman"/>
-          <w:color w:val="000000"/>
-        </w:rPr>
-        <w:t>s</w:t>
-      </w:r>
-      <w:r>
-        <w:rPr>
-          <w:rFonts w:eastAsia="Times New Roman" w:cs="Times New Roman"/>
-          <w:color w:val="000000"/>
-        </w:rPr>
-        <w:t xml:space="preserve">ystem, programming languages, compilers, libraries, </w:t>
-      </w:r>
-      <w:r>
-        <w:rPr>
-          <w:rFonts w:eastAsia="Times New Roman" w:cs="Times New Roman"/>
-          <w:color w:val="000000"/>
-        </w:rPr>
-        <w:t>etc. will your team use to design and build your project?</w:t>
-      </w:r>
-      <w:r>
-        <w:rPr>
-          <w:rFonts w:eastAsia="Times New Roman" w:cs="Times New Roman"/>
-          <w:color w:val="000000"/>
-        </w:rPr>
-        <w:t>&gt;</w:t>
+        <w:t>Operating System – Windows</w:t>
+      </w:r>
+    </w:p>
+    <w:p>
+      <w:pPr>
+        <w:spacing w:before="100" w:beforeAutospacing="1" w:after="100" w:afterAutospacing="1" w:line="240" w:lineRule="auto"/>
+        <w:rPr>
+          <w:rFonts w:eastAsia="Times New Roman" w:cs="Times New Roman"/>
+          <w:color w:val="000000"/>
+        </w:rPr>
+      </w:pPr>
+      <w:r>
+        <w:rPr>
+          <w:rFonts w:eastAsia="Times New Roman" w:cs="Times New Roman"/>
+          <w:color w:val="000000"/>
+        </w:rPr>
+        <w:t xml:space="preserve">Software – Unity, </w:t>
+      </w:r>
+      <w:proofErr w:type="spellStart"/>
+      <w:r>
+        <w:rPr>
+          <w:rFonts w:eastAsia="Times New Roman" w:cs="Times New Roman"/>
+          <w:color w:val="000000"/>
+        </w:rPr>
+        <w:t>MonoDevelop</w:t>
+      </w:r>
+      <w:proofErr w:type="spellEnd"/>
+      <w:r>
+        <w:rPr>
+          <w:rFonts w:eastAsia="Times New Roman" w:cs="Times New Roman"/>
+          <w:color w:val="000000"/>
+        </w:rPr>
+        <w:t xml:space="preserve">, </w:t>
+      </w:r>
+      <w:proofErr w:type="spellStart"/>
+      <w:r>
+        <w:rPr>
+          <w:rFonts w:eastAsia="Times New Roman" w:cs="Times New Roman"/>
+          <w:color w:val="000000"/>
+        </w:rPr>
+        <w:t>git</w:t>
+      </w:r>
+      <w:proofErr w:type="spellEnd"/>
+    </w:p>
+    <w:p>
+      <w:pPr>
+        <w:spacing w:before="100" w:beforeAutospacing="1" w:after="100" w:afterAutospacing="1" w:line="240" w:lineRule="auto"/>
+        <w:rPr>
+          <w:rFonts w:eastAsia="Times New Roman" w:cs="Times New Roman"/>
+          <w:color w:val="000000"/>
+        </w:rPr>
+      </w:pPr>
+      <w:r>
+        <w:rPr>
+          <w:rFonts w:eastAsia="Times New Roman" w:cs="Times New Roman"/>
+          <w:color w:val="000000"/>
+        </w:rPr>
+        <w:t>Program Language – C#</w:t>
       </w:r>
     </w:p>
     <w:p>
@@ -2963,42 +3071,42 @@
           <w:rFonts w:eastAsia="Times New Roman" w:cs="Times New Roman"/>
           <w:color w:val="000000"/>
         </w:rPr>
+        <w:t xml:space="preserve">&lt;Break down your project into a hierarchy of work packages. For each work package, estimate how much work time it will take to complete. For each work package, state who is responsible for its completion. </w:t>
+      </w:r>
+      <w:r>
+        <w:rPr>
+          <w:rFonts w:eastAsia="Times New Roman" w:cs="Times New Roman"/>
+          <w:color w:val="000000"/>
+        </w:rPr>
+        <w:t>I</w:t>
+      </w:r>
+      <w:r>
+        <w:rPr>
+          <w:rFonts w:eastAsia="Times New Roman" w:cs="Times New Roman"/>
+          <w:color w:val="000000"/>
+        </w:rPr>
+        <w:t>t is expected that this information will be at a high-level at the beginning of the project.</w:t>
+      </w:r>
+      <w:r>
+        <w:rPr>
+          <w:rFonts w:eastAsia="Times New Roman" w:cs="Times New Roman"/>
+          <w:color w:val="000000"/>
+        </w:rPr>
+        <w:t>&gt;</w:t>
+      </w:r>
+    </w:p>
+    <w:p>
+      <w:pPr>
+        <w:spacing w:after="0" w:line="240" w:lineRule="auto"/>
+        <w:rPr>
+          <w:rFonts w:eastAsia="Times New Roman" w:cs="Times New Roman"/>
+        </w:rPr>
+      </w:pPr>
+      <w:r>
+        <w:rPr>
+          <w:rFonts w:eastAsia="Times New Roman" w:cs="Times New Roman"/>
+        </w:rPr>
         <w:lastRenderedPageBreak/>
-        <w:t xml:space="preserve">&lt;Break down your project into a hierarchy of work packages. For each work package, estimate how much work time it will take to complete. For each work package, state who is responsible for its completion. </w:t>
-      </w:r>
-      <w:r>
-        <w:rPr>
-          <w:rFonts w:eastAsia="Times New Roman" w:cs="Times New Roman"/>
-          <w:color w:val="000000"/>
-        </w:rPr>
-        <w:t>I</w:t>
-      </w:r>
-      <w:r>
-        <w:rPr>
-          <w:rFonts w:eastAsia="Times New Roman" w:cs="Times New Roman"/>
-          <w:color w:val="000000"/>
-        </w:rPr>
-        <w:t>t is expected that this information will be at a high-level at the beginning of the project.</w:t>
-      </w:r>
-      <w:r>
-        <w:rPr>
-          <w:rFonts w:eastAsia="Times New Roman" w:cs="Times New Roman"/>
-          <w:color w:val="000000"/>
-        </w:rPr>
-        <w:t>&gt;</w:t>
-      </w:r>
-    </w:p>
-    <w:p>
-      <w:pPr>
-        <w:spacing w:after="0" w:line="240" w:lineRule="auto"/>
-        <w:rPr>
-          <w:rFonts w:eastAsia="Times New Roman" w:cs="Times New Roman"/>
-        </w:rPr>
-      </w:pPr>
-      <w:r>
-        <w:rPr>
-          <w:rFonts w:eastAsia="Times New Roman" w:cs="Times New Roman"/>
-        </w:rPr>
         <w:pict w14:anchorId="1CB537B3">
           <v:rect id="_x0000_i1037" style="width:0;height:1.5pt" o:hralign="center" o:hrstd="t" o:hrnoshade="t" o:hr="t" fillcolor="black" stroked="f"/>
         </w:pict>
@@ -3284,8 +3392,8 @@
 </file>
 
 <file path=word/numbering.xml><?xml version="1.0" encoding="utf-8"?>
-<w:numbering xmlns:wpc="http://schemas.microsoft.com/office/word/2010/wordprocessingCanvas" xmlns:mc="http://schemas.openxmlformats.org/markup-compatibility/2006" xmlns:o="urn:schemas-microsoft-com:office:office" xmlns:r="http://schemas.openxmlformats.org/officeDocument/2006/relationships" xmlns:m="http://schemas.openxmlformats.org/officeDocument/2006/math" xmlns:v="urn:schemas-microsoft-com:vml" xmlns:wp14="http://schemas.microsoft.com/office/word/2010/wordprocessingDrawing" xmlns:wp="http://schemas.openxmlformats.org/drawingml/2006/wordprocessingDrawing" xmlns:w10="urn:schemas-microsoft-com:office:word" xmlns:w="http://schemas.openxmlformats.org/wordprocessingml/2006/main" xmlns:w14="http://schemas.microsoft.com/office/word/2010/wordml" xmlns:w15="http://schemas.microsoft.com/office/word/2012/wordml" xmlns:wpg="http://schemas.microsoft.com/office/word/2010/wordprocessingGroup" xmlns:wpi="http://schemas.microsoft.com/office/word/2010/wordprocessingInk" xmlns:wne="http://schemas.microsoft.com/office/word/2006/wordml" xmlns:wps="http://schemas.microsoft.com/office/word/2010/wordprocessingShape" mc:Ignorable="w14 w15 wp14">
-  <w:abstractNum w:abstractNumId="0" w15:restartNumberingAfterBreak="0">
+<w:numbering xmlns:wpc="http://schemas.microsoft.com/office/word/2010/wordprocessingCanvas" xmlns:mc="http://schemas.openxmlformats.org/markup-compatibility/2006" xmlns:o="urn:schemas-microsoft-com:office:office" xmlns:r="http://schemas.openxmlformats.org/officeDocument/2006/relationships" xmlns:m="http://schemas.openxmlformats.org/officeDocument/2006/math" xmlns:v="urn:schemas-microsoft-com:vml" xmlns:wp14="http://schemas.microsoft.com/office/word/2010/wordprocessingDrawing" xmlns:wp="http://schemas.openxmlformats.org/drawingml/2006/wordprocessingDrawing" xmlns:w10="urn:schemas-microsoft-com:office:word" xmlns:w="http://schemas.openxmlformats.org/wordprocessingml/2006/main" xmlns:w14="http://schemas.microsoft.com/office/word/2010/wordml" xmlns:wpg="http://schemas.microsoft.com/office/word/2010/wordprocessingGroup" xmlns:wpi="http://schemas.microsoft.com/office/word/2010/wordprocessingInk" xmlns:wne="http://schemas.microsoft.com/office/word/2006/wordml" xmlns:wps="http://schemas.microsoft.com/office/word/2010/wordprocessingShape" mc:Ignorable="w14 wp14">
+  <w:abstractNum w:abstractNumId="0">
     <w:nsid w:val="558B70BF"/>
     <w:multiLevelType w:val="multilevel"/>
     <w:tmpl w:val="474A4100"/>
@@ -3434,7 +3542,7 @@
       </w:rPr>
     </w:lvl>
   </w:abstractNum>
-  <w:abstractNum w:abstractNumId="1" w15:restartNumberingAfterBreak="0">
+  <w:abstractNum w:abstractNumId="1">
     <w:nsid w:val="61402F02"/>
     <w:multiLevelType w:val="multilevel"/>
     <w:tmpl w:val="AE44D520"/>
@@ -3583,7 +3691,7 @@
       </w:rPr>
     </w:lvl>
   </w:abstractNum>
-  <w:abstractNum w:abstractNumId="2" w15:restartNumberingAfterBreak="0">
+  <w:abstractNum w:abstractNumId="2">
     <w:nsid w:val="766F48A3"/>
     <w:multiLevelType w:val="multilevel"/>
     <w:tmpl w:val="AF56EE28"/>
@@ -3603,7 +3711,7 @@
         <w:sz w:val="20"/>
       </w:rPr>
     </w:lvl>
-    <w:lvl w:ilvl="1" w:tentative="1">
+    <w:lvl w:ilvl="1">
       <w:start w:val="1"/>
       <w:numFmt w:val="bullet"/>
       <w:lvlText w:val="o"/>
@@ -3732,7 +3840,7 @@
       </w:rPr>
     </w:lvl>
   </w:abstractNum>
-  <w:abstractNum w:abstractNumId="3" w15:restartNumberingAfterBreak="0">
+  <w:abstractNum w:abstractNumId="3">
     <w:nsid w:val="7C581820"/>
     <w:multiLevelType w:val="multilevel"/>
     <w:tmpl w:val="8B327BFE"/>
@@ -3752,7 +3860,7 @@
         <w:sz w:val="20"/>
       </w:rPr>
     </w:lvl>
-    <w:lvl w:ilvl="1" w:tentative="1">
+    <w:lvl w:ilvl="1">
       <w:start w:val="1"/>
       <w:numFmt w:val="bullet"/>
       <w:lvlText w:val="o"/>
@@ -3897,7 +4005,7 @@
 </file>
 
 <file path=word/styles.xml><?xml version="1.0" encoding="utf-8"?>
-<w:styles xmlns:mc="http://schemas.openxmlformats.org/markup-compatibility/2006" xmlns:r="http://schemas.openxmlformats.org/officeDocument/2006/relationships" xmlns:w="http://schemas.openxmlformats.org/wordprocessingml/2006/main" xmlns:w14="http://schemas.microsoft.com/office/word/2010/wordml" xmlns:w15="http://schemas.microsoft.com/office/word/2012/wordml" mc:Ignorable="w14 w15">
+<w:styles xmlns:mc="http://schemas.openxmlformats.org/markup-compatibility/2006" xmlns:r="http://schemas.openxmlformats.org/officeDocument/2006/relationships" xmlns:w="http://schemas.openxmlformats.org/wordprocessingml/2006/main" xmlns:w14="http://schemas.microsoft.com/office/word/2010/wordml" mc:Ignorable="w14">
   <w:docDefaults>
     <w:rPrDefault>
       <w:rPr>
@@ -3913,378 +4021,144 @@
       </w:pPr>
     </w:pPrDefault>
   </w:docDefaults>
-  <w:latentStyles w:defLockedState="0" w:defUIPriority="99" w:defSemiHidden="0" w:defUnhideWhenUsed="0" w:defQFormat="0" w:count="371">
-    <w:lsdException w:name="Normal" w:uiPriority="0" w:qFormat="1"/>
-    <w:lsdException w:name="heading 1" w:uiPriority="9" w:qFormat="1"/>
-    <w:lsdException w:name="heading 2" w:semiHidden="1" w:uiPriority="9" w:unhideWhenUsed="1" w:qFormat="1"/>
-    <w:lsdException w:name="heading 3" w:semiHidden="1" w:uiPriority="9" w:unhideWhenUsed="1" w:qFormat="1"/>
-    <w:lsdException w:name="heading 4" w:semiHidden="1" w:uiPriority="9" w:unhideWhenUsed="1" w:qFormat="1"/>
-    <w:lsdException w:name="heading 5" w:semiHidden="1" w:uiPriority="9" w:unhideWhenUsed="1" w:qFormat="1"/>
-    <w:lsdException w:name="heading 6" w:semiHidden="1" w:uiPriority="9" w:unhideWhenUsed="1" w:qFormat="1"/>
-    <w:lsdException w:name="heading 7" w:semiHidden="1" w:uiPriority="9" w:unhideWhenUsed="1" w:qFormat="1"/>
-    <w:lsdException w:name="heading 8" w:semiHidden="1" w:uiPriority="9" w:unhideWhenUsed="1" w:qFormat="1"/>
-    <w:lsdException w:name="heading 9" w:semiHidden="1" w:uiPriority="9" w:unhideWhenUsed="1" w:qFormat="1"/>
-    <w:lsdException w:name="index 1" w:semiHidden="1" w:unhideWhenUsed="1"/>
-    <w:lsdException w:name="index 2" w:semiHidden="1" w:unhideWhenUsed="1"/>
-    <w:lsdException w:name="index 3" w:semiHidden="1" w:unhideWhenUsed="1"/>
-    <w:lsdException w:name="index 4" w:semiHidden="1" w:unhideWhenUsed="1"/>
-    <w:lsdException w:name="index 5" w:semiHidden="1" w:unhideWhenUsed="1"/>
-    <w:lsdException w:name="index 6" w:semiHidden="1" w:unhideWhenUsed="1"/>
-    <w:lsdException w:name="index 7" w:semiHidden="1" w:unhideWhenUsed="1"/>
-    <w:lsdException w:name="index 8" w:semiHidden="1" w:unhideWhenUsed="1"/>
-    <w:lsdException w:name="index 9" w:semiHidden="1" w:unhideWhenUsed="1"/>
-    <w:lsdException w:name="toc 1" w:semiHidden="1" w:uiPriority="39" w:unhideWhenUsed="1"/>
-    <w:lsdException w:name="toc 2" w:semiHidden="1" w:uiPriority="39" w:unhideWhenUsed="1"/>
-    <w:lsdException w:name="toc 3" w:semiHidden="1" w:uiPriority="39" w:unhideWhenUsed="1"/>
-    <w:lsdException w:name="toc 4" w:semiHidden="1" w:uiPriority="39" w:unhideWhenUsed="1"/>
-    <w:lsdException w:name="toc 5" w:semiHidden="1" w:uiPriority="39" w:unhideWhenUsed="1"/>
-    <w:lsdException w:name="toc 6" w:semiHidden="1" w:uiPriority="39" w:unhideWhenUsed="1"/>
-    <w:lsdException w:name="toc 7" w:semiHidden="1" w:uiPriority="39" w:unhideWhenUsed="1"/>
-    <w:lsdException w:name="toc 8" w:semiHidden="1" w:uiPriority="39" w:unhideWhenUsed="1"/>
-    <w:lsdException w:name="toc 9" w:semiHidden="1" w:uiPriority="39" w:unhideWhenUsed="1"/>
-    <w:lsdException w:name="Normal Indent" w:semiHidden="1" w:unhideWhenUsed="1"/>
-    <w:lsdException w:name="footnote text" w:semiHidden="1" w:unhideWhenUsed="1"/>
-    <w:lsdException w:name="annotation text" w:semiHidden="1" w:unhideWhenUsed="1"/>
-    <w:lsdException w:name="header" w:semiHidden="1" w:unhideWhenUsed="1"/>
-    <w:lsdException w:name="footer" w:semiHidden="1" w:unhideWhenUsed="1"/>
-    <w:lsdException w:name="index heading" w:semiHidden="1" w:unhideWhenUsed="1"/>
-    <w:lsdException w:name="caption" w:semiHidden="1" w:uiPriority="35" w:unhideWhenUsed="1" w:qFormat="1"/>
-    <w:lsdException w:name="table of figures" w:semiHidden="1" w:unhideWhenUsed="1"/>
-    <w:lsdException w:name="envelope address" w:semiHidden="1" w:unhideWhenUsed="1"/>
-    <w:lsdException w:name="envelope return" w:semiHidden="1" w:unhideWhenUsed="1"/>
-    <w:lsdException w:name="footnote reference" w:semiHidden="1" w:unhideWhenUsed="1"/>
-    <w:lsdException w:name="annotation reference" w:semiHidden="1" w:unhideWhenUsed="1"/>
-    <w:lsdException w:name="line number" w:semiHidden="1" w:unhideWhenUsed="1"/>
-    <w:lsdException w:name="page number" w:semiHidden="1" w:unhideWhenUsed="1"/>
-    <w:lsdException w:name="endnote reference" w:semiHidden="1" w:unhideWhenUsed="1"/>
-    <w:lsdException w:name="endnote text" w:semiHidden="1" w:unhideWhenUsed="1"/>
-    <w:lsdException w:name="table of authorities" w:semiHidden="1" w:unhideWhenUsed="1"/>
-    <w:lsdException w:name="macro" w:semiHidden="1" w:unhideWhenUsed="1"/>
-    <w:lsdException w:name="toa heading" w:semiHidden="1" w:unhideWhenUsed="1"/>
-    <w:lsdException w:name="List" w:semiHidden="1" w:unhideWhenUsed="1"/>
-    <w:lsdException w:name="List Bullet" w:semiHidden="1" w:unhideWhenUsed="1"/>
-    <w:lsdException w:name="List Number" w:semiHidden="1" w:unhideWhenUsed="1"/>
-    <w:lsdException w:name="List 2" w:semiHidden="1" w:unhideWhenUsed="1"/>
-    <w:lsdException w:name="List 3" w:semiHidden="1" w:unhideWhenUsed="1"/>
-    <w:lsdException w:name="List 4" w:semiHidden="1" w:unhideWhenUsed="1"/>
-    <w:lsdException w:name="List 5" w:semiHidden="1" w:unhideWhenUsed="1"/>
-    <w:lsdException w:name="List Bullet 2" w:semiHidden="1" w:unhideWhenUsed="1"/>
-    <w:lsdException w:name="List Bullet 3" w:semiHidden="1" w:unhideWhenUsed="1"/>
-    <w:lsdException w:name="List Bullet 4" w:semiHidden="1" w:unhideWhenUsed="1"/>
-    <w:lsdException w:name="List Bullet 5" w:semiHidden="1" w:unhideWhenUsed="1"/>
-    <w:lsdException w:name="List Number 2" w:semiHidden="1" w:unhideWhenUsed="1"/>
-    <w:lsdException w:name="List Number 3" w:semiHidden="1" w:unhideWhenUsed="1"/>
-    <w:lsdException w:name="List Number 4" w:semiHidden="1" w:unhideWhenUsed="1"/>
-    <w:lsdException w:name="List Number 5" w:semiHidden="1" w:unhideWhenUsed="1"/>
-    <w:lsdException w:name="Title" w:uiPriority="10" w:qFormat="1"/>
-    <w:lsdException w:name="Closing" w:semiHidden="1" w:unhideWhenUsed="1"/>
-    <w:lsdException w:name="Signature" w:semiHidden="1" w:unhideWhenUsed="1"/>
-    <w:lsdException w:name="Default Paragraph Font" w:semiHidden="1" w:uiPriority="1" w:unhideWhenUsed="1"/>
-    <w:lsdException w:name="Body Text" w:semiHidden="1" w:unhideWhenUsed="1"/>
-    <w:lsdException w:name="Body Text Indent" w:semiHidden="1" w:unhideWhenUsed="1"/>
-    <w:lsdException w:name="List Continue" w:semiHidden="1" w:unhideWhenUsed="1"/>
-    <w:lsdException w:name="List Continue 2" w:semiHidden="1" w:unhideWhenUsed="1"/>
-    <w:lsdException w:name="List Continue 3" w:semiHidden="1" w:unhideWhenUsed="1"/>
-    <w:lsdException w:name="List Continue 4" w:semiHidden="1" w:unhideWhenUsed="1"/>
-    <w:lsdException w:name="List Continue 5" w:semiHidden="1" w:unhideWhenUsed="1"/>
-    <w:lsdException w:name="Message Header" w:semiHidden="1" w:unhideWhenUsed="1"/>
-    <w:lsdException w:name="Subtitle" w:uiPriority="11" w:qFormat="1"/>
-    <w:lsdException w:name="Salutation" w:semiHidden="1" w:unhideWhenUsed="1"/>
-    <w:lsdException w:name="Date" w:semiHidden="1" w:unhideWhenUsed="1"/>
-    <w:lsdException w:name="Body Text First Indent" w:semiHidden="1" w:unhideWhenUsed="1"/>
-    <w:lsdException w:name="Body Text First Indent 2" w:semiHidden="1" w:unhideWhenUsed="1"/>
-    <w:lsdException w:name="Note Heading" w:semiHidden="1" w:unhideWhenUsed="1"/>
-    <w:lsdException w:name="Body Text 2" w:semiHidden="1" w:unhideWhenUsed="1"/>
-    <w:lsdException w:name="Body Text 3" w:semiHidden="1" w:unhideWhenUsed="1"/>
-    <w:lsdException w:name="Body Text Indent 2" w:semiHidden="1" w:unhideWhenUsed="1"/>
-    <w:lsdException w:name="Body Text Indent 3" w:semiHidden="1" w:unhideWhenUsed="1"/>
-    <w:lsdException w:name="Block Text" w:semiHidden="1" w:unhideWhenUsed="1"/>
-    <w:lsdException w:name="Hyperlink" w:semiHidden="1" w:unhideWhenUsed="1"/>
-    <w:lsdException w:name="FollowedHyperlink" w:semiHidden="1" w:unhideWhenUsed="1"/>
-    <w:lsdException w:name="Strong" w:uiPriority="22" w:qFormat="1"/>
-    <w:lsdException w:name="Emphasis" w:uiPriority="20" w:qFormat="1"/>
-    <w:lsdException w:name="Document Map" w:semiHidden="1" w:unhideWhenUsed="1"/>
-    <w:lsdException w:name="Plain Text" w:semiHidden="1" w:unhideWhenUsed="1"/>
-    <w:lsdException w:name="E-mail Signature" w:semiHidden="1" w:unhideWhenUsed="1"/>
-    <w:lsdException w:name="HTML Top of Form" w:semiHidden="1" w:unhideWhenUsed="1"/>
-    <w:lsdException w:name="HTML Bottom of Form" w:semiHidden="1" w:unhideWhenUsed="1"/>
-    <w:lsdException w:name="Normal (Web)" w:semiHidden="1" w:unhideWhenUsed="1"/>
-    <w:lsdException w:name="HTML Acronym" w:semiHidden="1" w:unhideWhenUsed="1"/>
-    <w:lsdException w:name="HTML Address" w:semiHidden="1" w:unhideWhenUsed="1"/>
-    <w:lsdException w:name="HTML Cite" w:semiHidden="1" w:unhideWhenUsed="1"/>
-    <w:lsdException w:name="HTML Code" w:semiHidden="1" w:unhideWhenUsed="1"/>
-    <w:lsdException w:name="HTML Definition" w:semiHidden="1" w:unhideWhenUsed="1"/>
-    <w:lsdException w:name="HTML Keyboard" w:semiHidden="1" w:unhideWhenUsed="1"/>
-    <w:lsdException w:name="HTML Preformatted" w:semiHidden="1" w:unhideWhenUsed="1"/>
-    <w:lsdException w:name="HTML Sample" w:semiHidden="1" w:unhideWhenUsed="1"/>
-    <w:lsdException w:name="HTML Typewriter" w:semiHidden="1" w:unhideWhenUsed="1"/>
-    <w:lsdException w:name="HTML Variable" w:semiHidden="1" w:unhideWhenUsed="1"/>
-    <w:lsdException w:name="Normal Table" w:semiHidden="1" w:unhideWhenUsed="1"/>
-    <w:lsdException w:name="annotation subject" w:semiHidden="1" w:unhideWhenUsed="1"/>
-    <w:lsdException w:name="No List" w:semiHidden="1" w:unhideWhenUsed="1"/>
-    <w:lsdException w:name="Outline List 1" w:semiHidden="1" w:unhideWhenUsed="1"/>
-    <w:lsdException w:name="Outline List 2" w:semiHidden="1" w:unhideWhenUsed="1"/>
-    <w:lsdException w:name="Outline List 3" w:semiHidden="1" w:unhideWhenUsed="1"/>
-    <w:lsdException w:name="Table Simple 1" w:semiHidden="1" w:unhideWhenUsed="1"/>
-    <w:lsdException w:name="Table Simple 2" w:semiHidden="1" w:unhideWhenUsed="1"/>
-    <w:lsdException w:name="Table Simple 3" w:semiHidden="1" w:unhideWhenUsed="1"/>
-    <w:lsdException w:name="Table Classic 1" w:semiHidden="1" w:unhideWhenUsed="1"/>
-    <w:lsdException w:name="Table Classic 2" w:semiHidden="1" w:unhideWhenUsed="1"/>
-    <w:lsdException w:name="Table Classic 3" w:semiHidden="1" w:unhideWhenUsed="1"/>
-    <w:lsdException w:name="Table Classic 4" w:semiHidden="1" w:unhideWhenUsed="1"/>
-    <w:lsdException w:name="Table Colorful 1" w:semiHidden="1" w:unhideWhenUsed="1"/>
-    <w:lsdException w:name="Table Colorful 2" w:semiHidden="1" w:unhideWhenUsed="1"/>
-    <w:lsdException w:name="Table Colorful 3" w:semiHidden="1" w:unhideWhenUsed="1"/>
-    <w:lsdException w:name="Table Columns 1" w:semiHidden="1" w:unhideWhenUsed="1"/>
-    <w:lsdException w:name="Table Columns 2" w:semiHidden="1" w:unhideWhenUsed="1"/>
-    <w:lsdException w:name="Table Columns 3" w:semiHidden="1" w:unhideWhenUsed="1"/>
-    <w:lsdException w:name="Table Columns 4" w:semiHidden="1" w:unhideWhenUsed="1"/>
-    <w:lsdException w:name="Table Columns 5" w:semiHidden="1" w:unhideWhenUsed="1"/>
-    <w:lsdException w:name="Table Grid 1" w:semiHidden="1" w:unhideWhenUsed="1"/>
-    <w:lsdException w:name="Table Grid 2" w:semiHidden="1" w:unhideWhenUsed="1"/>
-    <w:lsdException w:name="Table Grid 3" w:semiHidden="1" w:unhideWhenUsed="1"/>
-    <w:lsdException w:name="Table Grid 4" w:semiHidden="1" w:unhideWhenUsed="1"/>
-    <w:lsdException w:name="Table Grid 5" w:semiHidden="1" w:unhideWhenUsed="1"/>
-    <w:lsdException w:name="Table Grid 6" w:semiHidden="1" w:unhideWhenUsed="1"/>
-    <w:lsdException w:name="Table Grid 7" w:semiHidden="1" w:unhideWhenUsed="1"/>
-    <w:lsdException w:name="Table Grid 8" w:semiHidden="1" w:unhideWhenUsed="1"/>
-    <w:lsdException w:name="Table List 1" w:semiHidden="1" w:unhideWhenUsed="1"/>
-    <w:lsdException w:name="Table List 2" w:semiHidden="1" w:unhideWhenUsed="1"/>
-    <w:lsdException w:name="Table List 3" w:semiHidden="1" w:unhideWhenUsed="1"/>
-    <w:lsdException w:name="Table List 4" w:semiHidden="1" w:unhideWhenUsed="1"/>
-    <w:lsdException w:name="Table List 5" w:semiHidden="1" w:unhideWhenUsed="1"/>
-    <w:lsdException w:name="Table List 6" w:semiHidden="1" w:unhideWhenUsed="1"/>
-    <w:lsdException w:name="Table List 7" w:semiHidden="1" w:unhideWhenUsed="1"/>
-    <w:lsdException w:name="Table List 8" w:semiHidden="1" w:unhideWhenUsed="1"/>
-    <w:lsdException w:name="Table 3D effects 1" w:semiHidden="1" w:unhideWhenUsed="1"/>
-    <w:lsdException w:name="Table 3D effects 2" w:semiHidden="1" w:unhideWhenUsed="1"/>
-    <w:lsdException w:name="Table 3D effects 3" w:semiHidden="1" w:unhideWhenUsed="1"/>
-    <w:lsdException w:name="Table Contemporary" w:semiHidden="1" w:unhideWhenUsed="1"/>
-    <w:lsdException w:name="Table Elegant" w:semiHidden="1" w:unhideWhenUsed="1"/>
-    <w:lsdException w:name="Table Professional" w:semiHidden="1" w:unhideWhenUsed="1"/>
-    <w:lsdException w:name="Table Subtle 1" w:semiHidden="1" w:unhideWhenUsed="1"/>
-    <w:lsdException w:name="Table Subtle 2" w:semiHidden="1" w:unhideWhenUsed="1"/>
-    <w:lsdException w:name="Table Web 1" w:semiHidden="1" w:unhideWhenUsed="1"/>
-    <w:lsdException w:name="Table Web 2" w:semiHidden="1" w:unhideWhenUsed="1"/>
-    <w:lsdException w:name="Table Web 3" w:semiHidden="1" w:unhideWhenUsed="1"/>
-    <w:lsdException w:name="Balloon Text" w:semiHidden="1" w:unhideWhenUsed="1"/>
-    <w:lsdException w:name="Table Grid" w:uiPriority="59"/>
-    <w:lsdException w:name="Table Theme" w:semiHidden="1" w:unhideWhenUsed="1"/>
-    <w:lsdException w:name="Placeholder Text" w:semiHidden="1"/>
-    <w:lsdException w:name="No Spacing" w:uiPriority="1" w:qFormat="1"/>
-    <w:lsdException w:name="Light Shading" w:uiPriority="60"/>
-    <w:lsdException w:name="Light List" w:uiPriority="61"/>
-    <w:lsdException w:name="Light Grid" w:uiPriority="62"/>
-    <w:lsdException w:name="Medium Shading 1" w:uiPriority="63"/>
-    <w:lsdException w:name="Medium Shading 2" w:uiPriority="64"/>
-    <w:lsdException w:name="Medium List 1" w:uiPriority="65"/>
-    <w:lsdException w:name="Medium List 2" w:uiPriority="66"/>
-    <w:lsdException w:name="Medium Grid 1" w:uiPriority="67"/>
-    <w:lsdException w:name="Medium Grid 2" w:uiPriority="68"/>
-    <w:lsdException w:name="Medium Grid 3" w:uiPriority="69"/>
-    <w:lsdException w:name="Dark List" w:uiPriority="70"/>
-    <w:lsdException w:name="Colorful Shading" w:uiPriority="71"/>
-    <w:lsdException w:name="Colorful List" w:uiPriority="72"/>
-    <w:lsdException w:name="Colorful Grid" w:uiPriority="73"/>
-    <w:lsdException w:name="Light Shading Accent 1" w:uiPriority="60"/>
-    <w:lsdException w:name="Light List Accent 1" w:uiPriority="61"/>
-    <w:lsdException w:name="Light Grid Accent 1" w:uiPriority="62"/>
-    <w:lsdException w:name="Medium Shading 1 Accent 1" w:uiPriority="63"/>
-    <w:lsdException w:name="Medium Shading 2 Accent 1" w:uiPriority="64"/>
-    <w:lsdException w:name="Medium List 1 Accent 1" w:uiPriority="65"/>
-    <w:lsdException w:name="Revision" w:semiHidden="1"/>
-    <w:lsdException w:name="List Paragraph" w:uiPriority="34" w:qFormat="1"/>
-    <w:lsdException w:name="Quote" w:uiPriority="29" w:qFormat="1"/>
-    <w:lsdException w:name="Intense Quote" w:uiPriority="30" w:qFormat="1"/>
-    <w:lsdException w:name="Medium List 2 Accent 1" w:uiPriority="66"/>
-    <w:lsdException w:name="Medium Grid 1 Accent 1" w:uiPriority="67"/>
-    <w:lsdException w:name="Medium Grid 2 Accent 1" w:uiPriority="68"/>
-    <w:lsdException w:name="Medium Grid 3 Accent 1" w:uiPriority="69"/>
-    <w:lsdException w:name="Dark List Accent 1" w:uiPriority="70"/>
-    <w:lsdException w:name="Colorful Shading Accent 1" w:uiPriority="71"/>
-    <w:lsdException w:name="Colorful List Accent 1" w:uiPriority="72"/>
-    <w:lsdException w:name="Colorful Grid Accent 1" w:uiPriority="73"/>
-    <w:lsdException w:name="Light Shading Accent 2" w:uiPriority="60"/>
-    <w:lsdException w:name="Light List Accent 2" w:uiPriority="61"/>
-    <w:lsdException w:name="Light Grid Accent 2" w:uiPriority="62"/>
-    <w:lsdException w:name="Medium Shading 1 Accent 2" w:uiPriority="63"/>
-    <w:lsdException w:name="Medium Shading 2 Accent 2" w:uiPriority="64"/>
-    <w:lsdException w:name="Medium List 1 Accent 2" w:uiPriority="65"/>
-    <w:lsdException w:name="Medium List 2 Accent 2" w:uiPriority="66"/>
-    <w:lsdException w:name="Medium Grid 1 Accent 2" w:uiPriority="67"/>
-    <w:lsdException w:name="Medium Grid 2 Accent 2" w:uiPriority="68"/>
-    <w:lsdException w:name="Medium Grid 3 Accent 2" w:uiPriority="69"/>
-    <w:lsdException w:name="Dark List Accent 2" w:uiPriority="70"/>
-    <w:lsdException w:name="Colorful Shading Accent 2" w:uiPriority="71"/>
-    <w:lsdException w:name="Colorful List Accent 2" w:uiPriority="72"/>
-    <w:lsdException w:name="Colorful Grid Accent 2" w:uiPriority="73"/>
-    <w:lsdException w:name="Light Shading Accent 3" w:uiPriority="60"/>
-    <w:lsdException w:name="Light List Accent 3" w:uiPriority="61"/>
-    <w:lsdException w:name="Light Grid Accent 3" w:uiPriority="62"/>
-    <w:lsdException w:name="Medium Shading 1 Accent 3" w:uiPriority="63"/>
-    <w:lsdException w:name="Medium Shading 2 Accent 3" w:uiPriority="64"/>
-    <w:lsdException w:name="Medium List 1 Accent 3" w:uiPriority="65"/>
-    <w:lsdException w:name="Medium List 2 Accent 3" w:uiPriority="66"/>
-    <w:lsdException w:name="Medium Grid 1 Accent 3" w:uiPriority="67"/>
-    <w:lsdException w:name="Medium Grid 2 Accent 3" w:uiPriority="68"/>
-    <w:lsdException w:name="Medium Grid 3 Accent 3" w:uiPriority="69"/>
-    <w:lsdException w:name="Dark List Accent 3" w:uiPriority="70"/>
-    <w:lsdException w:name="Colorful Shading Accent 3" w:uiPriority="71"/>
-    <w:lsdException w:name="Colorful List Accent 3" w:uiPriority="72"/>
-    <w:lsdException w:name="Colorful Grid Accent 3" w:uiPriority="73"/>
-    <w:lsdException w:name="Light Shading Accent 4" w:uiPriority="60"/>
-    <w:lsdException w:name="Light List Accent 4" w:uiPriority="61"/>
-    <w:lsdException w:name="Light Grid Accent 4" w:uiPriority="62"/>
-    <w:lsdException w:name="Medium Shading 1 Accent 4" w:uiPriority="63"/>
-    <w:lsdException w:name="Medium Shading 2 Accent 4" w:uiPriority="64"/>
-    <w:lsdException w:name="Medium List 1 Accent 4" w:uiPriority="65"/>
-    <w:lsdException w:name="Medium List 2 Accent 4" w:uiPriority="66"/>
-    <w:lsdException w:name="Medium Grid 1 Accent 4" w:uiPriority="67"/>
-    <w:lsdException w:name="Medium Grid 2 Accent 4" w:uiPriority="68"/>
-    <w:lsdException w:name="Medium Grid 3 Accent 4" w:uiPriority="69"/>
-    <w:lsdException w:name="Dark List Accent 4" w:uiPriority="70"/>
-    <w:lsdException w:name="Colorful Shading Accent 4" w:uiPriority="71"/>
-    <w:lsdException w:name="Colorful List Accent 4" w:uiPriority="72"/>
-    <w:lsdException w:name="Colorful Grid Accent 4" w:uiPriority="73"/>
-    <w:lsdException w:name="Light Shading Accent 5" w:uiPriority="60"/>
-    <w:lsdException w:name="Light List Accent 5" w:uiPriority="61"/>
-    <w:lsdException w:name="Light Grid Accent 5" w:uiPriority="62"/>
-    <w:lsdException w:name="Medium Shading 1 Accent 5" w:uiPriority="63"/>
-    <w:lsdException w:name="Medium Shading 2 Accent 5" w:uiPriority="64"/>
-    <w:lsdException w:name="Medium List 1 Accent 5" w:uiPriority="65"/>
-    <w:lsdException w:name="Medium List 2 Accent 5" w:uiPriority="66"/>
-    <w:lsdException w:name="Medium Grid 1 Accent 5" w:uiPriority="67"/>
-    <w:lsdException w:name="Medium Grid 2 Accent 5" w:uiPriority="68"/>
-    <w:lsdException w:name="Medium Grid 3 Accent 5" w:uiPriority="69"/>
-    <w:lsdException w:name="Dark List Accent 5" w:uiPriority="70"/>
-    <w:lsdException w:name="Colorful Shading Accent 5" w:uiPriority="71"/>
-    <w:lsdException w:name="Colorful List Accent 5" w:uiPriority="72"/>
-    <w:lsdException w:name="Colorful Grid Accent 5" w:uiPriority="73"/>
-    <w:lsdException w:name="Light Shading Accent 6" w:uiPriority="60"/>
-    <w:lsdException w:name="Light List Accent 6" w:uiPriority="61"/>
-    <w:lsdException w:name="Light Grid Accent 6" w:uiPriority="62"/>
-    <w:lsdException w:name="Medium Shading 1 Accent 6" w:uiPriority="63"/>
-    <w:lsdException w:name="Medium Shading 2 Accent 6" w:uiPriority="64"/>
-    <w:lsdException w:name="Medium List 1 Accent 6" w:uiPriority="65"/>
-    <w:lsdException w:name="Medium List 2 Accent 6" w:uiPriority="66"/>
-    <w:lsdException w:name="Medium Grid 1 Accent 6" w:uiPriority="67"/>
-    <w:lsdException w:name="Medium Grid 2 Accent 6" w:uiPriority="68"/>
-    <w:lsdException w:name="Medium Grid 3 Accent 6" w:uiPriority="69"/>
-    <w:lsdException w:name="Dark List Accent 6" w:uiPriority="70"/>
-    <w:lsdException w:name="Colorful Shading Accent 6" w:uiPriority="71"/>
-    <w:lsdException w:name="Colorful List Accent 6" w:uiPriority="72"/>
-    <w:lsdException w:name="Colorful Grid Accent 6" w:uiPriority="73"/>
-    <w:lsdException w:name="Subtle Emphasis" w:uiPriority="19" w:qFormat="1"/>
-    <w:lsdException w:name="Intense Emphasis" w:uiPriority="21" w:qFormat="1"/>
-    <w:lsdException w:name="Subtle Reference" w:uiPriority="31" w:qFormat="1"/>
-    <w:lsdException w:name="Intense Reference" w:uiPriority="32" w:qFormat="1"/>
-    <w:lsdException w:name="Book Title" w:uiPriority="33" w:qFormat="1"/>
-    <w:lsdException w:name="Bibliography" w:semiHidden="1" w:uiPriority="37" w:unhideWhenUsed="1"/>
-    <w:lsdException w:name="TOC Heading" w:semiHidden="1" w:uiPriority="39" w:unhideWhenUsed="1" w:qFormat="1"/>
-    <w:lsdException w:name="Plain Table 1" w:uiPriority="41"/>
-    <w:lsdException w:name="Plain Table 2" w:uiPriority="42"/>
-    <w:lsdException w:name="Plain Table 3" w:uiPriority="43"/>
-    <w:lsdException w:name="Plain Table 4" w:uiPriority="44"/>
-    <w:lsdException w:name="Plain Table 5" w:uiPriority="45"/>
-    <w:lsdException w:name="Grid Table Light" w:uiPriority="40"/>
-    <w:lsdException w:name="Grid Table 1 Light" w:uiPriority="46"/>
-    <w:lsdException w:name="Grid Table 2" w:uiPriority="47"/>
-    <w:lsdException w:name="Grid Table 3" w:uiPriority="48"/>
-    <w:lsdException w:name="Grid Table 4" w:uiPriority="49"/>
-    <w:lsdException w:name="Grid Table 5 Dark" w:uiPriority="50"/>
-    <w:lsdException w:name="Grid Table 6 Colorful" w:uiPriority="51"/>
-    <w:lsdException w:name="Grid Table 7 Colorful" w:uiPriority="52"/>
-    <w:lsdException w:name="Grid Table 1 Light Accent 1" w:uiPriority="46"/>
-    <w:lsdException w:name="Grid Table 2 Accent 1" w:uiPriority="47"/>
-    <w:lsdException w:name="Grid Table 3 Accent 1" w:uiPriority="48"/>
-    <w:lsdException w:name="Grid Table 4 Accent 1" w:uiPriority="49"/>
-    <w:lsdException w:name="Grid Table 5 Dark Accent 1" w:uiPriority="50"/>
-    <w:lsdException w:name="Grid Table 6 Colorful Accent 1" w:uiPriority="51"/>
-    <w:lsdException w:name="Grid Table 7 Colorful Accent 1" w:uiPriority="52"/>
-    <w:lsdException w:name="Grid Table 1 Light Accent 2" w:uiPriority="46"/>
-    <w:lsdException w:name="Grid Table 2 Accent 2" w:uiPriority="47"/>
-    <w:lsdException w:name="Grid Table 3 Accent 2" w:uiPriority="48"/>
-    <w:lsdException w:name="Grid Table 4 Accent 2" w:uiPriority="49"/>
-    <w:lsdException w:name="Grid Table 5 Dark Accent 2" w:uiPriority="50"/>
-    <w:lsdException w:name="Grid Table 6 Colorful Accent 2" w:uiPriority="51"/>
-    <w:lsdException w:name="Grid Table 7 Colorful Accent 2" w:uiPriority="52"/>
-    <w:lsdException w:name="Grid Table 1 Light Accent 3" w:uiPriority="46"/>
-    <w:lsdException w:name="Grid Table 2 Accent 3" w:uiPriority="47"/>
-    <w:lsdException w:name="Grid Table 3 Accent 3" w:uiPriority="48"/>
-    <w:lsdException w:name="Grid Table 4 Accent 3" w:uiPriority="49"/>
-    <w:lsdException w:name="Grid Table 5 Dark Accent 3" w:uiPriority="50"/>
-    <w:lsdException w:name="Grid Table 6 Colorful Accent 3" w:uiPriority="51"/>
-    <w:lsdException w:name="Grid Table 7 Colorful Accent 3" w:uiPriority="52"/>
-    <w:lsdException w:name="Grid Table 1 Light Accent 4" w:uiPriority="46"/>
-    <w:lsdException w:name="Grid Table 2 Accent 4" w:uiPriority="47"/>
-    <w:lsdException w:name="Grid Table 3 Accent 4" w:uiPriority="48"/>
-    <w:lsdException w:name="Grid Table 4 Accent 4" w:uiPriority="49"/>
-    <w:lsdException w:name="Grid Table 5 Dark Accent 4" w:uiPriority="50"/>
-    <w:lsdException w:name="Grid Table 6 Colorful Accent 4" w:uiPriority="51"/>
-    <w:lsdException w:name="Grid Table 7 Colorful Accent 4" w:uiPriority="52"/>
-    <w:lsdException w:name="Grid Table 1 Light Accent 5" w:uiPriority="46"/>
-    <w:lsdException w:name="Grid Table 2 Accent 5" w:uiPriority="47"/>
-    <w:lsdException w:name="Grid Table 3 Accent 5" w:uiPriority="48"/>
-    <w:lsdException w:name="Grid Table 4 Accent 5" w:uiPriority="49"/>
-    <w:lsdException w:name="Grid Table 5 Dark Accent 5" w:uiPriority="50"/>
-    <w:lsdException w:name="Grid Table 6 Colorful Accent 5" w:uiPriority="51"/>
-    <w:lsdException w:name="Grid Table 7 Colorful Accent 5" w:uiPriority="52"/>
-    <w:lsdException w:name="Grid Table 1 Light Accent 6" w:uiPriority="46"/>
-    <w:lsdException w:name="Grid Table 2 Accent 6" w:uiPriority="47"/>
-    <w:lsdException w:name="Grid Table 3 Accent 6" w:uiPriority="48"/>
-    <w:lsdException w:name="Grid Table 4 Accent 6" w:uiPriority="49"/>
-    <w:lsdException w:name="Grid Table 5 Dark Accent 6" w:uiPriority="50"/>
-    <w:lsdException w:name="Grid Table 6 Colorful Accent 6" w:uiPriority="51"/>
-    <w:lsdException w:name="Grid Table 7 Colorful Accent 6" w:uiPriority="52"/>
-    <w:lsdException w:name="List Table 1 Light" w:uiPriority="46"/>
-    <w:lsdException w:name="List Table 2" w:uiPriority="47"/>
-    <w:lsdException w:name="List Table 3" w:uiPriority="48"/>
-    <w:lsdException w:name="List Table 4" w:uiPriority="49"/>
-    <w:lsdException w:name="List Table 5 Dark" w:uiPriority="50"/>
-    <w:lsdException w:name="List Table 6 Colorful" w:uiPriority="51"/>
-    <w:lsdException w:name="List Table 7 Colorful" w:uiPriority="52"/>
-    <w:lsdException w:name="List Table 1 Light Accent 1" w:uiPriority="46"/>
-    <w:lsdException w:name="List Table 2 Accent 1" w:uiPriority="47"/>
-    <w:lsdException w:name="List Table 3 Accent 1" w:uiPriority="48"/>
-    <w:lsdException w:name="List Table 4 Accent 1" w:uiPriority="49"/>
-    <w:lsdException w:name="List Table 5 Dark Accent 1" w:uiPriority="50"/>
-    <w:lsdException w:name="List Table 6 Colorful Accent 1" w:uiPriority="51"/>
-    <w:lsdException w:name="List Table 7 Colorful Accent 1" w:uiPriority="52"/>
-    <w:lsdException w:name="List Table 1 Light Accent 2" w:uiPriority="46"/>
-    <w:lsdException w:name="List Table 2 Accent 2" w:uiPriority="47"/>
-    <w:lsdException w:name="List Table 3 Accent 2" w:uiPriority="48"/>
-    <w:lsdException w:name="List Table 4 Accent 2" w:uiPriority="49"/>
-    <w:lsdException w:name="List Table 5 Dark Accent 2" w:uiPriority="50"/>
-    <w:lsdException w:name="List Table 6 Colorful Accent 2" w:uiPriority="51"/>
-    <w:lsdException w:name="List Table 7 Colorful Accent 2" w:uiPriority="52"/>
-    <w:lsdException w:name="List Table 1 Light Accent 3" w:uiPriority="46"/>
-    <w:lsdException w:name="List Table 2 Accent 3" w:uiPriority="47"/>
-    <w:lsdException w:name="List Table 3 Accent 3" w:uiPriority="48"/>
-    <w:lsdException w:name="List Table 4 Accent 3" w:uiPriority="49"/>
-    <w:lsdException w:name="List Table 5 Dark Accent 3" w:uiPriority="50"/>
-    <w:lsdException w:name="List Table 6 Colorful Accent 3" w:uiPriority="51"/>
-    <w:lsdException w:name="List Table 7 Colorful Accent 3" w:uiPriority="52"/>
-    <w:lsdException w:name="List Table 1 Light Accent 4" w:uiPriority="46"/>
-    <w:lsdException w:name="List Table 2 Accent 4" w:uiPriority="47"/>
-    <w:lsdException w:name="List Table 3 Accent 4" w:uiPriority="48"/>
-    <w:lsdException w:name="List Table 4 Accent 4" w:uiPriority="49"/>
-    <w:lsdException w:name="List Table 5 Dark Accent 4" w:uiPriority="50"/>
-    <w:lsdException w:name="List Table 6 Colorful Accent 4" w:uiPriority="51"/>
-    <w:lsdException w:name="List Table 7 Colorful Accent 4" w:uiPriority="52"/>
-    <w:lsdException w:name="List Table 1 Light Accent 5" w:uiPriority="46"/>
-    <w:lsdException w:name="List Table 2 Accent 5" w:uiPriority="47"/>
-    <w:lsdException w:name="List Table 3 Accent 5" w:uiPriority="48"/>
-    <w:lsdException w:name="List Table 4 Accent 5" w:uiPriority="49"/>
-    <w:lsdException w:name="List Table 5 Dark Accent 5" w:uiPriority="50"/>
-    <w:lsdException w:name="List Table 6 Colorful Accent 5" w:uiPriority="51"/>
-    <w:lsdException w:name="List Table 7 Colorful Accent 5" w:uiPriority="52"/>
-    <w:lsdException w:name="List Table 1 Light Accent 6" w:uiPriority="46"/>
-    <w:lsdException w:name="List Table 2 Accent 6" w:uiPriority="47"/>
-    <w:lsdException w:name="List Table 3 Accent 6" w:uiPriority="48"/>
-    <w:lsdException w:name="List Table 4 Accent 6" w:uiPriority="49"/>
-    <w:lsdException w:name="List Table 5 Dark Accent 6" w:uiPriority="50"/>
-    <w:lsdException w:name="List Table 6 Colorful Accent 6" w:uiPriority="51"/>
-    <w:lsdException w:name="List Table 7 Colorful Accent 6" w:uiPriority="52"/>
+  <w:latentStyles w:defLockedState="0" w:defUIPriority="99" w:defSemiHidden="1" w:defUnhideWhenUsed="1" w:defQFormat="0" w:count="267">
+    <w:lsdException w:name="Normal" w:semiHidden="0" w:uiPriority="0" w:unhideWhenUsed="0" w:qFormat="1"/>
+    <w:lsdException w:name="heading 1" w:semiHidden="0" w:uiPriority="9" w:unhideWhenUsed="0" w:qFormat="1"/>
+    <w:lsdException w:name="heading 2" w:uiPriority="9" w:qFormat="1"/>
+    <w:lsdException w:name="heading 3" w:uiPriority="9" w:qFormat="1"/>
+    <w:lsdException w:name="heading 4" w:uiPriority="9" w:qFormat="1"/>
+    <w:lsdException w:name="heading 5" w:uiPriority="9" w:qFormat="1"/>
+    <w:lsdException w:name="heading 6" w:uiPriority="9" w:qFormat="1"/>
+    <w:lsdException w:name="heading 7" w:uiPriority="9" w:qFormat="1"/>
+    <w:lsdException w:name="heading 8" w:uiPriority="9" w:qFormat="1"/>
+    <w:lsdException w:name="heading 9" w:uiPriority="9" w:qFormat="1"/>
+    <w:lsdException w:name="toc 1" w:uiPriority="39"/>
+    <w:lsdException w:name="toc 2" w:uiPriority="39"/>
+    <w:lsdException w:name="toc 3" w:uiPriority="39"/>
+    <w:lsdException w:name="toc 4" w:uiPriority="39"/>
+    <w:lsdException w:name="toc 5" w:uiPriority="39"/>
+    <w:lsdException w:name="toc 6" w:uiPriority="39"/>
+    <w:lsdException w:name="toc 7" w:uiPriority="39"/>
+    <w:lsdException w:name="toc 8" w:uiPriority="39"/>
+    <w:lsdException w:name="toc 9" w:uiPriority="39"/>
+    <w:lsdException w:name="caption" w:uiPriority="35" w:qFormat="1"/>
+    <w:lsdException w:name="Title" w:semiHidden="0" w:uiPriority="10" w:unhideWhenUsed="0" w:qFormat="1"/>
+    <w:lsdException w:name="Default Paragraph Font" w:uiPriority="1"/>
+    <w:lsdException w:name="Subtitle" w:semiHidden="0" w:uiPriority="11" w:unhideWhenUsed="0" w:qFormat="1"/>
+    <w:lsdException w:name="Strong" w:semiHidden="0" w:uiPriority="22" w:unhideWhenUsed="0" w:qFormat="1"/>
+    <w:lsdException w:name="Emphasis" w:semiHidden="0" w:uiPriority="20" w:unhideWhenUsed="0" w:qFormat="1"/>
+    <w:lsdException w:name="Table Grid" w:semiHidden="0" w:uiPriority="59" w:unhideWhenUsed="0"/>
+    <w:lsdException w:name="Placeholder Text" w:unhideWhenUsed="0"/>
+    <w:lsdException w:name="No Spacing" w:semiHidden="0" w:uiPriority="1" w:unhideWhenUsed="0" w:qFormat="1"/>
+    <w:lsdException w:name="Light Shading" w:semiHidden="0" w:uiPriority="60" w:unhideWhenUsed="0"/>
+    <w:lsdException w:name="Light List" w:semiHidden="0" w:uiPriority="61" w:unhideWhenUsed="0"/>
+    <w:lsdException w:name="Light Grid" w:semiHidden="0" w:uiPriority="62" w:unhideWhenUsed="0"/>
+    <w:lsdException w:name="Medium Shading 1" w:semiHidden="0" w:uiPriority="63" w:unhideWhenUsed="0"/>
+    <w:lsdException w:name="Medium Shading 2" w:semiHidden="0" w:uiPriority="64" w:unhideWhenUsed="0"/>
+    <w:lsdException w:name="Medium List 1" w:semiHidden="0" w:uiPriority="65" w:unhideWhenUsed="0"/>
+    <w:lsdException w:name="Medium List 2" w:semiHidden="0" w:uiPriority="66" w:unhideWhenUsed="0"/>
+    <w:lsdException w:name="Medium Grid 1" w:semiHidden="0" w:uiPriority="67" w:unhideWhenUsed="0"/>
+    <w:lsdException w:name="Medium Grid 2" w:semiHidden="0" w:uiPriority="68" w:unhideWhenUsed="0"/>
+    <w:lsdException w:name="Medium Grid 3" w:semiHidden="0" w:uiPriority="69" w:unhideWhenUsed="0"/>
+    <w:lsdException w:name="Dark List" w:semiHidden="0" w:uiPriority="70" w:unhideWhenUsed="0"/>
+    <w:lsdException w:name="Colorful Shading" w:semiHidden="0" w:uiPriority="71" w:unhideWhenUsed="0"/>
+    <w:lsdException w:name="Colorful List" w:semiHidden="0" w:uiPriority="72" w:unhideWhenUsed="0"/>
+    <w:lsdException w:name="Colorful Grid" w:semiHidden="0" w:uiPriority="73" w:unhideWhenUsed="0"/>
+    <w:lsdException w:name="Light Shading Accent 1" w:semiHidden="0" w:uiPriority="60" w:unhideWhenUsed="0"/>
+    <w:lsdException w:name="Light List Accent 1" w:semiHidden="0" w:uiPriority="61" w:unhideWhenUsed="0"/>
+    <w:lsdException w:name="Light Grid Accent 1" w:semiHidden="0" w:uiPriority="62" w:unhideWhenUsed="0"/>
+    <w:lsdException w:name="Medium Shading 1 Accent 1" w:semiHidden="0" w:uiPriority="63" w:unhideWhenUsed="0"/>
+    <w:lsdException w:name="Medium Shading 2 Accent 1" w:semiHidden="0" w:uiPriority="64" w:unhideWhenUsed="0"/>
+    <w:lsdException w:name="Medium List 1 Accent 1" w:semiHidden="0" w:uiPriority="65" w:unhideWhenUsed="0"/>
+    <w:lsdException w:name="Revision" w:unhideWhenUsed="0"/>
+    <w:lsdException w:name="List Paragraph" w:semiHidden="0" w:uiPriority="34" w:unhideWhenUsed="0" w:qFormat="1"/>
+    <w:lsdException w:name="Quote" w:semiHidden="0" w:uiPriority="29" w:unhideWhenUsed="0" w:qFormat="1"/>
+    <w:lsdException w:name="Intense Quote" w:semiHidden="0" w:uiPriority="30" w:unhideWhenUsed="0" w:qFormat="1"/>
+    <w:lsdException w:name="Medium List 2 Accent 1" w:semiHidden="0" w:uiPriority="66" w:unhideWhenUsed="0"/>
+    <w:lsdException w:name="Medium Grid 1 Accent 1" w:semiHidden="0" w:uiPriority="67" w:unhideWhenUsed="0"/>
+    <w:lsdException w:name="Medium Grid 2 Accent 1" w:semiHidden="0" w:uiPriority="68" w:unhideWhenUsed="0"/>
+    <w:lsdException w:name="Medium Grid 3 Accent 1" w:semiHidden="0" w:uiPriority="69" w:unhideWhenUsed="0"/>
+    <w:lsdException w:name="Dark List Accent 1" w:semiHidden="0" w:uiPriority="70" w:unhideWhenUsed="0"/>
+    <w:lsdException w:name="Colorful Shading Accent 1" w:semiHidden="0" w:uiPriority="71" w:unhideWhenUsed="0"/>
+    <w:lsdException w:name="Colorful List Accent 1" w:semiHidden="0" w:uiPriority="72" w:unhideWhenUsed="0"/>
+    <w:lsdException w:name="Colorful Grid Accent 1" w:semiHidden="0" w:uiPriority="73" w:unhideWhenUsed="0"/>
+    <w:lsdException w:name="Light Shading Accent 2" w:semiHidden="0" w:uiPriority="60" w:unhideWhenUsed="0"/>
+    <w:lsdException w:name="Light List Accent 2" w:semiHidden="0" w:uiPriority="61" w:unhideWhenUsed="0"/>
+    <w:lsdException w:name="Light Grid Accent 2" w:semiHidden="0" w:uiPriority="62" w:unhideWhenUsed="0"/>
+    <w:lsdException w:name="Medium Shading 1 Accent 2" w:semiHidden="0" w:uiPriority="63" w:unhideWhenUsed="0"/>
+    <w:lsdException w:name="Medium Shading 2 Accent 2" w:semiHidden="0" w:uiPriority="64" w:unhideWhenUsed="0"/>
+    <w:lsdException w:name="Medium List 1 Accent 2" w:semiHidden="0" w:uiPriority="65" w:unhideWhenUsed="0"/>
+    <w:lsdException w:name="Medium List 2 Accent 2" w:semiHidden="0" w:uiPriority="66" w:unhideWhenUsed="0"/>
+    <w:lsdException w:name="Medium Grid 1 Accent 2" w:semiHidden="0" w:uiPriority="67" w:unhideWhenUsed="0"/>
+    <w:lsdException w:name="Medium Grid 2 Accent 2" w:semiHidden="0" w:uiPriority="68" w:unhideWhenUsed="0"/>
+    <w:lsdException w:name="Medium Grid 3 Accent 2" w:semiHidden="0" w:uiPriority="69" w:unhideWhenUsed="0"/>
+    <w:lsdException w:name="Dark List Accent 2" w:semiHidden="0" w:uiPriority="70" w:unhideWhenUsed="0"/>
+    <w:lsdException w:name="Colorful Shading Accent 2" w:semiHidden="0" w:uiPriority="71" w:unhideWhenUsed="0"/>
+    <w:lsdException w:name="Colorful List Accent 2" w:semiHidden="0" w:uiPriority="72" w:unhideWhenUsed="0"/>
+    <w:lsdException w:name="Colorful Grid Accent 2" w:semiHidden="0" w:uiPriority="73" w:unhideWhenUsed="0"/>
+    <w:lsdException w:name="Light Shading Accent 3" w:semiHidden="0" w:uiPriority="60" w:unhideWhenUsed="0"/>
+    <w:lsdException w:name="Light List Accent 3" w:semiHidden="0" w:uiPriority="61" w:unhideWhenUsed="0"/>
+    <w:lsdException w:name="Light Grid Accent 3" w:semiHidden="0" w:uiPriority="62" w:unhideWhenUsed="0"/>
+    <w:lsdException w:name="Medium Shading 1 Accent 3" w:semiHidden="0" w:uiPriority="63" w:unhideWhenUsed="0"/>
+    <w:lsdException w:name="Medium Shading 2 Accent 3" w:semiHidden="0" w:uiPriority="64" w:unhideWhenUsed="0"/>
+    <w:lsdException w:name="Medium List 1 Accent 3" w:semiHidden="0" w:uiPriority="65" w:unhideWhenUsed="0"/>
+    <w:lsdException w:name="Medium List 2 Accent 3" w:semiHidden="0" w:uiPriority="66" w:unhideWhenUsed="0"/>
+    <w:lsdException w:name="Medium Grid 1 Accent 3" w:semiHidden="0" w:uiPriority="67" w:unhideWhenUsed="0"/>
+    <w:lsdException w:name="Medium Grid 2 Accent 3" w:semiHidden="0" w:uiPriority="68" w:unhideWhenUsed="0"/>
+    <w:lsdException w:name="Medium Grid 3 Accent 3" w:semiHidden="0" w:uiPriority="69" w:unhideWhenUsed="0"/>
+    <w:lsdException w:name="Dark List Accent 3" w:semiHidden="0" w:uiPriority="70" w:unhideWhenUsed="0"/>
+    <w:lsdException w:name="Colorful Shading Accent 3" w:semiHidden="0" w:uiPriority="71" w:unhideWhenUsed="0"/>
+    <w:lsdException w:name="Colorful List Accent 3" w:semiHidden="0" w:uiPriority="72" w:unhideWhenUsed="0"/>
+    <w:lsdException w:name="Colorful Grid Accent 3" w:semiHidden="0" w:uiPriority="73" w:unhideWhenUsed="0"/>
+    <w:lsdException w:name="Light Shading Accent 4" w:semiHidden="0" w:uiPriority="60" w:unhideWhenUsed="0"/>
+    <w:lsdException w:name="Light List Accent 4" w:semiHidden="0" w:uiPriority="61" w:unhideWhenUsed="0"/>
+    <w:lsdException w:name="Light Grid Accent 4" w:semiHidden="0" w:uiPriority="62" w:unhideWhenUsed="0"/>
+    <w:lsdException w:name="Medium Shading 1 Accent 4" w:semiHidden="0" w:uiPriority="63" w:unhideWhenUsed="0"/>
+    <w:lsdException w:name="Medium Shading 2 Accent 4" w:semiHidden="0" w:uiPriority="64" w:unhideWhenUsed="0"/>
+    <w:lsdException w:name="Medium List 1 Accent 4" w:semiHidden="0" w:uiPriority="65" w:unhideWhenUsed="0"/>
+    <w:lsdException w:name="Medium List 2 Accent 4" w:semiHidden="0" w:uiPriority="66" w:unhideWhenUsed="0"/>
+    <w:lsdException w:name="Medium Grid 1 Accent 4" w:semiHidden="0" w:uiPriority="67" w:unhideWhenUsed="0"/>
+    <w:lsdException w:name="Medium Grid 2 Accent 4" w:semiHidden="0" w:uiPriority="68" w:unhideWhenUsed="0"/>
+    <w:lsdException w:name="Medium Grid 3 Accent 4" w:semiHidden="0" w:uiPriority="69" w:unhideWhenUsed="0"/>
+    <w:lsdException w:name="Dark List Accent 4" w:semiHidden="0" w:uiPriority="70" w:unhideWhenUsed="0"/>
+    <w:lsdException w:name="Colorful Shading Accent 4" w:semiHidden="0" w:uiPriority="71" w:unhideWhenUsed="0"/>
+    <w:lsdException w:name="Colorful List Accent 4" w:semiHidden="0" w:uiPriority="72" w:unhideWhenUsed="0"/>
+    <w:lsdException w:name="Colorful Grid Accent 4" w:semiHidden="0" w:uiPriority="73" w:unhideWhenUsed="0"/>
+    <w:lsdException w:name="Light Shading Accent 5" w:semiHidden="0" w:uiPriority="60" w:unhideWhenUsed="0"/>
+    <w:lsdException w:name="Light List Accent 5" w:semiHidden="0" w:uiPriority="61" w:unhideWhenUsed="0"/>
+    <w:lsdException w:name="Light Grid Accent 5" w:semiHidden="0" w:uiPriority="62" w:unhideWhenUsed="0"/>
+    <w:lsdException w:name="Medium Shading 1 Accent 5" w:semiHidden="0" w:uiPriority="63" w:unhideWhenUsed="0"/>
+    <w:lsdException w:name="Medium Shading 2 Accent 5" w:semiHidden="0" w:uiPriority="64" w:unhideWhenUsed="0"/>
+    <w:lsdException w:name="Medium List 1 Accent 5" w:semiHidden="0" w:uiPriority="65" w:unhideWhenUsed="0"/>
+    <w:lsdException w:name="Medium List 2 Accent 5" w:semiHidden="0" w:uiPriority="66" w:unhideWhenUsed="0"/>
+    <w:lsdException w:name="Medium Grid 1 Accent 5" w:semiHidden="0" w:uiPriority="67" w:unhideWhenUsed="0"/>
+    <w:lsdException w:name="Medium Grid 2 Accent 5" w:semiHidden="0" w:uiPriority="68" w:unhideWhenUsed="0"/>
+    <w:lsdException w:name="Medium Grid 3 Accent 5" w:semiHidden="0" w:uiPriority="69" w:unhideWhenUsed="0"/>
+    <w:lsdException w:name="Dark List Accent 5" w:semiHidden="0" w:uiPriority="70" w:unhideWhenUsed="0"/>
+    <w:lsdException w:name="Colorful Shading Accent 5" w:semiHidden="0" w:uiPriority="71" w:unhideWhenUsed="0"/>
+    <w:lsdException w:name="Colorful List Accent 5" w:semiHidden="0" w:uiPriority="72" w:unhideWhenUsed="0"/>
+    <w:lsdException w:name="Colorful Grid Accent 5" w:semiHidden="0" w:uiPriority="73" w:unhideWhenUsed="0"/>
+    <w:lsdException w:name="Light Shading Accent 6" w:semiHidden="0" w:uiPriority="60" w:unhideWhenUsed="0"/>
+    <w:lsdException w:name="Light List Accent 6" w:semiHidden="0" w:uiPriority="61" w:unhideWhenUsed="0"/>
+    <w:lsdException w:name="Light Grid Accent 6" w:semiHidden="0" w:uiPriority="62" w:unhideWhenUsed="0"/>
+    <w:lsdException w:name="Medium Shading 1 Accent 6" w:semiHidden="0" w:uiPriority="63" w:unhideWhenUsed="0"/>
+    <w:lsdException w:name="Medium Shading 2 Accent 6" w:semiHidden="0" w:uiPriority="64" w:unhideWhenUsed="0"/>
+    <w:lsdException w:name="Medium List 1 Accent 6" w:semiHidden="0" w:uiPriority="65" w:unhideWhenUsed="0"/>
+    <w:lsdException w:name="Medium List 2 Accent 6" w:semiHidden="0" w:uiPriority="66" w:unhideWhenUsed="0"/>
+    <w:lsdException w:name="Medium Grid 1 Accent 6" w:semiHidden="0" w:uiPriority="67" w:unhideWhenUsed="0"/>
+    <w:lsdException w:name="Medium Grid 2 Accent 6" w:semiHidden="0" w:uiPriority="68" w:unhideWhenUsed="0"/>
+    <w:lsdException w:name="Medium Grid 3 Accent 6" w:semiHidden="0" w:uiPriority="69" w:unhideWhenUsed="0"/>
+    <w:lsdException w:name="Dark List Accent 6" w:semiHidden="0" w:uiPriority="70" w:unhideWhenUsed="0"/>
+    <w:lsdException w:name="Colorful Shading Accent 6" w:semiHidden="0" w:uiPriority="71" w:unhideWhenUsed="0"/>
+    <w:lsdException w:name="Colorful List Accent 6" w:semiHidden="0" w:uiPriority="72" w:unhideWhenUsed="0"/>
+    <w:lsdException w:name="Colorful Grid Accent 6" w:semiHidden="0" w:uiPriority="73" w:unhideWhenUsed="0"/>
+    <w:lsdException w:name="Subtle Emphasis" w:semiHidden="0" w:uiPriority="19" w:unhideWhenUsed="0" w:qFormat="1"/>
+    <w:lsdException w:name="Intense Emphasis" w:semiHidden="0" w:uiPriority="21" w:unhideWhenUsed="0" w:qFormat="1"/>
+    <w:lsdException w:name="Subtle Reference" w:semiHidden="0" w:uiPriority="31" w:unhideWhenUsed="0" w:qFormat="1"/>
+    <w:lsdException w:name="Intense Reference" w:semiHidden="0" w:uiPriority="32" w:unhideWhenUsed="0" w:qFormat="1"/>
+    <w:lsdException w:name="Book Title" w:semiHidden="0" w:uiPriority="33" w:unhideWhenUsed="0" w:qFormat="1"/>
+    <w:lsdException w:name="Bibliography" w:uiPriority="37"/>
+    <w:lsdException w:name="TOC Heading" w:uiPriority="39" w:qFormat="1"/>
   </w:latentStyles>
   <w:style w:type="paragraph" w:default="1" w:styleId="Normal">
     <w:name w:val="Normal"/>
@@ -4353,13 +4227,325 @@
     <w:name w:val="Hyperlink"/>
     <w:basedOn w:val="DefaultParagraphFont"/>
     <w:uiPriority w:val="99"/>
-    <w:semiHidden/>
     <w:unhideWhenUsed/>
     <w:rsid w:val="00FC2999"/>
     <w:rPr>
       <w:color w:val="0000FF"/>
       <w:u w:val="single"/>
     </w:rPr>
+  </w:style>
+  <w:style w:type="paragraph" w:styleId="BalloonText">
+    <w:name w:val="Balloon Text"/>
+    <w:basedOn w:val="Normal"/>
+    <w:link w:val="BalloonTextChar"/>
+    <w:uiPriority w:val="99"/>
+    <w:semiHidden/>
+    <w:unhideWhenUsed/>
+    <w:rsid w:val="00E516BA"/>
+    <w:pPr>
+      <w:spacing w:after="0" w:line="240" w:lineRule="auto"/>
+    </w:pPr>
+    <w:rPr>
+      <w:rFonts w:ascii="Tahoma" w:hAnsi="Tahoma" w:cs="Tahoma"/>
+      <w:sz w:val="16"/>
+      <w:szCs w:val="16"/>
+    </w:rPr>
+  </w:style>
+  <w:style w:type="character" w:customStyle="1" w:styleId="BalloonTextChar">
+    <w:name w:val="Balloon Text Char"/>
+    <w:basedOn w:val="DefaultParagraphFont"/>
+    <w:link w:val="BalloonText"/>
+    <w:uiPriority w:val="99"/>
+    <w:semiHidden/>
+    <w:rsid w:val="00E516BA"/>
+    <w:rPr>
+      <w:rFonts w:ascii="Tahoma" w:hAnsi="Tahoma" w:cs="Tahoma"/>
+      <w:sz w:val="16"/>
+      <w:szCs w:val="16"/>
+    </w:rPr>
+  </w:style>
+  <w:style w:type="paragraph" w:styleId="Revision">
+    <w:name w:val="Revision"/>
+    <w:hidden/>
+    <w:uiPriority w:val="99"/>
+    <w:semiHidden/>
+    <w:rsid w:val="00E516BA"/>
+    <w:pPr>
+      <w:spacing w:after="0" w:line="240" w:lineRule="auto"/>
+    </w:pPr>
+  </w:style>
+</w:styles>
+</file>
+
+<file path=word/stylesWithEffects.xml><?xml version="1.0" encoding="utf-8"?>
+<w:styles xmlns:wpc="http://schemas.microsoft.com/office/word/2010/wordprocessingCanvas" xmlns:mc="http://schemas.openxmlformats.org/markup-compatibility/2006" xmlns:o="urn:schemas-microsoft-com:office:office" xmlns:r="http://schemas.openxmlformats.org/officeDocument/2006/relationships" xmlns:m="http://schemas.openxmlformats.org/officeDocument/2006/math" xmlns:v="urn:schemas-microsoft-com:vml" xmlns:wp14="http://schemas.microsoft.com/office/word/2010/wordprocessingDrawing" xmlns:wp="http://schemas.openxmlformats.org/drawingml/2006/wordprocessingDrawing" xmlns:w10="urn:schemas-microsoft-com:office:word" xmlns:w="http://schemas.openxmlformats.org/wordprocessingml/2006/main" xmlns:w14="http://schemas.microsoft.com/office/word/2010/wordml" xmlns:wpg="http://schemas.microsoft.com/office/word/2010/wordprocessingGroup" xmlns:wpi="http://schemas.microsoft.com/office/word/2010/wordprocessingInk" xmlns:wne="http://schemas.microsoft.com/office/word/2006/wordml" xmlns:wps="http://schemas.microsoft.com/office/word/2010/wordprocessingShape" mc:Ignorable="w14 wp14">
+  <w:docDefaults>
+    <w:rPrDefault>
+      <w:rPr>
+        <w:rFonts w:asciiTheme="minorHAnsi" w:eastAsiaTheme="minorHAnsi" w:hAnsiTheme="minorHAnsi" w:cstheme="minorBidi"/>
+        <w:sz w:val="22"/>
+        <w:szCs w:val="22"/>
+        <w:lang w:val="en-US" w:eastAsia="en-US" w:bidi="ar-SA"/>
+      </w:rPr>
+    </w:rPrDefault>
+    <w:pPrDefault>
+      <w:pPr>
+        <w:spacing w:after="200" w:line="276" w:lineRule="auto"/>
+      </w:pPr>
+    </w:pPrDefault>
+  </w:docDefaults>
+  <w:latentStyles w:defLockedState="0" w:defUIPriority="99" w:defSemiHidden="1" w:defUnhideWhenUsed="1" w:defQFormat="0" w:count="267">
+    <w:lsdException w:name="Normal" w:semiHidden="0" w:uiPriority="0" w:unhideWhenUsed="0" w:qFormat="1"/>
+    <w:lsdException w:name="heading 1" w:semiHidden="0" w:uiPriority="9" w:unhideWhenUsed="0" w:qFormat="1"/>
+    <w:lsdException w:name="heading 2" w:uiPriority="9" w:qFormat="1"/>
+    <w:lsdException w:name="heading 3" w:uiPriority="9" w:qFormat="1"/>
+    <w:lsdException w:name="heading 4" w:uiPriority="9" w:qFormat="1"/>
+    <w:lsdException w:name="heading 5" w:uiPriority="9" w:qFormat="1"/>
+    <w:lsdException w:name="heading 6" w:uiPriority="9" w:qFormat="1"/>
+    <w:lsdException w:name="heading 7" w:uiPriority="9" w:qFormat="1"/>
+    <w:lsdException w:name="heading 8" w:uiPriority="9" w:qFormat="1"/>
+    <w:lsdException w:name="heading 9" w:uiPriority="9" w:qFormat="1"/>
+    <w:lsdException w:name="toc 1" w:uiPriority="39"/>
+    <w:lsdException w:name="toc 2" w:uiPriority="39"/>
+    <w:lsdException w:name="toc 3" w:uiPriority="39"/>
+    <w:lsdException w:name="toc 4" w:uiPriority="39"/>
+    <w:lsdException w:name="toc 5" w:uiPriority="39"/>
+    <w:lsdException w:name="toc 6" w:uiPriority="39"/>
+    <w:lsdException w:name="toc 7" w:uiPriority="39"/>
+    <w:lsdException w:name="toc 8" w:uiPriority="39"/>
+    <w:lsdException w:name="toc 9" w:uiPriority="39"/>
+    <w:lsdException w:name="caption" w:uiPriority="35" w:qFormat="1"/>
+    <w:lsdException w:name="Title" w:semiHidden="0" w:uiPriority="10" w:unhideWhenUsed="0" w:qFormat="1"/>
+    <w:lsdException w:name="Default Paragraph Font" w:uiPriority="1"/>
+    <w:lsdException w:name="Subtitle" w:semiHidden="0" w:uiPriority="11" w:unhideWhenUsed="0" w:qFormat="1"/>
+    <w:lsdException w:name="Strong" w:semiHidden="0" w:uiPriority="22" w:unhideWhenUsed="0" w:qFormat="1"/>
+    <w:lsdException w:name="Emphasis" w:semiHidden="0" w:uiPriority="20" w:unhideWhenUsed="0" w:qFormat="1"/>
+    <w:lsdException w:name="Table Grid" w:semiHidden="0" w:uiPriority="59" w:unhideWhenUsed="0"/>
+    <w:lsdException w:name="Placeholder Text" w:unhideWhenUsed="0"/>
+    <w:lsdException w:name="No Spacing" w:semiHidden="0" w:uiPriority="1" w:unhideWhenUsed="0" w:qFormat="1"/>
+    <w:lsdException w:name="Light Shading" w:semiHidden="0" w:uiPriority="60" w:unhideWhenUsed="0"/>
+    <w:lsdException w:name="Light List" w:semiHidden="0" w:uiPriority="61" w:unhideWhenUsed="0"/>
+    <w:lsdException w:name="Light Grid" w:semiHidden="0" w:uiPriority="62" w:unhideWhenUsed="0"/>
+    <w:lsdException w:name="Medium Shading 1" w:semiHidden="0" w:uiPriority="63" w:unhideWhenUsed="0"/>
+    <w:lsdException w:name="Medium Shading 2" w:semiHidden="0" w:uiPriority="64" w:unhideWhenUsed="0"/>
+    <w:lsdException w:name="Medium List 1" w:semiHidden="0" w:uiPriority="65" w:unhideWhenUsed="0"/>
+    <w:lsdException w:name="Medium List 2" w:semiHidden="0" w:uiPriority="66" w:unhideWhenUsed="0"/>
+    <w:lsdException w:name="Medium Grid 1" w:semiHidden="0" w:uiPriority="67" w:unhideWhenUsed="0"/>
+    <w:lsdException w:name="Medium Grid 2" w:semiHidden="0" w:uiPriority="68" w:unhideWhenUsed="0"/>
+    <w:lsdException w:name="Medium Grid 3" w:semiHidden="0" w:uiPriority="69" w:unhideWhenUsed="0"/>
+    <w:lsdException w:name="Dark List" w:semiHidden="0" w:uiPriority="70" w:unhideWhenUsed="0"/>
+    <w:lsdException w:name="Colorful Shading" w:semiHidden="0" w:uiPriority="71" w:unhideWhenUsed="0"/>
+    <w:lsdException w:name="Colorful List" w:semiHidden="0" w:uiPriority="72" w:unhideWhenUsed="0"/>
+    <w:lsdException w:name="Colorful Grid" w:semiHidden="0" w:uiPriority="73" w:unhideWhenUsed="0"/>
+    <w:lsdException w:name="Light Shading Accent 1" w:semiHidden="0" w:uiPriority="60" w:unhideWhenUsed="0"/>
+    <w:lsdException w:name="Light List Accent 1" w:semiHidden="0" w:uiPriority="61" w:unhideWhenUsed="0"/>
+    <w:lsdException w:name="Light Grid Accent 1" w:semiHidden="0" w:uiPriority="62" w:unhideWhenUsed="0"/>
+    <w:lsdException w:name="Medium Shading 1 Accent 1" w:semiHidden="0" w:uiPriority="63" w:unhideWhenUsed="0"/>
+    <w:lsdException w:name="Medium Shading 2 Accent 1" w:semiHidden="0" w:uiPriority="64" w:unhideWhenUsed="0"/>
+    <w:lsdException w:name="Medium List 1 Accent 1" w:semiHidden="0" w:uiPriority="65" w:unhideWhenUsed="0"/>
+    <w:lsdException w:name="Revision" w:unhideWhenUsed="0"/>
+    <w:lsdException w:name="List Paragraph" w:semiHidden="0" w:uiPriority="34" w:unhideWhenUsed="0" w:qFormat="1"/>
+    <w:lsdException w:name="Quote" w:semiHidden="0" w:uiPriority="29" w:unhideWhenUsed="0" w:qFormat="1"/>
+    <w:lsdException w:name="Intense Quote" w:semiHidden="0" w:uiPriority="30" w:unhideWhenUsed="0" w:qFormat="1"/>
+    <w:lsdException w:name="Medium List 2 Accent 1" w:semiHidden="0" w:uiPriority="66" w:unhideWhenUsed="0"/>
+    <w:lsdException w:name="Medium Grid 1 Accent 1" w:semiHidden="0" w:uiPriority="67" w:unhideWhenUsed="0"/>
+    <w:lsdException w:name="Medium Grid 2 Accent 1" w:semiHidden="0" w:uiPriority="68" w:unhideWhenUsed="0"/>
+    <w:lsdException w:name="Medium Grid 3 Accent 1" w:semiHidden="0" w:uiPriority="69" w:unhideWhenUsed="0"/>
+    <w:lsdException w:name="Dark List Accent 1" w:semiHidden="0" w:uiPriority="70" w:unhideWhenUsed="0"/>
+    <w:lsdException w:name="Colorful Shading Accent 1" w:semiHidden="0" w:uiPriority="71" w:unhideWhenUsed="0"/>
+    <w:lsdException w:name="Colorful List Accent 1" w:semiHidden="0" w:uiPriority="72" w:unhideWhenUsed="0"/>
+    <w:lsdException w:name="Colorful Grid Accent 1" w:semiHidden="0" w:uiPriority="73" w:unhideWhenUsed="0"/>
+    <w:lsdException w:name="Light Shading Accent 2" w:semiHidden="0" w:uiPriority="60" w:unhideWhenUsed="0"/>
+    <w:lsdException w:name="Light List Accent 2" w:semiHidden="0" w:uiPriority="61" w:unhideWhenUsed="0"/>
+    <w:lsdException w:name="Light Grid Accent 2" w:semiHidden="0" w:uiPriority="62" w:unhideWhenUsed="0"/>
+    <w:lsdException w:name="Medium Shading 1 Accent 2" w:semiHidden="0" w:uiPriority="63" w:unhideWhenUsed="0"/>
+    <w:lsdException w:name="Medium Shading 2 Accent 2" w:semiHidden="0" w:uiPriority="64" w:unhideWhenUsed="0"/>
+    <w:lsdException w:name="Medium List 1 Accent 2" w:semiHidden="0" w:uiPriority="65" w:unhideWhenUsed="0"/>
+    <w:lsdException w:name="Medium List 2 Accent 2" w:semiHidden="0" w:uiPriority="66" w:unhideWhenUsed="0"/>
+    <w:lsdException w:name="Medium Grid 1 Accent 2" w:semiHidden="0" w:uiPriority="67" w:unhideWhenUsed="0"/>
+    <w:lsdException w:name="Medium Grid 2 Accent 2" w:semiHidden="0" w:uiPriority="68" w:unhideWhenUsed="0"/>
+    <w:lsdException w:name="Medium Grid 3 Accent 2" w:semiHidden="0" w:uiPriority="69" w:unhideWhenUsed="0"/>
+    <w:lsdException w:name="Dark List Accent 2" w:semiHidden="0" w:uiPriority="70" w:unhideWhenUsed="0"/>
+    <w:lsdException w:name="Colorful Shading Accent 2" w:semiHidden="0" w:uiPriority="71" w:unhideWhenUsed="0"/>
+    <w:lsdException w:name="Colorful List Accent 2" w:semiHidden="0" w:uiPriority="72" w:unhideWhenUsed="0"/>
+    <w:lsdException w:name="Colorful Grid Accent 2" w:semiHidden="0" w:uiPriority="73" w:unhideWhenUsed="0"/>
+    <w:lsdException w:name="Light Shading Accent 3" w:semiHidden="0" w:uiPriority="60" w:unhideWhenUsed="0"/>
+    <w:lsdException w:name="Light List Accent 3" w:semiHidden="0" w:uiPriority="61" w:unhideWhenUsed="0"/>
+    <w:lsdException w:name="Light Grid Accent 3" w:semiHidden="0" w:uiPriority="62" w:unhideWhenUsed="0"/>
+    <w:lsdException w:name="Medium Shading 1 Accent 3" w:semiHidden="0" w:uiPriority="63" w:unhideWhenUsed="0"/>
+    <w:lsdException w:name="Medium Shading 2 Accent 3" w:semiHidden="0" w:uiPriority="64" w:unhideWhenUsed="0"/>
+    <w:lsdException w:name="Medium List 1 Accent 3" w:semiHidden="0" w:uiPriority="65" w:unhideWhenUsed="0"/>
+    <w:lsdException w:name="Medium List 2 Accent 3" w:semiHidden="0" w:uiPriority="66" w:unhideWhenUsed="0"/>
+    <w:lsdException w:name="Medium Grid 1 Accent 3" w:semiHidden="0" w:uiPriority="67" w:unhideWhenUsed="0"/>
+    <w:lsdException w:name="Medium Grid 2 Accent 3" w:semiHidden="0" w:uiPriority="68" w:unhideWhenUsed="0"/>
+    <w:lsdException w:name="Medium Grid 3 Accent 3" w:semiHidden="0" w:uiPriority="69" w:unhideWhenUsed="0"/>
+    <w:lsdException w:name="Dark List Accent 3" w:semiHidden="0" w:uiPriority="70" w:unhideWhenUsed="0"/>
+    <w:lsdException w:name="Colorful Shading Accent 3" w:semiHidden="0" w:uiPriority="71" w:unhideWhenUsed="0"/>
+    <w:lsdException w:name="Colorful List Accent 3" w:semiHidden="0" w:uiPriority="72" w:unhideWhenUsed="0"/>
+    <w:lsdException w:name="Colorful Grid Accent 3" w:semiHidden="0" w:uiPriority="73" w:unhideWhenUsed="0"/>
+    <w:lsdException w:name="Light Shading Accent 4" w:semiHidden="0" w:uiPriority="60" w:unhideWhenUsed="0"/>
+    <w:lsdException w:name="Light List Accent 4" w:semiHidden="0" w:uiPriority="61" w:unhideWhenUsed="0"/>
+    <w:lsdException w:name="Light Grid Accent 4" w:semiHidden="0" w:uiPriority="62" w:unhideWhenUsed="0"/>
+    <w:lsdException w:name="Medium Shading 1 Accent 4" w:semiHidden="0" w:uiPriority="63" w:unhideWhenUsed="0"/>
+    <w:lsdException w:name="Medium Shading 2 Accent 4" w:semiHidden="0" w:uiPriority="64" w:unhideWhenUsed="0"/>
+    <w:lsdException w:name="Medium List 1 Accent 4" w:semiHidden="0" w:uiPriority="65" w:unhideWhenUsed="0"/>
+    <w:lsdException w:name="Medium List 2 Accent 4" w:semiHidden="0" w:uiPriority="66" w:unhideWhenUsed="0"/>
+    <w:lsdException w:name="Medium Grid 1 Accent 4" w:semiHidden="0" w:uiPriority="67" w:unhideWhenUsed="0"/>
+    <w:lsdException w:name="Medium Grid 2 Accent 4" w:semiHidden="0" w:uiPriority="68" w:unhideWhenUsed="0"/>
+    <w:lsdException w:name="Medium Grid 3 Accent 4" w:semiHidden="0" w:uiPriority="69" w:unhideWhenUsed="0"/>
+    <w:lsdException w:name="Dark List Accent 4" w:semiHidden="0" w:uiPriority="70" w:unhideWhenUsed="0"/>
+    <w:lsdException w:name="Colorful Shading Accent 4" w:semiHidden="0" w:uiPriority="71" w:unhideWhenUsed="0"/>
+    <w:lsdException w:name="Colorful List Accent 4" w:semiHidden="0" w:uiPriority="72" w:unhideWhenUsed="0"/>
+    <w:lsdException w:name="Colorful Grid Accent 4" w:semiHidden="0" w:uiPriority="73" w:unhideWhenUsed="0"/>
+    <w:lsdException w:name="Light Shading Accent 5" w:semiHidden="0" w:uiPriority="60" w:unhideWhenUsed="0"/>
+    <w:lsdException w:name="Light List Accent 5" w:semiHidden="0" w:uiPriority="61" w:unhideWhenUsed="0"/>
+    <w:lsdException w:name="Light Grid Accent 5" w:semiHidden="0" w:uiPriority="62" w:unhideWhenUsed="0"/>
+    <w:lsdException w:name="Medium Shading 1 Accent 5" w:semiHidden="0" w:uiPriority="63" w:unhideWhenUsed="0"/>
+    <w:lsdException w:name="Medium Shading 2 Accent 5" w:semiHidden="0" w:uiPriority="64" w:unhideWhenUsed="0"/>
+    <w:lsdException w:name="Medium List 1 Accent 5" w:semiHidden="0" w:uiPriority="65" w:unhideWhenUsed="0"/>
+    <w:lsdException w:name="Medium List 2 Accent 5" w:semiHidden="0" w:uiPriority="66" w:unhideWhenUsed="0"/>
+    <w:lsdException w:name="Medium Grid 1 Accent 5" w:semiHidden="0" w:uiPriority="67" w:unhideWhenUsed="0"/>
+    <w:lsdException w:name="Medium Grid 2 Accent 5" w:semiHidden="0" w:uiPriority="68" w:unhideWhenUsed="0"/>
+    <w:lsdException w:name="Medium Grid 3 Accent 5" w:semiHidden="0" w:uiPriority="69" w:unhideWhenUsed="0"/>
+    <w:lsdException w:name="Dark List Accent 5" w:semiHidden="0" w:uiPriority="70" w:unhideWhenUsed="0"/>
+    <w:lsdException w:name="Colorful Shading Accent 5" w:semiHidden="0" w:uiPriority="71" w:unhideWhenUsed="0"/>
+    <w:lsdException w:name="Colorful List Accent 5" w:semiHidden="0" w:uiPriority="72" w:unhideWhenUsed="0"/>
+    <w:lsdException w:name="Colorful Grid Accent 5" w:semiHidden="0" w:uiPriority="73" w:unhideWhenUsed="0"/>
+    <w:lsdException w:name="Light Shading Accent 6" w:semiHidden="0" w:uiPriority="60" w:unhideWhenUsed="0"/>
+    <w:lsdException w:name="Light List Accent 6" w:semiHidden="0" w:uiPriority="61" w:unhideWhenUsed="0"/>
+    <w:lsdException w:name="Light Grid Accent 6" w:semiHidden="0" w:uiPriority="62" w:unhideWhenUsed="0"/>
+    <w:lsdException w:name="Medium Shading 1 Accent 6" w:semiHidden="0" w:uiPriority="63" w:unhideWhenUsed="0"/>
+    <w:lsdException w:name="Medium Shading 2 Accent 6" w:semiHidden="0" w:uiPriority="64" w:unhideWhenUsed="0"/>
+    <w:lsdException w:name="Medium List 1 Accent 6" w:semiHidden="0" w:uiPriority="65" w:unhideWhenUsed="0"/>
+    <w:lsdException w:name="Medium List 2 Accent 6" w:semiHidden="0" w:uiPriority="66" w:unhideWhenUsed="0"/>
+    <w:lsdException w:name="Medium Grid 1 Accent 6" w:semiHidden="0" w:uiPriority="67" w:unhideWhenUsed="0"/>
+    <w:lsdException w:name="Medium Grid 2 Accent 6" w:semiHidden="0" w:uiPriority="68" w:unhideWhenUsed="0"/>
+    <w:lsdException w:name="Medium Grid 3 Accent 6" w:semiHidden="0" w:uiPriority="69" w:unhideWhenUsed="0"/>
+    <w:lsdException w:name="Dark List Accent 6" w:semiHidden="0" w:uiPriority="70" w:unhideWhenUsed="0"/>
+    <w:lsdException w:name="Colorful Shading Accent 6" w:semiHidden="0" w:uiPriority="71" w:unhideWhenUsed="0"/>
+    <w:lsdException w:name="Colorful List Accent 6" w:semiHidden="0" w:uiPriority="72" w:unhideWhenUsed="0"/>
+    <w:lsdException w:name="Colorful Grid Accent 6" w:semiHidden="0" w:uiPriority="73" w:unhideWhenUsed="0"/>
+    <w:lsdException w:name="Subtle Emphasis" w:semiHidden="0" w:uiPriority="19" w:unhideWhenUsed="0" w:qFormat="1"/>
+    <w:lsdException w:name="Intense Emphasis" w:semiHidden="0" w:uiPriority="21" w:unhideWhenUsed="0" w:qFormat="1"/>
+    <w:lsdException w:name="Subtle Reference" w:semiHidden="0" w:uiPriority="31" w:unhideWhenUsed="0" w:qFormat="1"/>
+    <w:lsdException w:name="Intense Reference" w:semiHidden="0" w:uiPriority="32" w:unhideWhenUsed="0" w:qFormat="1"/>
+    <w:lsdException w:name="Book Title" w:semiHidden="0" w:uiPriority="33" w:unhideWhenUsed="0" w:qFormat="1"/>
+    <w:lsdException w:name="Bibliography" w:uiPriority="37"/>
+    <w:lsdException w:name="TOC Heading" w:uiPriority="39" w:qFormat="1"/>
+  </w:latentStyles>
+  <w:style w:type="paragraph" w:default="1" w:styleId="Normal">
+    <w:name w:val="Normal"/>
+    <w:qFormat/>
+    <w:rsid w:val="00AF676C"/>
+  </w:style>
+  <w:style w:type="character" w:default="1" w:styleId="DefaultParagraphFont">
+    <w:name w:val="Default Paragraph Font"/>
+    <w:uiPriority w:val="1"/>
+    <w:semiHidden/>
+    <w:unhideWhenUsed/>
+  </w:style>
+  <w:style w:type="table" w:default="1" w:styleId="TableNormal">
+    <w:name w:val="Normal Table"/>
+    <w:uiPriority w:val="99"/>
+    <w:semiHidden/>
+    <w:unhideWhenUsed/>
+    <w:tblPr>
+      <w:tblInd w:w="0" w:type="dxa"/>
+      <w:tblCellMar>
+        <w:top w:w="0" w:type="dxa"/>
+        <w:left w:w="108" w:type="dxa"/>
+        <w:bottom w:w="0" w:type="dxa"/>
+        <w:right w:w="108" w:type="dxa"/>
+      </w:tblCellMar>
+    </w:tblPr>
+  </w:style>
+  <w:style w:type="numbering" w:default="1" w:styleId="NoList">
+    <w:name w:val="No List"/>
+    <w:uiPriority w:val="99"/>
+    <w:semiHidden/>
+    <w:unhideWhenUsed/>
+  </w:style>
+  <w:style w:type="paragraph" w:styleId="NormalWeb">
+    <w:name w:val="Normal (Web)"/>
+    <w:basedOn w:val="Normal"/>
+    <w:uiPriority w:val="99"/>
+    <w:unhideWhenUsed/>
+    <w:rsid w:val="00FC2999"/>
+    <w:pPr>
+      <w:spacing w:before="100" w:beforeAutospacing="1" w:after="100" w:afterAutospacing="1" w:line="240" w:lineRule="auto"/>
+    </w:pPr>
+    <w:rPr>
+      <w:rFonts w:ascii="Times New Roman" w:eastAsia="Times New Roman" w:hAnsi="Times New Roman" w:cs="Times New Roman"/>
+      <w:sz w:val="24"/>
+      <w:szCs w:val="24"/>
+    </w:rPr>
+  </w:style>
+  <w:style w:type="character" w:styleId="Strong">
+    <w:name w:val="Strong"/>
+    <w:basedOn w:val="DefaultParagraphFont"/>
+    <w:uiPriority w:val="22"/>
+    <w:qFormat/>
+    <w:rsid w:val="00FC2999"/>
+    <w:rPr>
+      <w:b/>
+      <w:bCs/>
+    </w:rPr>
+  </w:style>
+  <w:style w:type="character" w:customStyle="1" w:styleId="apple-converted-space">
+    <w:name w:val="apple-converted-space"/>
+    <w:basedOn w:val="DefaultParagraphFont"/>
+    <w:rsid w:val="00FC2999"/>
+  </w:style>
+  <w:style w:type="character" w:styleId="Hyperlink">
+    <w:name w:val="Hyperlink"/>
+    <w:basedOn w:val="DefaultParagraphFont"/>
+    <w:uiPriority w:val="99"/>
+    <w:unhideWhenUsed/>
+    <w:rsid w:val="00FC2999"/>
+    <w:rPr>
+      <w:color w:val="0000FF"/>
+      <w:u w:val="single"/>
+    </w:rPr>
+  </w:style>
+  <w:style w:type="paragraph" w:styleId="BalloonText">
+    <w:name w:val="Balloon Text"/>
+    <w:basedOn w:val="Normal"/>
+    <w:link w:val="BalloonTextChar"/>
+    <w:uiPriority w:val="99"/>
+    <w:semiHidden/>
+    <w:unhideWhenUsed/>
+    <w:rsid w:val="00E516BA"/>
+    <w:pPr>
+      <w:spacing w:after="0" w:line="240" w:lineRule="auto"/>
+    </w:pPr>
+    <w:rPr>
+      <w:rFonts w:ascii="Tahoma" w:hAnsi="Tahoma" w:cs="Tahoma"/>
+      <w:sz w:val="16"/>
+      <w:szCs w:val="16"/>
+    </w:rPr>
+  </w:style>
+  <w:style w:type="character" w:customStyle="1" w:styleId="BalloonTextChar">
+    <w:name w:val="Balloon Text Char"/>
+    <w:basedOn w:val="DefaultParagraphFont"/>
+    <w:link w:val="BalloonText"/>
+    <w:uiPriority w:val="99"/>
+    <w:semiHidden/>
+    <w:rsid w:val="00E516BA"/>
+    <w:rPr>
+      <w:rFonts w:ascii="Tahoma" w:hAnsi="Tahoma" w:cs="Tahoma"/>
+      <w:sz w:val="16"/>
+      <w:szCs w:val="16"/>
+    </w:rPr>
+  </w:style>
+  <w:style w:type="paragraph" w:styleId="Revision">
+    <w:name w:val="Revision"/>
+    <w:hidden/>
+    <w:uiPriority w:val="99"/>
+    <w:semiHidden/>
+    <w:rsid w:val="00E516BA"/>
+    <w:pPr>
+      <w:spacing w:after="0" w:line="240" w:lineRule="auto"/>
+    </w:pPr>
   </w:style>
 </w:styles>
 </file>
@@ -4645,4 +4831,16 @@
   <a:objectDefaults/>
   <a:extraClrSchemeLst/>
 </a:theme>
+</file>
+
+<file path=customXml/item1.xml><?xml version="1.0" encoding="utf-8"?>
+<b:Sources xmlns:b="http://schemas.openxmlformats.org/officeDocument/2006/bibliography" xmlns="http://schemas.openxmlformats.org/officeDocument/2006/bibliography" SelectedStyle="\APA.XSL" StyleName="APA"/>
+</file>
+
+<file path=customXml/itemProps1.xml><?xml version="1.0" encoding="utf-8"?>
+<ds:datastoreItem xmlns:ds="http://schemas.openxmlformats.org/officeDocument/2006/customXml" ds:itemID="{90A098DD-6183-4574-A54A-7B755FA4B782}">
+  <ds:schemaRefs>
+    <ds:schemaRef ds:uri="http://schemas.openxmlformats.org/officeDocument/2006/bibliography"/>
+  </ds:schemaRefs>
+</ds:datastoreItem>
 </file>
</xml_diff>

<commit_message>
Added Configuration Management, Quality Assurance, Risk Management, Work Packages, Technical Progress Metrics, and Tracking/Reporting of Progress
</commit_message>
<xml_diff>
--- a/ProjectManagementPlan.docx
+++ b/ProjectManagementPlan.docx
@@ -1,6 +1,6 @@
 
 <file path=word/document.xml><?xml version="1.0" encoding="utf-8"?>
-<w:document xmlns:wpc="http://schemas.microsoft.com/office/word/2010/wordprocessingCanvas" xmlns:mc="http://schemas.openxmlformats.org/markup-compatibility/2006" xmlns:o="urn:schemas-microsoft-com:office:office" xmlns:r="http://schemas.openxmlformats.org/officeDocument/2006/relationships" xmlns:m="http://schemas.openxmlformats.org/officeDocument/2006/math" xmlns:v="urn:schemas-microsoft-com:vml" xmlns:wp14="http://schemas.microsoft.com/office/word/2010/wordprocessingDrawing" xmlns:wp="http://schemas.openxmlformats.org/drawingml/2006/wordprocessingDrawing" xmlns:w10="urn:schemas-microsoft-com:office:word" xmlns:w="http://schemas.openxmlformats.org/wordprocessingml/2006/main" xmlns:w14="http://schemas.microsoft.com/office/word/2010/wordml" xmlns:wpg="http://schemas.microsoft.com/office/word/2010/wordprocessingGroup" xmlns:wpi="http://schemas.microsoft.com/office/word/2010/wordprocessingInk" xmlns:wne="http://schemas.microsoft.com/office/word/2006/wordml" xmlns:wps="http://schemas.microsoft.com/office/word/2010/wordprocessingShape" mc:Ignorable="w14 wp14">
+<w:document xmlns:wpc="http://schemas.microsoft.com/office/word/2010/wordprocessingCanvas" xmlns:mo="http://schemas.microsoft.com/office/mac/office/2008/main" xmlns:mc="http://schemas.openxmlformats.org/markup-compatibility/2006" xmlns:mv="urn:schemas-microsoft-com:mac:vml" xmlns:o="urn:schemas-microsoft-com:office:office" xmlns:r="http://schemas.openxmlformats.org/officeDocument/2006/relationships" xmlns:m="http://schemas.openxmlformats.org/officeDocument/2006/math" xmlns:v="urn:schemas-microsoft-com:vml" xmlns:wp14="http://schemas.microsoft.com/office/word/2010/wordprocessingDrawing" xmlns:wp="http://schemas.openxmlformats.org/drawingml/2006/wordprocessingDrawing" xmlns:w10="urn:schemas-microsoft-com:office:word" xmlns:w="http://schemas.openxmlformats.org/wordprocessingml/2006/main" xmlns:w14="http://schemas.microsoft.com/office/word/2010/wordml" xmlns:w15="http://schemas.microsoft.com/office/word/2012/wordml" xmlns:wpg="http://schemas.microsoft.com/office/word/2010/wordprocessingGroup" xmlns:wpi="http://schemas.microsoft.com/office/word/2010/wordprocessingInk" xmlns:wne="http://schemas.microsoft.com/office/word/2006/wordml" xmlns:wps="http://schemas.microsoft.com/office/word/2010/wordprocessingShape" mc:Ignorable="w14 w15 wp14">
   <w:body>
     <w:p>
       <w:pPr>
@@ -135,17 +135,8 @@
           <w:rFonts w:eastAsia="Times New Roman" w:cs="Times New Roman"/>
           <w:color w:val="000000"/>
         </w:rPr>
-        <w:t xml:space="preserve">Mark </w:t>
-      </w:r>
-      <w:proofErr w:type="spellStart"/>
-      <w:r>
-        <w:rPr>
-          <w:rFonts w:eastAsia="Times New Roman" w:cs="Times New Roman"/>
-          <w:color w:val="000000"/>
-        </w:rPr>
-        <w:t>Boutwell</w:t>
-      </w:r>
-      <w:proofErr w:type="spellEnd"/>
+        <w:t>Mark Boutwell</w:t>
+      </w:r>
     </w:p>
     <w:p>
       <w:pPr>
@@ -652,8 +643,111 @@
               </w:rPr>
               <w:t>Added Project Overview, Reference Docs, Standards, Team Organization, and Tools</w:t>
             </w:r>
-            <w:bookmarkStart w:id="0" w:name="_GoBack"/>
-            <w:bookmarkEnd w:id="0"/>
+          </w:p>
+        </w:tc>
+      </w:tr>
+      <w:tr>
+        <w:trPr>
+          <w:tblCellSpacing w:w="7" w:type="dxa"/>
+        </w:trPr>
+        <w:tc>
+          <w:tcPr>
+            <w:tcW w:w="745" w:type="pct"/>
+            <w:tcBorders>
+              <w:top w:val="outset" w:sz="6" w:space="0" w:color="auto"/>
+              <w:left w:val="outset" w:sz="6" w:space="0" w:color="auto"/>
+              <w:bottom w:val="outset" w:sz="6" w:space="0" w:color="auto"/>
+              <w:right w:val="outset" w:sz="6" w:space="0" w:color="auto"/>
+            </w:tcBorders>
+          </w:tcPr>
+          <w:p>
+            <w:pPr>
+              <w:spacing w:before="100" w:beforeAutospacing="1" w:after="100" w:afterAutospacing="1" w:line="240" w:lineRule="auto"/>
+              <w:rPr>
+                <w:rFonts w:eastAsia="Times New Roman" w:cs="Times New Roman"/>
+              </w:rPr>
+            </w:pPr>
+            <w:r>
+              <w:rPr>
+                <w:rFonts w:eastAsia="Times New Roman" w:cs="Times New Roman"/>
+              </w:rPr>
+              <w:t>V1</w:t>
+            </w:r>
+          </w:p>
+        </w:tc>
+        <w:tc>
+          <w:tcPr>
+            <w:tcW w:w="894" w:type="pct"/>
+            <w:tcBorders>
+              <w:top w:val="outset" w:sz="6" w:space="0" w:color="auto"/>
+              <w:left w:val="outset" w:sz="6" w:space="0" w:color="auto"/>
+              <w:bottom w:val="outset" w:sz="6" w:space="0" w:color="auto"/>
+              <w:right w:val="outset" w:sz="6" w:space="0" w:color="auto"/>
+            </w:tcBorders>
+          </w:tcPr>
+          <w:p>
+            <w:pPr>
+              <w:spacing w:after="0" w:line="240" w:lineRule="auto"/>
+              <w:rPr>
+                <w:rFonts w:eastAsia="Times New Roman" w:cs="Times New Roman"/>
+              </w:rPr>
+            </w:pPr>
+            <w:r>
+              <w:rPr>
+                <w:rFonts w:eastAsia="Times New Roman" w:cs="Times New Roman"/>
+              </w:rPr>
+              <w:t>02/12/16</w:t>
+            </w:r>
+          </w:p>
+        </w:tc>
+        <w:tc>
+          <w:tcPr>
+            <w:tcW w:w="1242" w:type="pct"/>
+            <w:tcBorders>
+              <w:top w:val="outset" w:sz="6" w:space="0" w:color="auto"/>
+              <w:left w:val="outset" w:sz="6" w:space="0" w:color="auto"/>
+              <w:bottom w:val="outset" w:sz="6" w:space="0" w:color="auto"/>
+              <w:right w:val="outset" w:sz="6" w:space="0" w:color="auto"/>
+            </w:tcBorders>
+          </w:tcPr>
+          <w:p>
+            <w:pPr>
+              <w:spacing w:after="0" w:line="240" w:lineRule="auto"/>
+              <w:rPr>
+                <w:rFonts w:eastAsia="Times New Roman" w:cs="Times New Roman"/>
+              </w:rPr>
+            </w:pPr>
+            <w:r>
+              <w:rPr>
+                <w:rFonts w:eastAsia="Times New Roman" w:cs="Times New Roman"/>
+              </w:rPr>
+              <w:t>Greg</w:t>
+            </w:r>
+          </w:p>
+        </w:tc>
+        <w:tc>
+          <w:tcPr>
+            <w:tcW w:w="2086" w:type="pct"/>
+            <w:tcBorders>
+              <w:top w:val="outset" w:sz="6" w:space="0" w:color="auto"/>
+              <w:left w:val="outset" w:sz="6" w:space="0" w:color="auto"/>
+              <w:bottom w:val="outset" w:sz="6" w:space="0" w:color="auto"/>
+              <w:right w:val="outset" w:sz="6" w:space="0" w:color="auto"/>
+            </w:tcBorders>
+          </w:tcPr>
+          <w:p>
+            <w:pPr>
+              <w:spacing w:after="0" w:line="240" w:lineRule="auto"/>
+              <w:rPr>
+                <w:rFonts w:eastAsia="Times New Roman" w:cs="Times New Roman"/>
+              </w:rPr>
+            </w:pPr>
+            <w:r>
+              <w:rPr>
+                <w:rFonts w:eastAsia="Times New Roman" w:cs="Times New Roman"/>
+              </w:rPr>
+              <w:t>Added Configuration Management, Quality Assurance, Risk Management, Work Packages, Technical Progress Metrics, and Tracking/Reporting of Progress</w:t>
+            </w:r>
           </w:p>
         </w:tc>
       </w:tr>
@@ -669,7 +763,7 @@
         <w:rPr>
           <w:rFonts w:eastAsia="Times New Roman" w:cs="Times New Roman"/>
         </w:rPr>
-        <w:pict w14:anchorId="06D53069">
+        <w:pict w14:anchorId="60383D9E">
           <v:rect id="_x0000_i1025" style="width:421.2pt;height:1.5pt" o:hrpct="900" o:hrstd="t" o:hrnoshade="t" o:hr="t" fillcolor="black" stroked="f"/>
         </w:pict>
       </w:r>
@@ -800,6 +894,7 @@
           <w:rFonts w:eastAsia="Times New Roman" w:cs="Times New Roman"/>
           <w:color w:val="000000"/>
         </w:rPr>
+        <w:lastRenderedPageBreak/>
         <w:t>Tools and Computing Environment</w:t>
       </w:r>
     </w:p>
@@ -848,7 +943,6 @@
           <w:rFonts w:eastAsia="Times New Roman" w:cs="Times New Roman"/>
           <w:color w:val="000000"/>
         </w:rPr>
-        <w:lastRenderedPageBreak/>
         <w:t>Risk Management</w:t>
       </w:r>
     </w:p>
@@ -911,7 +1005,7 @@
         <w:rPr>
           <w:rFonts w:eastAsia="Times New Roman" w:cs="Times New Roman"/>
         </w:rPr>
-        <w:pict w14:anchorId="3BAEF221">
+        <w:pict w14:anchorId="68A0C032">
           <v:rect id="_x0000_i1026" style="width:0;height:1.5pt" o:hralign="center" o:hrstd="t" o:hrnoshade="t" o:hr="t" fillcolor="black" stroked="f"/>
         </w:pict>
       </w:r>
@@ -947,42 +1041,7 @@
           <w:rFonts w:eastAsia="Times New Roman" w:cs="Times New Roman"/>
           <w:color w:val="000000"/>
         </w:rPr>
-        <w:t xml:space="preserve">Sinister Transistor </w:t>
-      </w:r>
-      <w:r>
-        <w:rPr>
-          <w:rFonts w:eastAsia="Times New Roman" w:cs="Times New Roman"/>
-          <w:color w:val="000000"/>
-        </w:rPr>
-        <w:t>will be a 2</w:t>
-      </w:r>
-      <w:r>
-        <w:rPr>
-          <w:rFonts w:eastAsia="Times New Roman" w:cs="Times New Roman"/>
-          <w:color w:val="000000"/>
-        </w:rPr>
-        <w:t>D</w:t>
-      </w:r>
-      <w:r>
-        <w:rPr>
-          <w:rFonts w:eastAsia="Times New Roman" w:cs="Times New Roman"/>
-          <w:color w:val="000000"/>
-        </w:rPr>
-        <w:t xml:space="preserve"> top-down </w:t>
-      </w:r>
-      <w:r>
-        <w:rPr>
-          <w:rFonts w:eastAsia="Times New Roman" w:cs="Times New Roman"/>
-          <w:color w:val="000000"/>
-        </w:rPr>
-        <w:t xml:space="preserve">action adventure game set in a fantasy universe. The game will be similar to the classic Legend of Zelda games but with modern gameplay and graphics. </w:t>
-      </w:r>
-      <w:r>
-        <w:rPr>
-          <w:rFonts w:eastAsia="Times New Roman" w:cs="Times New Roman"/>
-          <w:color w:val="000000"/>
-        </w:rPr>
-        <w:t xml:space="preserve">It will feature dungeon exploration, several enemies to fight, an item and inventory system, and player leveling. </w:t>
+        <w:t xml:space="preserve">Sinister Transistor will be a 2D top-down action adventure game set in a fantasy universe. The game will be similar to the classic Legend of Zelda games but with modern gameplay and graphics. It will feature dungeon exploration, several enemies to fight, an item and inventory system, and player leveling. </w:t>
       </w:r>
     </w:p>
     <w:p>
@@ -996,7 +1055,7 @@
         <w:rPr>
           <w:rFonts w:eastAsia="Times New Roman" w:cs="Times New Roman"/>
         </w:rPr>
-        <w:pict w14:anchorId="418BA87E">
+        <w:pict w14:anchorId="79FA2A48">
           <v:rect id="_x0000_i1027" style="width:0;height:1.5pt" o:hralign="center" o:hrstd="t" o:hrnoshade="t" o:hr="t" fillcolor="black" stroked="f"/>
         </w:pict>
       </w:r>
@@ -1051,7 +1110,7 @@
           <w:color w:val="000000"/>
         </w:rPr>
       </w:pPr>
-      <w:hyperlink r:id="rId7" w:history="1">
+      <w:hyperlink r:id="rId6" w:history="1">
         <w:r>
           <w:rPr>
             <w:rStyle w:val="Hyperlink"/>
@@ -1070,6 +1129,55 @@
     </w:p>
     <w:p>
       <w:pPr>
+        <w:numPr>
+          <w:ilvl w:val="0"/>
+          <w:numId w:val="2"/>
+        </w:numPr>
+        <w:spacing w:before="100" w:beforeAutospacing="1" w:after="100" w:afterAutospacing="1" w:line="240" w:lineRule="auto"/>
+        <w:rPr>
+          <w:rFonts w:eastAsia="Times New Roman" w:cs="Times New Roman"/>
+          <w:color w:val="000000"/>
+        </w:rPr>
+      </w:pPr>
+      <w:r>
+        <w:rPr>
+          <w:rFonts w:eastAsia="Times New Roman" w:cs="Times New Roman"/>
+          <w:color w:val="000000"/>
+        </w:rPr>
+        <w:t>Project Management Plan</w:t>
+      </w:r>
+    </w:p>
+    <w:p>
+      <w:pPr>
+        <w:numPr>
+          <w:ilvl w:val="1"/>
+          <w:numId w:val="2"/>
+        </w:numPr>
+        <w:spacing w:before="100" w:beforeAutospacing="1" w:after="100" w:afterAutospacing="1" w:line="240" w:lineRule="auto"/>
+        <w:rPr>
+          <w:rFonts w:eastAsia="Times New Roman" w:cs="Times New Roman"/>
+          <w:color w:val="000000"/>
+        </w:rPr>
+      </w:pPr>
+      <w:hyperlink r:id="rId7" w:history="1">
+        <w:r>
+          <w:rPr>
+            <w:rStyle w:val="Hyperlink"/>
+            <w:rFonts w:eastAsia="Times New Roman" w:cs="Times New Roman"/>
+          </w:rPr>
+          <w:t>https://github.com/gregkelso/COP-4331/blob/master/ProjectManagementPlan.docx</w:t>
+        </w:r>
+      </w:hyperlink>
+      <w:r>
+        <w:rPr>
+          <w:rFonts w:eastAsia="Times New Roman" w:cs="Times New Roman"/>
+          <w:color w:val="000000"/>
+        </w:rPr>
+        <w:t xml:space="preserve"> </w:t>
+      </w:r>
+    </w:p>
+    <w:p>
+      <w:pPr>
         <w:spacing w:after="0" w:line="240" w:lineRule="auto"/>
         <w:rPr>
           <w:rFonts w:eastAsia="Times New Roman" w:cs="Times New Roman"/>
@@ -1079,7 +1187,7 @@
         <w:rPr>
           <w:rFonts w:eastAsia="Times New Roman" w:cs="Times New Roman"/>
         </w:rPr>
-        <w:pict w14:anchorId="25CBAEB6">
+        <w:pict w14:anchorId="0D35107C">
           <v:rect id="_x0000_i1028" style="width:0;height:1.5pt" o:hralign="center" o:hrstd="t" o:hrnoshade="t" o:hr="t" fillcolor="black" stroked="f"/>
         </w:pict>
       </w:r>
@@ -1356,7 +1464,7 @@
         <w:rPr>
           <w:rFonts w:eastAsia="Times New Roman" w:cs="Times New Roman"/>
         </w:rPr>
-        <w:pict w14:anchorId="11FA33CB">
+        <w:pict w14:anchorId="47C61021">
           <v:rect id="_x0000_i1029" style="width:0;height:1.5pt" o:hralign="center" o:hrstd="t" o:hrnoshade="t" o:hr="t" fillcolor="black" stroked="f"/>
         </w:pict>
       </w:r>
@@ -1376,6 +1484,7 @@
           <w:bCs/>
           <w:color w:val="000000"/>
         </w:rPr>
+        <w:lastRenderedPageBreak/>
         <w:t>Project Team Organization</w:t>
       </w:r>
     </w:p>
@@ -1409,34 +1518,34 @@
           <w:bCs/>
           <w:color w:val="000000"/>
         </w:rPr>
-        <w:t xml:space="preserve">, Mark </w:t>
-      </w:r>
-      <w:proofErr w:type="spellStart"/>
+        <w:t>, Mark Boutwell, and Joel</w:t>
+      </w:r>
       <w:r>
         <w:rPr>
           <w:rFonts w:eastAsia="Times New Roman" w:cs="Times New Roman"/>
           <w:bCs/>
           <w:color w:val="000000"/>
         </w:rPr>
-        <w:t>Boutwell</w:t>
-      </w:r>
-      <w:proofErr w:type="spellEnd"/>
+        <w:t xml:space="preserve"> Gardyasz</w:t>
+      </w:r>
       <w:r>
         <w:rPr>
           <w:rFonts w:eastAsia="Times New Roman" w:cs="Times New Roman"/>
           <w:bCs/>
           <w:color w:val="000000"/>
         </w:rPr>
-        <w:t xml:space="preserve">, </w:t>
-      </w:r>
-      <w:proofErr w:type="gramStart"/>
+        <w:t>; with Greg Kelso being the project manager.</w:t>
+      </w:r>
+      <w:r>
+        <w:t xml:space="preserve"> </w:t>
+      </w:r>
       <w:r>
         <w:rPr>
           <w:rFonts w:eastAsia="Times New Roman" w:cs="Times New Roman"/>
           <w:bCs/>
           <w:color w:val="000000"/>
         </w:rPr>
-        <w:t xml:space="preserve">and </w:t>
+        <w:t>T</w:t>
       </w:r>
       <w:r>
         <w:rPr>
@@ -1444,129 +1553,15 @@
           <w:bCs/>
           <w:color w:val="000000"/>
         </w:rPr>
-        <w:t xml:space="preserve"> </w:t>
-      </w:r>
-      <w:proofErr w:type="spellStart"/>
+        <w:t>o help us adapt and create new features</w:t>
+      </w:r>
       <w:r>
         <w:rPr>
           <w:rFonts w:eastAsia="Times New Roman" w:cs="Times New Roman"/>
           <w:bCs/>
           <w:color w:val="000000"/>
         </w:rPr>
-        <w:t>Gardyasz</w:t>
-      </w:r>
-      <w:proofErr w:type="spellEnd"/>
-      <w:proofErr w:type="gramEnd"/>
-      <w:r>
-        <w:rPr>
-          <w:rFonts w:eastAsia="Times New Roman" w:cs="Times New Roman"/>
-          <w:bCs/>
-          <w:color w:val="000000"/>
-        </w:rPr>
-        <w:t>;</w:t>
-      </w:r>
-      <w:r>
-        <w:rPr>
-          <w:rFonts w:eastAsia="Times New Roman" w:cs="Times New Roman"/>
-          <w:bCs/>
-          <w:color w:val="000000"/>
-        </w:rPr>
-        <w:t xml:space="preserve"> with Greg Kelso being the project manager.</w:t>
-      </w:r>
-      <w:r>
-        <w:t xml:space="preserve"> </w:t>
-      </w:r>
-      <w:r>
-        <w:rPr>
-          <w:rFonts w:eastAsia="Times New Roman" w:cs="Times New Roman"/>
-          <w:bCs/>
-          <w:color w:val="000000"/>
-        </w:rPr>
-        <w:t>T</w:t>
-      </w:r>
-      <w:r>
-        <w:rPr>
-          <w:rFonts w:eastAsia="Times New Roman" w:cs="Times New Roman"/>
-          <w:bCs/>
-          <w:color w:val="000000"/>
-        </w:rPr>
-        <w:t>o help us adapt and create new features</w:t>
-      </w:r>
-      <w:r>
-        <w:rPr>
-          <w:rFonts w:eastAsia="Times New Roman" w:cs="Times New Roman"/>
-          <w:bCs/>
-          <w:color w:val="000000"/>
-        </w:rPr>
-        <w:t xml:space="preserve"> and b</w:t>
-      </w:r>
-      <w:r>
-        <w:rPr>
-          <w:rFonts w:eastAsia="Times New Roman" w:cs="Times New Roman"/>
-          <w:bCs/>
-          <w:color w:val="000000"/>
-        </w:rPr>
-        <w:t>ecause we are such a small team, we will be using a loose organizational structure with a sizeable amount of autonomy between members.</w:t>
-      </w:r>
-      <w:r>
-        <w:rPr>
-          <w:rFonts w:eastAsia="Times New Roman" w:cs="Times New Roman"/>
-          <w:bCs/>
-          <w:color w:val="000000"/>
-        </w:rPr>
-        <w:t xml:space="preserve"> Communication will be done through several face-to-face meetings and online through a communication service called </w:t>
-      </w:r>
-      <w:proofErr w:type="gramStart"/>
-      <w:r>
-        <w:rPr>
-          <w:rFonts w:eastAsia="Times New Roman" w:cs="Times New Roman"/>
-          <w:bCs/>
-          <w:color w:val="000000"/>
-        </w:rPr>
-        <w:t>Slack</w:t>
-      </w:r>
-      <w:proofErr w:type="gramEnd"/>
-      <w:r>
-        <w:rPr>
-          <w:rFonts w:eastAsia="Times New Roman" w:cs="Times New Roman"/>
-          <w:bCs/>
-          <w:color w:val="000000"/>
-        </w:rPr>
-        <w:t>. Pr</w:t>
-      </w:r>
-      <w:r>
-        <w:rPr>
-          <w:rFonts w:eastAsia="Times New Roman" w:cs="Times New Roman"/>
-          <w:bCs/>
-          <w:color w:val="000000"/>
-        </w:rPr>
-        <w:t xml:space="preserve">ogram code will be shared via </w:t>
-      </w:r>
-      <w:proofErr w:type="spellStart"/>
-      <w:r>
-        <w:rPr>
-          <w:rFonts w:eastAsia="Times New Roman" w:cs="Times New Roman"/>
-          <w:bCs/>
-          <w:color w:val="000000"/>
-        </w:rPr>
-        <w:t>Gi</w:t>
-      </w:r>
-      <w:r>
-        <w:rPr>
-          <w:rFonts w:eastAsia="Times New Roman" w:cs="Times New Roman"/>
-          <w:bCs/>
-          <w:color w:val="000000"/>
-        </w:rPr>
-        <w:t>thub</w:t>
-      </w:r>
-      <w:proofErr w:type="spellEnd"/>
-      <w:r>
-        <w:rPr>
-          <w:rFonts w:eastAsia="Times New Roman" w:cs="Times New Roman"/>
-          <w:bCs/>
-          <w:color w:val="000000"/>
-        </w:rPr>
-        <w:t>.</w:t>
+        <w:t xml:space="preserve"> and because we are such a small team, we will be using a loose organizational structure with a sizeable amount of autonomy between members. Communication will be done through several face-to-face meetings and online through a communication service called Slack. Program code will be shared via Github.</w:t>
       </w:r>
     </w:p>
     <w:p>
@@ -1580,8 +1575,7 @@
         <w:rPr>
           <w:rFonts w:eastAsia="Times New Roman" w:cs="Times New Roman"/>
         </w:rPr>
-        <w:lastRenderedPageBreak/>
-        <w:pict w14:anchorId="46A1A4A6">
+        <w:pict w14:anchorId="1465ACD7">
           <v:rect id="_x0000_i1030" style="width:0;height:1.5pt" o:hralign="center" o:hrstd="t" o:hrnoshade="t" o:hr="t" fillcolor="black" stroked="f"/>
         </w:pict>
       </w:r>
@@ -2568,7 +2562,7 @@
         <w:rPr>
           <w:rFonts w:eastAsia="Times New Roman" w:cs="Times New Roman"/>
         </w:rPr>
-        <w:pict w14:anchorId="42364D18">
+        <w:pict w14:anchorId="1BA46855">
           <v:rect id="_x0000_i1031" style="width:0;height:1.5pt" o:hralign="center" o:hrstd="t" o:hrnoshade="t" o:hr="t" fillcolor="black" stroked="f"/>
         </w:pict>
       </w:r>
@@ -2612,6 +2606,7 @@
           <w:bCs/>
           <w:color w:val="000000"/>
         </w:rPr>
+        <w:lastRenderedPageBreak/>
         <w:t>Software Life Cycle Process</w:t>
       </w:r>
     </w:p>
@@ -2646,7 +2641,7 @@
           <w:noProof/>
         </w:rPr>
         <w:drawing>
-          <wp:anchor distT="0" distB="0" distL="114300" distR="114300" simplePos="0" relativeHeight="251658240" behindDoc="1" locked="0" layoutInCell="1" allowOverlap="1" wp14:anchorId="06D2CEA4" wp14:editId="749E1E49">
+          <wp:anchor distT="0" distB="0" distL="114300" distR="114300" simplePos="0" relativeHeight="251659264" behindDoc="1" locked="0" layoutInCell="1" allowOverlap="1" wp14:anchorId="50712E1E" wp14:editId="21031A6E">
             <wp:simplePos x="0" y="0"/>
             <wp:positionH relativeFrom="margin">
               <wp:align>right</wp:align>
@@ -2721,15 +2716,7 @@
           <w:rFonts w:eastAsia="Times New Roman" w:cs="Times New Roman"/>
           <w:color w:val="000000"/>
         </w:rPr>
-        <w:t xml:space="preserve">This is a simple diagram of how our development process will operate.  Its cyclical form will allow us to make changes to our </w:t>
-      </w:r>
-      <w:r>
-        <w:rPr>
-          <w:rFonts w:eastAsia="Times New Roman" w:cs="Times New Roman"/>
-          <w:color w:val="000000"/>
-        </w:rPr>
-        <w:lastRenderedPageBreak/>
-        <w:t xml:space="preserve">design along the way as we learn more about what we wish to accomplish with this project.  </w:t>
+        <w:t xml:space="preserve">This is a simple diagram of how our development process will operate.  Its cyclical form will allow us to make changes to our design along the way as we learn more about what we wish to accomplish with this project.  </w:t>
       </w:r>
     </w:p>
     <w:p>
@@ -2761,7 +2748,7 @@
         <w:rPr>
           <w:rFonts w:eastAsia="Times New Roman" w:cs="Times New Roman"/>
         </w:rPr>
-        <w:pict w14:anchorId="383874ED">
+        <w:pict w14:anchorId="0D434F83">
           <v:rect id="_x0000_i1032" style="width:0;height:1.5pt" o:hralign="center" o:hrstd="t" o:hrnoshade="t" o:hr="t" fillcolor="black" stroked="f"/>
         </w:pict>
       </w:r>
@@ -2813,33 +2800,8 @@
           <w:rFonts w:eastAsia="Times New Roman" w:cs="Times New Roman"/>
           <w:color w:val="000000"/>
         </w:rPr>
-        <w:t xml:space="preserve">Software – Unity, </w:t>
-      </w:r>
-      <w:proofErr w:type="spellStart"/>
-      <w:r>
-        <w:rPr>
-          <w:rFonts w:eastAsia="Times New Roman" w:cs="Times New Roman"/>
-          <w:color w:val="000000"/>
-        </w:rPr>
-        <w:t>MonoDevelop</w:t>
-      </w:r>
-      <w:proofErr w:type="spellEnd"/>
-      <w:r>
-        <w:rPr>
-          <w:rFonts w:eastAsia="Times New Roman" w:cs="Times New Roman"/>
-          <w:color w:val="000000"/>
-        </w:rPr>
-        <w:t xml:space="preserve">, </w:t>
-      </w:r>
-      <w:proofErr w:type="spellStart"/>
-      <w:r>
-        <w:rPr>
-          <w:rFonts w:eastAsia="Times New Roman" w:cs="Times New Roman"/>
-          <w:color w:val="000000"/>
-        </w:rPr>
-        <w:t>git</w:t>
-      </w:r>
-      <w:proofErr w:type="spellEnd"/>
+        <w:t>Software – Unity, MonoDevelop, git</w:t>
+      </w:r>
     </w:p>
     <w:p>
       <w:pPr>
@@ -2868,7 +2830,7 @@
         <w:rPr>
           <w:rFonts w:eastAsia="Times New Roman" w:cs="Times New Roman"/>
         </w:rPr>
-        <w:pict w14:anchorId="68EA6E74">
+        <w:pict w14:anchorId="6A4E04C4">
           <v:rect id="_x0000_i1033" style="width:0;height:1.5pt" o:hralign="center" o:hrstd="t" o:hrnoshade="t" o:hr="t" fillcolor="black" stroked="f"/>
         </w:pict>
       </w:r>
@@ -2904,21 +2866,23 @@
           <w:rFonts w:eastAsia="Times New Roman" w:cs="Times New Roman"/>
           <w:color w:val="000000"/>
         </w:rPr>
-        <w:t>&lt;How will your group handle version control and change control? Who is responsible? What procedure</w:t>
-      </w:r>
-      <w:r>
-        <w:rPr>
-          <w:rFonts w:eastAsia="Times New Roman" w:cs="Times New Roman"/>
-          <w:color w:val="000000"/>
-        </w:rPr>
-        <w:t>s will be followed?</w:t>
-      </w:r>
-      <w:r>
-        <w:rPr>
-          <w:rFonts w:eastAsia="Times New Roman" w:cs="Times New Roman"/>
-          <w:color w:val="000000"/>
-        </w:rPr>
-        <w:t>&gt;</w:t>
+        <w:t xml:space="preserve">Greg is hosting a public software repository on his github page at </w:t>
+      </w:r>
+      <w:hyperlink r:id="rId9" w:history="1">
+        <w:r>
+          <w:rPr>
+            <w:rStyle w:val="Hyperlink"/>
+            <w:rFonts w:eastAsia="Times New Roman" w:cs="Times New Roman"/>
+          </w:rPr>
+          <w:t>https://github.com/gregkelso/COP-4331</w:t>
+        </w:r>
+      </w:hyperlink>
+      <w:r>
+        <w:rPr>
+          <w:rFonts w:eastAsia="Times New Roman" w:cs="Times New Roman"/>
+          <w:color w:val="000000"/>
+        </w:rPr>
+        <w:t>. We are storing all documentation and project files in this repository. Everyone is responsible for the changes that are made, and all merge conflicts are discussed before being handled.</w:t>
       </w:r>
     </w:p>
     <w:p>
@@ -2932,7 +2896,7 @@
         <w:rPr>
           <w:rFonts w:eastAsia="Times New Roman" w:cs="Times New Roman"/>
         </w:rPr>
-        <w:pict w14:anchorId="049C477D">
+        <w:pict w14:anchorId="4E19CB8A">
           <v:rect id="_x0000_i1034" style="width:0;height:1.5pt" o:hralign="center" o:hrstd="t" o:hrnoshade="t" o:hr="t" fillcolor="black" stroked="f"/>
         </w:pict>
       </w:r>
@@ -2968,7 +2932,91 @@
           <w:rFonts w:eastAsia="Times New Roman" w:cs="Times New Roman"/>
           <w:color w:val="000000"/>
         </w:rPr>
-        <w:t>&lt;What QA activities will your group do and when will each activity occur? ... Who is responsible for making sure this occurs? How will the results be reported?&gt;</w:t>
+        <w:t>At the end of each sprint, we will review the state of the assigned tasks and rate their completion status according to the NPLF rating scale found in ISO/IEC 15504:</w:t>
+      </w:r>
+    </w:p>
+    <w:p>
+      <w:pPr>
+        <w:pStyle w:val="ListParagraph"/>
+        <w:numPr>
+          <w:ilvl w:val="0"/>
+          <w:numId w:val="5"/>
+        </w:numPr>
+        <w:spacing w:before="100" w:beforeAutospacing="1" w:after="100" w:afterAutospacing="1" w:line="240" w:lineRule="auto"/>
+        <w:rPr>
+          <w:rFonts w:eastAsia="Times New Roman" w:cs="Times New Roman"/>
+          <w:color w:val="000000"/>
+        </w:rPr>
+      </w:pPr>
+      <w:r>
+        <w:rPr>
+          <w:rFonts w:eastAsia="Times New Roman" w:cs="Times New Roman"/>
+          <w:color w:val="000000"/>
+        </w:rPr>
+        <w:t>Not achieved (0 – 15%)</w:t>
+      </w:r>
+    </w:p>
+    <w:p>
+      <w:pPr>
+        <w:pStyle w:val="ListParagraph"/>
+        <w:numPr>
+          <w:ilvl w:val="0"/>
+          <w:numId w:val="5"/>
+        </w:numPr>
+        <w:spacing w:before="100" w:beforeAutospacing="1" w:after="100" w:afterAutospacing="1" w:line="240" w:lineRule="auto"/>
+        <w:rPr>
+          <w:rFonts w:eastAsia="Times New Roman" w:cs="Times New Roman"/>
+          <w:color w:val="000000"/>
+        </w:rPr>
+      </w:pPr>
+      <w:r>
+        <w:rPr>
+          <w:rFonts w:eastAsia="Times New Roman" w:cs="Times New Roman"/>
+          <w:color w:val="000000"/>
+        </w:rPr>
+        <w:t>Partially achieved (&gt;15% - 50%)</w:t>
+      </w:r>
+    </w:p>
+    <w:p>
+      <w:pPr>
+        <w:pStyle w:val="ListParagraph"/>
+        <w:numPr>
+          <w:ilvl w:val="0"/>
+          <w:numId w:val="5"/>
+        </w:numPr>
+        <w:spacing w:before="100" w:beforeAutospacing="1" w:after="100" w:afterAutospacing="1" w:line="240" w:lineRule="auto"/>
+        <w:rPr>
+          <w:rFonts w:eastAsia="Times New Roman" w:cs="Times New Roman"/>
+          <w:color w:val="000000"/>
+        </w:rPr>
+      </w:pPr>
+      <w:r>
+        <w:rPr>
+          <w:rFonts w:eastAsia="Times New Roman" w:cs="Times New Roman"/>
+          <w:color w:val="000000"/>
+        </w:rPr>
+        <w:t>Largely achieved (&gt;50% - 85%)</w:t>
+      </w:r>
+    </w:p>
+    <w:p>
+      <w:pPr>
+        <w:pStyle w:val="ListParagraph"/>
+        <w:numPr>
+          <w:ilvl w:val="0"/>
+          <w:numId w:val="5"/>
+        </w:numPr>
+        <w:spacing w:before="100" w:beforeAutospacing="1" w:after="100" w:afterAutospacing="1" w:line="240" w:lineRule="auto"/>
+        <w:rPr>
+          <w:rFonts w:eastAsia="Times New Roman" w:cs="Times New Roman"/>
+          <w:color w:val="000000"/>
+        </w:rPr>
+      </w:pPr>
+      <w:r>
+        <w:rPr>
+          <w:rFonts w:eastAsia="Times New Roman" w:cs="Times New Roman"/>
+          <w:color w:val="000000"/>
+        </w:rPr>
+        <w:t>Fully achieved (&gt;85% - 100%)</w:t>
       </w:r>
     </w:p>
     <w:p>
@@ -2982,7 +3030,7 @@
         <w:rPr>
           <w:rFonts w:eastAsia="Times New Roman" w:cs="Times New Roman"/>
         </w:rPr>
-        <w:pict w14:anchorId="7A6F36BC">
+        <w:pict w14:anchorId="4EA23C08">
           <v:rect id="_x0000_i1035" style="width:0;height:1.5pt" o:hralign="center" o:hrstd="t" o:hrnoshade="t" o:hr="t" fillcolor="black" stroked="f"/>
         </w:pict>
       </w:r>
@@ -3004,6 +3052,7 @@
           <w:bCs/>
           <w:color w:val="000000"/>
         </w:rPr>
+        <w:lastRenderedPageBreak/>
         <w:t>Risk Management</w:t>
       </w:r>
     </w:p>
@@ -3035,7 +3084,7 @@
         <w:rPr>
           <w:rFonts w:eastAsia="Times New Roman" w:cs="Times New Roman"/>
         </w:rPr>
-        <w:pict w14:anchorId="1793D092">
+        <w:pict w14:anchorId="40E5E303">
           <v:rect id="_x0000_i1036" style="width:0;height:1.5pt" o:hralign="center" o:hrstd="t" o:hrnoshade="t" o:hr="t" fillcolor="black" stroked="f"/>
         </w:pict>
       </w:r>
@@ -3045,16 +3094,18 @@
         <w:spacing w:before="100" w:beforeAutospacing="1" w:after="100" w:afterAutospacing="1" w:line="240" w:lineRule="auto"/>
         <w:rPr>
           <w:rFonts w:eastAsia="Times New Roman" w:cs="Times New Roman"/>
-          <w:color w:val="000000"/>
-        </w:rPr>
-      </w:pPr>
-      <w:r>
-        <w:rPr>
-          <w:rFonts w:eastAsia="Times New Roman" w:cs="Times New Roman"/>
           <w:b/>
           <w:bCs/>
           <w:color w:val="000000"/>
         </w:rPr>
+      </w:pPr>
+      <w:r>
+        <w:rPr>
+          <w:rFonts w:eastAsia="Times New Roman" w:cs="Times New Roman"/>
+          <w:b/>
+          <w:bCs/>
+          <w:color w:val="000000"/>
+        </w:rPr>
         <w:t>Table of Work Packages, Time Estimates, and Assignments</w:t>
       </w:r>
     </w:p>
@@ -3063,36 +3114,109 @@
         <w:spacing w:before="100" w:beforeAutospacing="1" w:after="100" w:afterAutospacing="1" w:line="240" w:lineRule="auto"/>
         <w:rPr>
           <w:rFonts w:eastAsia="Times New Roman" w:cs="Times New Roman"/>
-          <w:color w:val="000000"/>
-        </w:rPr>
-      </w:pPr>
-      <w:r>
-        <w:rPr>
-          <w:rFonts w:eastAsia="Times New Roman" w:cs="Times New Roman"/>
-          <w:color w:val="000000"/>
-        </w:rPr>
-        <w:t xml:space="preserve">&lt;Break down your project into a hierarchy of work packages. For each work package, estimate how much work time it will take to complete. For each work package, state who is responsible for its completion. </w:t>
-      </w:r>
-      <w:r>
-        <w:rPr>
-          <w:rFonts w:eastAsia="Times New Roman" w:cs="Times New Roman"/>
-          <w:color w:val="000000"/>
-        </w:rPr>
-        <w:t>I</w:t>
-      </w:r>
-      <w:r>
-        <w:rPr>
-          <w:rFonts w:eastAsia="Times New Roman" w:cs="Times New Roman"/>
-          <w:color w:val="000000"/>
-        </w:rPr>
-        <w:t>t is expected that this information will be at a high-level at the beginning of the project.</w:t>
-      </w:r>
-      <w:r>
-        <w:rPr>
-          <w:rFonts w:eastAsia="Times New Roman" w:cs="Times New Roman"/>
-          <w:color w:val="000000"/>
-        </w:rPr>
-        <w:t>&gt;</w:t>
+          <w:bCs/>
+          <w:color w:val="000000"/>
+        </w:rPr>
+      </w:pPr>
+      <w:r>
+        <w:rPr>
+          <w:rFonts w:eastAsia="Times New Roman" w:cs="Times New Roman"/>
+          <w:bCs/>
+          <w:color w:val="000000"/>
+        </w:rPr>
+        <w:t>Due to the short duration of the course, we will have one work package for each person, and the project manager will take on the integration of all packages.</w:t>
+      </w:r>
+    </w:p>
+    <w:p>
+      <w:pPr>
+        <w:pStyle w:val="ListParagraph"/>
+        <w:numPr>
+          <w:ilvl w:val="0"/>
+          <w:numId w:val="6"/>
+        </w:numPr>
+        <w:spacing w:before="100" w:beforeAutospacing="1" w:after="100" w:afterAutospacing="1" w:line="240" w:lineRule="auto"/>
+        <w:rPr>
+          <w:rFonts w:eastAsia="Times New Roman" w:cs="Times New Roman"/>
+          <w:bCs/>
+          <w:color w:val="000000"/>
+        </w:rPr>
+      </w:pPr>
+      <w:r>
+        <w:rPr>
+          <w:rFonts w:eastAsia="Times New Roman" w:cs="Times New Roman"/>
+          <w:bCs/>
+          <w:color w:val="000000"/>
+        </w:rPr>
+        <w:t>Work package integration: Greg, 7 days</w:t>
+      </w:r>
+    </w:p>
+    <w:p>
+      <w:pPr>
+        <w:pStyle w:val="ListParagraph"/>
+        <w:numPr>
+          <w:ilvl w:val="1"/>
+          <w:numId w:val="6"/>
+        </w:numPr>
+        <w:spacing w:before="100" w:beforeAutospacing="1" w:after="100" w:afterAutospacing="1" w:line="240" w:lineRule="auto"/>
+        <w:rPr>
+          <w:rFonts w:eastAsia="Times New Roman" w:cs="Times New Roman"/>
+          <w:bCs/>
+          <w:color w:val="000000"/>
+        </w:rPr>
+      </w:pPr>
+      <w:r>
+        <w:rPr>
+          <w:rFonts w:eastAsia="Times New Roman" w:cs="Times New Roman"/>
+          <w:bCs/>
+          <w:color w:val="000000"/>
+        </w:rPr>
+        <w:t>Initial creation of software structure, game objects, entity controllers, and other necessary methods of ensuring an object-oriented software design: Mark, 21 days</w:t>
+      </w:r>
+    </w:p>
+    <w:p>
+      <w:pPr>
+        <w:pStyle w:val="ListParagraph"/>
+        <w:numPr>
+          <w:ilvl w:val="1"/>
+          <w:numId w:val="6"/>
+        </w:numPr>
+        <w:spacing w:before="100" w:beforeAutospacing="1" w:after="100" w:afterAutospacing="1" w:line="240" w:lineRule="auto"/>
+        <w:rPr>
+          <w:rFonts w:eastAsia="Times New Roman" w:cs="Times New Roman"/>
+          <w:bCs/>
+          <w:color w:val="000000"/>
+        </w:rPr>
+      </w:pPr>
+      <w:r>
+        <w:rPr>
+          <w:rFonts w:eastAsia="Times New Roman" w:cs="Times New Roman"/>
+          <w:bCs/>
+          <w:color w:val="000000"/>
+        </w:rPr>
+        <w:t>Level design, integration of art assets with game objects: Joel, 21 days</w:t>
+      </w:r>
+    </w:p>
+    <w:p>
+      <w:pPr>
+        <w:pStyle w:val="ListParagraph"/>
+        <w:numPr>
+          <w:ilvl w:val="1"/>
+          <w:numId w:val="6"/>
+        </w:numPr>
+        <w:spacing w:before="100" w:beforeAutospacing="1" w:after="100" w:afterAutospacing="1" w:line="240" w:lineRule="auto"/>
+        <w:rPr>
+          <w:rFonts w:eastAsia="Times New Roman" w:cs="Times New Roman"/>
+          <w:bCs/>
+          <w:color w:val="000000"/>
+        </w:rPr>
+      </w:pPr>
+      <w:r>
+        <w:rPr>
+          <w:rFonts w:eastAsia="Times New Roman" w:cs="Times New Roman"/>
+          <w:bCs/>
+          <w:color w:val="000000"/>
+        </w:rPr>
+        <w:t>Creation of artificial intelligence for enemies and NPCs: Greg, 14 days</w:t>
       </w:r>
     </w:p>
     <w:p>
@@ -3106,8 +3230,7 @@
         <w:rPr>
           <w:rFonts w:eastAsia="Times New Roman" w:cs="Times New Roman"/>
         </w:rPr>
-        <w:lastRenderedPageBreak/>
-        <w:pict w14:anchorId="1CB537B3">
+        <w:pict w14:anchorId="4E42B757">
           <v:rect id="_x0000_i1037" style="width:0;height:1.5pt" o:hralign="center" o:hrstd="t" o:hrnoshade="t" o:hr="t" fillcolor="black" stroked="f"/>
         </w:pict>
       </w:r>
@@ -3117,79 +3240,103 @@
         <w:spacing w:before="100" w:beforeAutospacing="1" w:after="100" w:afterAutospacing="1" w:line="240" w:lineRule="auto"/>
         <w:rPr>
           <w:rFonts w:eastAsia="Times New Roman" w:cs="Times New Roman"/>
-          <w:color w:val="000000"/>
-        </w:rPr>
-      </w:pPr>
-      <w:r>
-        <w:rPr>
-          <w:rFonts w:eastAsia="Times New Roman" w:cs="Times New Roman"/>
           <w:b/>
           <w:bCs/>
           <w:color w:val="000000"/>
         </w:rPr>
+      </w:pPr>
+      <w:r>
+        <w:rPr>
+          <w:rFonts w:eastAsia="Times New Roman" w:cs="Times New Roman"/>
+          <w:b/>
+          <w:bCs/>
+          <w:color w:val="000000"/>
+        </w:rPr>
         <w:t>Technical Progress Metrics</w:t>
       </w:r>
     </w:p>
     <w:p>
       <w:pPr>
-        <w:spacing w:before="100" w:beforeAutospacing="1" w:after="100" w:afterAutospacing="1" w:line="240" w:lineRule="auto"/>
-        <w:rPr>
-          <w:rFonts w:eastAsia="Times New Roman" w:cs="Times New Roman"/>
-          <w:color w:val="000000"/>
-        </w:rPr>
-      </w:pPr>
-      <w:r>
-        <w:rPr>
-          <w:rFonts w:eastAsia="Times New Roman" w:cs="Times New Roman"/>
-          <w:color w:val="000000"/>
-        </w:rPr>
-        <w:t xml:space="preserve">&lt;You must estimate and track your technical progress using appropriate metrics for each phase of your project. What is a useful metric for each phase of your project? For example, for requirements phase, the total number of requirements, the number of requirements </w:t>
-      </w:r>
-      <w:r>
-        <w:rPr>
-          <w:rFonts w:eastAsia="Times New Roman" w:cs="Times New Roman"/>
-          <w:color w:val="000000"/>
-        </w:rPr>
-        <w:t>changes, the number of TBDs, etc.&gt;</w:t>
-      </w:r>
-    </w:p>
-    <w:p>
-      <w:pPr>
-        <w:spacing w:before="100" w:beforeAutospacing="1" w:after="100" w:afterAutospacing="1" w:line="240" w:lineRule="auto"/>
-        <w:rPr>
-          <w:rFonts w:eastAsia="Times New Roman" w:cs="Times New Roman"/>
-          <w:color w:val="000000"/>
-        </w:rPr>
-      </w:pPr>
-      <w:r>
-        <w:rPr>
-          <w:rFonts w:eastAsia="Times New Roman" w:cs="Times New Roman"/>
-          <w:color w:val="000000"/>
-        </w:rPr>
-        <w:t>&lt;</w:t>
-      </w:r>
-      <w:r>
-        <w:rPr>
-          <w:rFonts w:eastAsia="Times New Roman" w:cs="Times New Roman"/>
-          <w:color w:val="000000"/>
-        </w:rPr>
-        <w:t>For OO analysis and design, you might want to count UML diagrams completed. For detailed design and code, you might want to count packages, classes, methods. You will also want to think about other technical metrics such as: memory usage, execution speed, size of various documents, complexity of code (using any of the complexity metrics). These can help in planning and in tracking your project work.&gt;</w:t>
-      </w:r>
-    </w:p>
-    <w:p>
-      <w:pPr>
-        <w:spacing w:before="100" w:beforeAutospacing="1" w:after="100" w:afterAutospacing="1" w:line="240" w:lineRule="auto"/>
-        <w:rPr>
-          <w:rFonts w:eastAsia="Times New Roman" w:cs="Times New Roman"/>
-          <w:color w:val="000000"/>
-        </w:rPr>
-      </w:pPr>
-      <w:r>
-        <w:rPr>
-          <w:rFonts w:eastAsia="Times New Roman" w:cs="Times New Roman"/>
-          <w:color w:val="000000"/>
-        </w:rPr>
-        <w:t>&lt;Choose your metrics carefully -- select metrics that will be easy to collect, easy to report, and easy to interpret. The goal is to give management insight into the progress and risks of your project.&gt;</w:t>
+        <w:pStyle w:val="ListParagraph"/>
+        <w:numPr>
+          <w:ilvl w:val="0"/>
+          <w:numId w:val="7"/>
+        </w:numPr>
+        <w:spacing w:before="100" w:beforeAutospacing="1" w:after="100" w:afterAutospacing="1" w:line="240" w:lineRule="auto"/>
+        <w:rPr>
+          <w:rFonts w:eastAsia="Times New Roman" w:cs="Times New Roman"/>
+          <w:color w:val="000000"/>
+        </w:rPr>
+      </w:pPr>
+      <w:r>
+        <w:rPr>
+          <w:rFonts w:eastAsia="Times New Roman" w:cs="Times New Roman"/>
+          <w:color w:val="000000"/>
+        </w:rPr>
+        <w:t>Algorithm and resource analysis. Deliverable: first decision made regarding all art resources, algorithms, and level design so the team can start work on the project.</w:t>
+      </w:r>
+    </w:p>
+    <w:p>
+      <w:pPr>
+        <w:pStyle w:val="ListParagraph"/>
+        <w:numPr>
+          <w:ilvl w:val="0"/>
+          <w:numId w:val="7"/>
+        </w:numPr>
+        <w:spacing w:before="100" w:beforeAutospacing="1" w:after="100" w:afterAutospacing="1" w:line="240" w:lineRule="auto"/>
+        <w:rPr>
+          <w:rFonts w:eastAsia="Times New Roman" w:cs="Times New Roman"/>
+          <w:color w:val="000000"/>
+        </w:rPr>
+      </w:pPr>
+      <w:r>
+        <w:rPr>
+          <w:rFonts w:eastAsia="Times New Roman" w:cs="Times New Roman"/>
+          <w:color w:val="000000"/>
+        </w:rPr>
+        <w:t>Environment development: Creation of physical game world, in addition to all necessary software structures being created (such as entity controllers, sensor classes, etc).</w:t>
+      </w:r>
+    </w:p>
+    <w:p>
+      <w:pPr>
+        <w:pStyle w:val="ListParagraph"/>
+        <w:numPr>
+          <w:ilvl w:val="0"/>
+          <w:numId w:val="7"/>
+        </w:numPr>
+        <w:spacing w:before="100" w:beforeAutospacing="1" w:after="100" w:afterAutospacing="1" w:line="240" w:lineRule="auto"/>
+        <w:rPr>
+          <w:rFonts w:eastAsia="Times New Roman" w:cs="Times New Roman"/>
+          <w:color w:val="000000"/>
+        </w:rPr>
+      </w:pPr>
+      <w:r>
+        <w:rPr>
+          <w:rFonts w:eastAsia="Times New Roman" w:cs="Times New Roman"/>
+          <w:color w:val="000000"/>
+        </w:rPr>
+        <w:t>Algorithm development: Includes pathfinding, artificial intelligence, sensors, and others.</w:t>
+      </w:r>
+    </w:p>
+    <w:p>
+      <w:pPr>
+        <w:pStyle w:val="ListParagraph"/>
+        <w:numPr>
+          <w:ilvl w:val="0"/>
+          <w:numId w:val="7"/>
+        </w:numPr>
+        <w:spacing w:before="100" w:beforeAutospacing="1" w:after="100" w:afterAutospacing="1" w:line="240" w:lineRule="auto"/>
+        <w:rPr>
+          <w:rFonts w:eastAsia="Times New Roman" w:cs="Times New Roman"/>
+          <w:color w:val="000000"/>
+        </w:rPr>
+      </w:pPr>
+      <w:r>
+        <w:rPr>
+          <w:rFonts w:eastAsia="Times New Roman" w:cs="Times New Roman"/>
+          <w:color w:val="000000"/>
+        </w:rPr>
+        <w:t>Integration and testing: All elements are combined and tested to ensure compliance in accordance to requirements and quality standards.</w:t>
       </w:r>
     </w:p>
     <w:p>
@@ -3203,7 +3350,7 @@
         <w:rPr>
           <w:rFonts w:eastAsia="Times New Roman" w:cs="Times New Roman"/>
         </w:rPr>
-        <w:pict w14:anchorId="6F268C84">
+        <w:pict w14:anchorId="708068DB">
           <v:rect id="_x0000_i1038" style="width:0;height:1.5pt" o:hralign="center" o:hrstd="t" o:hrnoshade="t" o:hr="t" fillcolor="black" stroked="f"/>
         </w:pict>
       </w:r>
@@ -3213,16 +3360,18 @@
         <w:spacing w:before="100" w:beforeAutospacing="1" w:after="100" w:afterAutospacing="1" w:line="240" w:lineRule="auto"/>
         <w:rPr>
           <w:rFonts w:eastAsia="Times New Roman" w:cs="Times New Roman"/>
-          <w:color w:val="000000"/>
-        </w:rPr>
-      </w:pPr>
-      <w:r>
-        <w:rPr>
-          <w:rFonts w:eastAsia="Times New Roman" w:cs="Times New Roman"/>
           <w:b/>
           <w:bCs/>
           <w:color w:val="000000"/>
         </w:rPr>
+      </w:pPr>
+      <w:r>
+        <w:rPr>
+          <w:rFonts w:eastAsia="Times New Roman" w:cs="Times New Roman"/>
+          <w:b/>
+          <w:bCs/>
+          <w:color w:val="000000"/>
+        </w:rPr>
         <w:t>Plan for tracking, control, and reporting of progress</w:t>
       </w:r>
     </w:p>
@@ -3231,155 +3380,38 @@
         <w:spacing w:before="100" w:beforeAutospacing="1" w:after="100" w:afterAutospacing="1" w:line="240" w:lineRule="auto"/>
         <w:rPr>
           <w:rFonts w:eastAsia="Times New Roman" w:cs="Times New Roman"/>
-          <w:color w:val="000000"/>
-        </w:rPr>
-      </w:pPr>
-      <w:r>
-        <w:rPr>
-          <w:rFonts w:eastAsia="Times New Roman" w:cs="Times New Roman"/>
-          <w:color w:val="000000"/>
-        </w:rPr>
-        <w:t>&lt;</w:t>
-      </w:r>
-      <w:r>
-        <w:rPr>
-          <w:rFonts w:eastAsia="Times New Roman" w:cs="Times New Roman"/>
-          <w:color w:val="000000"/>
-        </w:rPr>
-        <w:t>Briefly describe w</w:t>
-      </w:r>
-      <w:r>
-        <w:rPr>
-          <w:rFonts w:eastAsia="Times New Roman" w:cs="Times New Roman"/>
-          <w:color w:val="000000"/>
-        </w:rPr>
-        <w:t>hat data to collect</w:t>
-      </w:r>
-      <w:r>
-        <w:rPr>
-          <w:rFonts w:eastAsia="Times New Roman" w:cs="Times New Roman"/>
-          <w:color w:val="000000"/>
-        </w:rPr>
-        <w:t>,</w:t>
-      </w:r>
-      <w:r>
-        <w:rPr>
-          <w:rFonts w:eastAsia="Times New Roman" w:cs="Times New Roman"/>
-          <w:color w:val="000000"/>
-        </w:rPr>
-        <w:t xml:space="preserve"> when to collect it</w:t>
-      </w:r>
-      <w:r>
-        <w:rPr>
-          <w:rFonts w:eastAsia="Times New Roman" w:cs="Times New Roman"/>
-          <w:color w:val="000000"/>
-        </w:rPr>
-        <w:t>,</w:t>
-      </w:r>
-      <w:r>
-        <w:rPr>
-          <w:rFonts w:eastAsia="Times New Roman" w:cs="Times New Roman"/>
-          <w:color w:val="000000"/>
-        </w:rPr>
-        <w:t xml:space="preserve"> how and when to interpret it</w:t>
-      </w:r>
-      <w:r>
-        <w:rPr>
-          <w:rFonts w:eastAsia="Times New Roman" w:cs="Times New Roman"/>
-          <w:color w:val="000000"/>
-        </w:rPr>
-        <w:t>,</w:t>
-      </w:r>
-      <w:r>
-        <w:rPr>
-          <w:rFonts w:eastAsia="Times New Roman" w:cs="Times New Roman"/>
-          <w:color w:val="000000"/>
-        </w:rPr>
-        <w:t xml:space="preserve"> how and when to report it. Fo</w:t>
-      </w:r>
-      <w:r>
-        <w:rPr>
-          <w:rFonts w:eastAsia="Times New Roman" w:cs="Times New Roman"/>
-          <w:color w:val="000000"/>
-        </w:rPr>
-        <w:t>llowing is an</w:t>
-      </w:r>
-      <w:r>
-        <w:rPr>
-          <w:rFonts w:eastAsia="Times New Roman" w:cs="Times New Roman"/>
-          <w:color w:val="000000"/>
-        </w:rPr>
-        <w:t xml:space="preserve"> example</w:t>
-      </w:r>
-      <w:r>
-        <w:rPr>
-          <w:rFonts w:eastAsia="Times New Roman" w:cs="Times New Roman"/>
-          <w:color w:val="000000"/>
-        </w:rPr>
-        <w:t xml:space="preserve"> that you can base your team’s plan on.&gt;</w:t>
-      </w:r>
-    </w:p>
-    <w:p>
-      <w:pPr>
-        <w:spacing w:before="100" w:beforeAutospacing="1" w:after="100" w:afterAutospacing="1" w:line="240" w:lineRule="auto"/>
-        <w:rPr>
-          <w:rFonts w:eastAsia="Times New Roman" w:cs="Times New Roman"/>
-          <w:color w:val="000000"/>
-        </w:rPr>
-      </w:pPr>
-      <w:r>
-        <w:rPr>
-          <w:rFonts w:eastAsia="Times New Roman" w:cs="Times New Roman"/>
-          <w:color w:val="000000"/>
-        </w:rPr>
-        <w:t>"At a minimum, each team member will post the following information weekly: individual time and activity log, individual status information, individual issues and problems, and individual defect log.</w:t>
-      </w:r>
-    </w:p>
-    <w:p>
-      <w:pPr>
-        <w:spacing w:before="100" w:beforeAutospacing="1" w:after="100" w:afterAutospacing="1" w:line="240" w:lineRule="auto"/>
-        <w:rPr>
-          <w:rFonts w:eastAsia="Times New Roman" w:cs="Times New Roman"/>
-          <w:color w:val="000000"/>
-        </w:rPr>
-      </w:pPr>
-      <w:r>
-        <w:rPr>
-          <w:rFonts w:eastAsia="Times New Roman" w:cs="Times New Roman"/>
-          <w:color w:val="000000"/>
-        </w:rPr>
-        <w:t>Each week, the project manager will: read and analyze the logs; examine the technical content of the work done to date; examine the technical progress metrics; consider the QA results; reassess the potential project risks; and take corrective action if necessary.</w:t>
-      </w:r>
-    </w:p>
-    <w:p>
-      <w:pPr>
-        <w:spacing w:before="100" w:beforeAutospacing="1" w:after="100" w:afterAutospacing="1" w:line="240" w:lineRule="auto"/>
-        <w:rPr>
-          <w:rFonts w:eastAsia="Times New Roman" w:cs="Times New Roman"/>
-          <w:color w:val="000000"/>
-        </w:rPr>
-      </w:pPr>
-      <w:r>
-        <w:rPr>
-          <w:rFonts w:eastAsia="Times New Roman" w:cs="Times New Roman"/>
-          <w:color w:val="000000"/>
-        </w:rPr>
-        <w:t xml:space="preserve">The project manager will issue a Project Management Report on the schedule as indicated in the deliverables section above. </w:t>
-      </w:r>
-      <w:r>
-        <w:rPr>
-          <w:rFonts w:eastAsia="Times New Roman" w:cs="Times New Roman"/>
-          <w:color w:val="000000"/>
-        </w:rPr>
-        <w:t xml:space="preserve"> Updates will be posted to the </w:t>
-      </w:r>
-      <w:r>
-        <w:rPr>
-          <w:rFonts w:eastAsia="Times New Roman" w:cs="Times New Roman"/>
-          <w:color w:val="000000"/>
-        </w:rPr>
-        <w:t>Project Management Report every two weeks and will include the following information: 1 sentence description of overall status, 1 or 2 sentence of any planned changes to the project plan, graph of planned vs actual time, graph of planned vs actual for each technical progress metric."</w:t>
-      </w:r>
+          <w:bCs/>
+          <w:color w:val="000000"/>
+        </w:rPr>
+      </w:pPr>
+      <w:r>
+        <w:rPr>
+          <w:rFonts w:eastAsia="Times New Roman" w:cs="Times New Roman"/>
+          <w:bCs/>
+          <w:color w:val="000000"/>
+        </w:rPr>
+        <w:t>Each week the team will meet and discuss their progress over the previous sprint. Each member will track time spent, in addition to the percentage of completion they achieved for their assignment. For assignments with over 85% completion, the individual will move onto the next assignment; under 85% requires more work on the assignment and a reevaluation of the requirements and the planned technical progress.</w:t>
+      </w:r>
+    </w:p>
+    <w:p>
+      <w:pPr>
+        <w:spacing w:before="100" w:beforeAutospacing="1" w:after="100" w:afterAutospacing="1" w:line="240" w:lineRule="auto"/>
+        <w:rPr>
+          <w:rFonts w:eastAsia="Times New Roman" w:cs="Times New Roman"/>
+          <w:bCs/>
+          <w:color w:val="000000"/>
+        </w:rPr>
+      </w:pPr>
+      <w:r>
+        <w:rPr>
+          <w:rFonts w:eastAsia="Times New Roman" w:cs="Times New Roman"/>
+          <w:bCs/>
+          <w:color w:val="000000"/>
+        </w:rPr>
+        <w:t>Individuals will also keep a weekly issue tracking log, and at each meeting the logs will be discussed, and added to a communal issue log. This will help us keep an idea of what problems might frequently arise, and have a database of solutions to go with the problems.</w:t>
+      </w:r>
+      <w:bookmarkStart w:id="0" w:name="_GoBack"/>
+      <w:bookmarkEnd w:id="0"/>
     </w:p>
     <w:sectPr>
       <w:pgSz w:w="12240" w:h="15840"/>
@@ -3392,8 +3424,94 @@
 </file>
 
 <file path=word/numbering.xml><?xml version="1.0" encoding="utf-8"?>
-<w:numbering xmlns:wpc="http://schemas.microsoft.com/office/word/2010/wordprocessingCanvas" xmlns:mc="http://schemas.openxmlformats.org/markup-compatibility/2006" xmlns:o="urn:schemas-microsoft-com:office:office" xmlns:r="http://schemas.openxmlformats.org/officeDocument/2006/relationships" xmlns:m="http://schemas.openxmlformats.org/officeDocument/2006/math" xmlns:v="urn:schemas-microsoft-com:vml" xmlns:wp14="http://schemas.microsoft.com/office/word/2010/wordprocessingDrawing" xmlns:wp="http://schemas.openxmlformats.org/drawingml/2006/wordprocessingDrawing" xmlns:w10="urn:schemas-microsoft-com:office:word" xmlns:w="http://schemas.openxmlformats.org/wordprocessingml/2006/main" xmlns:w14="http://schemas.microsoft.com/office/word/2010/wordml" xmlns:wpg="http://schemas.microsoft.com/office/word/2010/wordprocessingGroup" xmlns:wpi="http://schemas.microsoft.com/office/word/2010/wordprocessingInk" xmlns:wne="http://schemas.microsoft.com/office/word/2006/wordml" xmlns:wps="http://schemas.microsoft.com/office/word/2010/wordprocessingShape" mc:Ignorable="w14 wp14">
+<w:numbering xmlns:wpc="http://schemas.microsoft.com/office/word/2010/wordprocessingCanvas" xmlns:mo="http://schemas.microsoft.com/office/mac/office/2008/main" xmlns:mc="http://schemas.openxmlformats.org/markup-compatibility/2006" xmlns:mv="urn:schemas-microsoft-com:mac:vml" xmlns:o="urn:schemas-microsoft-com:office:office" xmlns:r="http://schemas.openxmlformats.org/officeDocument/2006/relationships" xmlns:m="http://schemas.openxmlformats.org/officeDocument/2006/math" xmlns:v="urn:schemas-microsoft-com:vml" xmlns:wp14="http://schemas.microsoft.com/office/word/2010/wordprocessingDrawing" xmlns:wp="http://schemas.openxmlformats.org/drawingml/2006/wordprocessingDrawing" xmlns:w10="urn:schemas-microsoft-com:office:word" xmlns:w="http://schemas.openxmlformats.org/wordprocessingml/2006/main" xmlns:w14="http://schemas.microsoft.com/office/word/2010/wordml" xmlns:w15="http://schemas.microsoft.com/office/word/2012/wordml" xmlns:wpg="http://schemas.microsoft.com/office/word/2010/wordprocessingGroup" xmlns:wpi="http://schemas.microsoft.com/office/word/2010/wordprocessingInk" xmlns:wne="http://schemas.microsoft.com/office/word/2006/wordml" xmlns:wps="http://schemas.microsoft.com/office/word/2010/wordprocessingShape" mc:Ignorable="w14 w15 wp14">
   <w:abstractNum w:abstractNumId="0">
+    <w:nsid w:val="28DF2953"/>
+    <w:multiLevelType w:val="hybridMultilevel"/>
+    <w:tmpl w:val="36E0C140"/>
+    <w:lvl w:ilvl="0" w:tplc="0409000F">
+      <w:start w:val="1"/>
+      <w:numFmt w:val="decimal"/>
+      <w:lvlText w:val="%1."/>
+      <w:lvlJc w:val="left"/>
+      <w:pPr>
+        <w:ind w:left="720" w:hanging="360"/>
+      </w:pPr>
+    </w:lvl>
+    <w:lvl w:ilvl="1" w:tplc="04090019">
+      <w:start w:val="1"/>
+      <w:numFmt w:val="lowerLetter"/>
+      <w:lvlText w:val="%2."/>
+      <w:lvlJc w:val="left"/>
+      <w:pPr>
+        <w:ind w:left="1440" w:hanging="360"/>
+      </w:pPr>
+    </w:lvl>
+    <w:lvl w:ilvl="2" w:tplc="0409001B" w:tentative="1">
+      <w:start w:val="1"/>
+      <w:numFmt w:val="lowerRoman"/>
+      <w:lvlText w:val="%3."/>
+      <w:lvlJc w:val="right"/>
+      <w:pPr>
+        <w:ind w:left="2160" w:hanging="180"/>
+      </w:pPr>
+    </w:lvl>
+    <w:lvl w:ilvl="3" w:tplc="0409000F" w:tentative="1">
+      <w:start w:val="1"/>
+      <w:numFmt w:val="decimal"/>
+      <w:lvlText w:val="%4."/>
+      <w:lvlJc w:val="left"/>
+      <w:pPr>
+        <w:ind w:left="2880" w:hanging="360"/>
+      </w:pPr>
+    </w:lvl>
+    <w:lvl w:ilvl="4" w:tplc="04090019" w:tentative="1">
+      <w:start w:val="1"/>
+      <w:numFmt w:val="lowerLetter"/>
+      <w:lvlText w:val="%5."/>
+      <w:lvlJc w:val="left"/>
+      <w:pPr>
+        <w:ind w:left="3600" w:hanging="360"/>
+      </w:pPr>
+    </w:lvl>
+    <w:lvl w:ilvl="5" w:tplc="0409001B" w:tentative="1">
+      <w:start w:val="1"/>
+      <w:numFmt w:val="lowerRoman"/>
+      <w:lvlText w:val="%6."/>
+      <w:lvlJc w:val="right"/>
+      <w:pPr>
+        <w:ind w:left="4320" w:hanging="180"/>
+      </w:pPr>
+    </w:lvl>
+    <w:lvl w:ilvl="6" w:tplc="0409000F" w:tentative="1">
+      <w:start w:val="1"/>
+      <w:numFmt w:val="decimal"/>
+      <w:lvlText w:val="%7."/>
+      <w:lvlJc w:val="left"/>
+      <w:pPr>
+        <w:ind w:left="5040" w:hanging="360"/>
+      </w:pPr>
+    </w:lvl>
+    <w:lvl w:ilvl="7" w:tplc="04090019" w:tentative="1">
+      <w:start w:val="1"/>
+      <w:numFmt w:val="lowerLetter"/>
+      <w:lvlText w:val="%8."/>
+      <w:lvlJc w:val="left"/>
+      <w:pPr>
+        <w:ind w:left="5760" w:hanging="360"/>
+      </w:pPr>
+    </w:lvl>
+    <w:lvl w:ilvl="8" w:tplc="0409001B" w:tentative="1">
+      <w:start w:val="1"/>
+      <w:numFmt w:val="lowerRoman"/>
+      <w:lvlText w:val="%9."/>
+      <w:lvlJc w:val="right"/>
+      <w:pPr>
+        <w:ind w:left="6480" w:hanging="180"/>
+      </w:pPr>
+    </w:lvl>
+  </w:abstractNum>
+  <w:abstractNum w:abstractNumId="1">
     <w:nsid w:val="558B70BF"/>
     <w:multiLevelType w:val="multilevel"/>
     <w:tmpl w:val="474A4100"/>
@@ -3542,7 +3660,7 @@
       </w:rPr>
     </w:lvl>
   </w:abstractNum>
-  <w:abstractNum w:abstractNumId="1">
+  <w:abstractNum w:abstractNumId="2">
     <w:nsid w:val="61402F02"/>
     <w:multiLevelType w:val="multilevel"/>
     <w:tmpl w:val="AE44D520"/>
@@ -3691,7 +3809,233 @@
       </w:rPr>
     </w:lvl>
   </w:abstractNum>
-  <w:abstractNum w:abstractNumId="2">
+  <w:abstractNum w:abstractNumId="3">
+    <w:nsid w:val="63697882"/>
+    <w:multiLevelType w:val="hybridMultilevel"/>
+    <w:tmpl w:val="C63ED86A"/>
+    <w:lvl w:ilvl="0" w:tplc="04090001">
+      <w:start w:val="1"/>
+      <w:numFmt w:val="bullet"/>
+      <w:lvlText w:val=""/>
+      <w:lvlJc w:val="left"/>
+      <w:pPr>
+        <w:ind w:left="720" w:hanging="360"/>
+      </w:pPr>
+      <w:rPr>
+        <w:rFonts w:ascii="Symbol" w:hAnsi="Symbol" w:hint="default"/>
+      </w:rPr>
+    </w:lvl>
+    <w:lvl w:ilvl="1" w:tplc="04090003" w:tentative="1">
+      <w:start w:val="1"/>
+      <w:numFmt w:val="bullet"/>
+      <w:lvlText w:val="o"/>
+      <w:lvlJc w:val="left"/>
+      <w:pPr>
+        <w:ind w:left="1440" w:hanging="360"/>
+      </w:pPr>
+      <w:rPr>
+        <w:rFonts w:ascii="Courier New" w:hAnsi="Courier New" w:cs="Courier New" w:hint="default"/>
+      </w:rPr>
+    </w:lvl>
+    <w:lvl w:ilvl="2" w:tplc="04090005" w:tentative="1">
+      <w:start w:val="1"/>
+      <w:numFmt w:val="bullet"/>
+      <w:lvlText w:val=""/>
+      <w:lvlJc w:val="left"/>
+      <w:pPr>
+        <w:ind w:left="2160" w:hanging="360"/>
+      </w:pPr>
+      <w:rPr>
+        <w:rFonts w:ascii="Wingdings" w:hAnsi="Wingdings" w:hint="default"/>
+      </w:rPr>
+    </w:lvl>
+    <w:lvl w:ilvl="3" w:tplc="04090001" w:tentative="1">
+      <w:start w:val="1"/>
+      <w:numFmt w:val="bullet"/>
+      <w:lvlText w:val=""/>
+      <w:lvlJc w:val="left"/>
+      <w:pPr>
+        <w:ind w:left="2880" w:hanging="360"/>
+      </w:pPr>
+      <w:rPr>
+        <w:rFonts w:ascii="Symbol" w:hAnsi="Symbol" w:hint="default"/>
+      </w:rPr>
+    </w:lvl>
+    <w:lvl w:ilvl="4" w:tplc="04090003" w:tentative="1">
+      <w:start w:val="1"/>
+      <w:numFmt w:val="bullet"/>
+      <w:lvlText w:val="o"/>
+      <w:lvlJc w:val="left"/>
+      <w:pPr>
+        <w:ind w:left="3600" w:hanging="360"/>
+      </w:pPr>
+      <w:rPr>
+        <w:rFonts w:ascii="Courier New" w:hAnsi="Courier New" w:cs="Courier New" w:hint="default"/>
+      </w:rPr>
+    </w:lvl>
+    <w:lvl w:ilvl="5" w:tplc="04090005" w:tentative="1">
+      <w:start w:val="1"/>
+      <w:numFmt w:val="bullet"/>
+      <w:lvlText w:val=""/>
+      <w:lvlJc w:val="left"/>
+      <w:pPr>
+        <w:ind w:left="4320" w:hanging="360"/>
+      </w:pPr>
+      <w:rPr>
+        <w:rFonts w:ascii="Wingdings" w:hAnsi="Wingdings" w:hint="default"/>
+      </w:rPr>
+    </w:lvl>
+    <w:lvl w:ilvl="6" w:tplc="04090001" w:tentative="1">
+      <w:start w:val="1"/>
+      <w:numFmt w:val="bullet"/>
+      <w:lvlText w:val=""/>
+      <w:lvlJc w:val="left"/>
+      <w:pPr>
+        <w:ind w:left="5040" w:hanging="360"/>
+      </w:pPr>
+      <w:rPr>
+        <w:rFonts w:ascii="Symbol" w:hAnsi="Symbol" w:hint="default"/>
+      </w:rPr>
+    </w:lvl>
+    <w:lvl w:ilvl="7" w:tplc="04090003" w:tentative="1">
+      <w:start w:val="1"/>
+      <w:numFmt w:val="bullet"/>
+      <w:lvlText w:val="o"/>
+      <w:lvlJc w:val="left"/>
+      <w:pPr>
+        <w:ind w:left="5760" w:hanging="360"/>
+      </w:pPr>
+      <w:rPr>
+        <w:rFonts w:ascii="Courier New" w:hAnsi="Courier New" w:cs="Courier New" w:hint="default"/>
+      </w:rPr>
+    </w:lvl>
+    <w:lvl w:ilvl="8" w:tplc="04090005" w:tentative="1">
+      <w:start w:val="1"/>
+      <w:numFmt w:val="bullet"/>
+      <w:lvlText w:val=""/>
+      <w:lvlJc w:val="left"/>
+      <w:pPr>
+        <w:ind w:left="6480" w:hanging="360"/>
+      </w:pPr>
+      <w:rPr>
+        <w:rFonts w:ascii="Wingdings" w:hAnsi="Wingdings" w:hint="default"/>
+      </w:rPr>
+    </w:lvl>
+  </w:abstractNum>
+  <w:abstractNum w:abstractNumId="4">
+    <w:nsid w:val="665506B4"/>
+    <w:multiLevelType w:val="hybridMultilevel"/>
+    <w:tmpl w:val="ADBEC8CA"/>
+    <w:lvl w:ilvl="0" w:tplc="04090001">
+      <w:start w:val="1"/>
+      <w:numFmt w:val="bullet"/>
+      <w:lvlText w:val=""/>
+      <w:lvlJc w:val="left"/>
+      <w:pPr>
+        <w:ind w:left="720" w:hanging="360"/>
+      </w:pPr>
+      <w:rPr>
+        <w:rFonts w:ascii="Symbol" w:hAnsi="Symbol" w:hint="default"/>
+      </w:rPr>
+    </w:lvl>
+    <w:lvl w:ilvl="1" w:tplc="04090003">
+      <w:start w:val="1"/>
+      <w:numFmt w:val="bullet"/>
+      <w:lvlText w:val="o"/>
+      <w:lvlJc w:val="left"/>
+      <w:pPr>
+        <w:ind w:left="1440" w:hanging="360"/>
+      </w:pPr>
+      <w:rPr>
+        <w:rFonts w:ascii="Courier New" w:hAnsi="Courier New" w:cs="Courier New" w:hint="default"/>
+      </w:rPr>
+    </w:lvl>
+    <w:lvl w:ilvl="2" w:tplc="04090005" w:tentative="1">
+      <w:start w:val="1"/>
+      <w:numFmt w:val="bullet"/>
+      <w:lvlText w:val=""/>
+      <w:lvlJc w:val="left"/>
+      <w:pPr>
+        <w:ind w:left="2160" w:hanging="360"/>
+      </w:pPr>
+      <w:rPr>
+        <w:rFonts w:ascii="Wingdings" w:hAnsi="Wingdings" w:hint="default"/>
+      </w:rPr>
+    </w:lvl>
+    <w:lvl w:ilvl="3" w:tplc="04090001" w:tentative="1">
+      <w:start w:val="1"/>
+      <w:numFmt w:val="bullet"/>
+      <w:lvlText w:val=""/>
+      <w:lvlJc w:val="left"/>
+      <w:pPr>
+        <w:ind w:left="2880" w:hanging="360"/>
+      </w:pPr>
+      <w:rPr>
+        <w:rFonts w:ascii="Symbol" w:hAnsi="Symbol" w:hint="default"/>
+      </w:rPr>
+    </w:lvl>
+    <w:lvl w:ilvl="4" w:tplc="04090003" w:tentative="1">
+      <w:start w:val="1"/>
+      <w:numFmt w:val="bullet"/>
+      <w:lvlText w:val="o"/>
+      <w:lvlJc w:val="left"/>
+      <w:pPr>
+        <w:ind w:left="3600" w:hanging="360"/>
+      </w:pPr>
+      <w:rPr>
+        <w:rFonts w:ascii="Courier New" w:hAnsi="Courier New" w:cs="Courier New" w:hint="default"/>
+      </w:rPr>
+    </w:lvl>
+    <w:lvl w:ilvl="5" w:tplc="04090005" w:tentative="1">
+      <w:start w:val="1"/>
+      <w:numFmt w:val="bullet"/>
+      <w:lvlText w:val=""/>
+      <w:lvlJc w:val="left"/>
+      <w:pPr>
+        <w:ind w:left="4320" w:hanging="360"/>
+      </w:pPr>
+      <w:rPr>
+        <w:rFonts w:ascii="Wingdings" w:hAnsi="Wingdings" w:hint="default"/>
+      </w:rPr>
+    </w:lvl>
+    <w:lvl w:ilvl="6" w:tplc="04090001" w:tentative="1">
+      <w:start w:val="1"/>
+      <w:numFmt w:val="bullet"/>
+      <w:lvlText w:val=""/>
+      <w:lvlJc w:val="left"/>
+      <w:pPr>
+        <w:ind w:left="5040" w:hanging="360"/>
+      </w:pPr>
+      <w:rPr>
+        <w:rFonts w:ascii="Symbol" w:hAnsi="Symbol" w:hint="default"/>
+      </w:rPr>
+    </w:lvl>
+    <w:lvl w:ilvl="7" w:tplc="04090003" w:tentative="1">
+      <w:start w:val="1"/>
+      <w:numFmt w:val="bullet"/>
+      <w:lvlText w:val="o"/>
+      <w:lvlJc w:val="left"/>
+      <w:pPr>
+        <w:ind w:left="5760" w:hanging="360"/>
+      </w:pPr>
+      <w:rPr>
+        <w:rFonts w:ascii="Courier New" w:hAnsi="Courier New" w:cs="Courier New" w:hint="default"/>
+      </w:rPr>
+    </w:lvl>
+    <w:lvl w:ilvl="8" w:tplc="04090005" w:tentative="1">
+      <w:start w:val="1"/>
+      <w:numFmt w:val="bullet"/>
+      <w:lvlText w:val=""/>
+      <w:lvlJc w:val="left"/>
+      <w:pPr>
+        <w:ind w:left="6480" w:hanging="360"/>
+      </w:pPr>
+      <w:rPr>
+        <w:rFonts w:ascii="Wingdings" w:hAnsi="Wingdings" w:hint="default"/>
+      </w:rPr>
+    </w:lvl>
+  </w:abstractNum>
+  <w:abstractNum w:abstractNumId="5">
     <w:nsid w:val="766F48A3"/>
     <w:multiLevelType w:val="multilevel"/>
     <w:tmpl w:val="AF56EE28"/>
@@ -3840,7 +4184,7 @@
       </w:rPr>
     </w:lvl>
   </w:abstractNum>
-  <w:abstractNum w:abstractNumId="3">
+  <w:abstractNum w:abstractNumId="6">
     <w:nsid w:val="7C581820"/>
     <w:multiLevelType w:val="multilevel"/>
     <w:tmpl w:val="8B327BFE"/>
@@ -3990,22 +4334,31 @@
     </w:lvl>
   </w:abstractNum>
   <w:num w:numId="1">
+    <w:abstractNumId w:val="2"/>
+  </w:num>
+  <w:num w:numId="2">
+    <w:abstractNumId w:val="5"/>
+  </w:num>
+  <w:num w:numId="3">
+    <w:abstractNumId w:val="6"/>
+  </w:num>
+  <w:num w:numId="4">
     <w:abstractNumId w:val="1"/>
   </w:num>
-  <w:num w:numId="2">
-    <w:abstractNumId w:val="2"/>
-  </w:num>
-  <w:num w:numId="3">
+  <w:num w:numId="5">
     <w:abstractNumId w:val="3"/>
   </w:num>
-  <w:num w:numId="4">
+  <w:num w:numId="6">
+    <w:abstractNumId w:val="4"/>
+  </w:num>
+  <w:num w:numId="7">
     <w:abstractNumId w:val="0"/>
   </w:num>
 </w:numbering>
 </file>
 
 <file path=word/styles.xml><?xml version="1.0" encoding="utf-8"?>
-<w:styles xmlns:mc="http://schemas.openxmlformats.org/markup-compatibility/2006" xmlns:r="http://schemas.openxmlformats.org/officeDocument/2006/relationships" xmlns:w="http://schemas.openxmlformats.org/wordprocessingml/2006/main" xmlns:w14="http://schemas.microsoft.com/office/word/2010/wordml" mc:Ignorable="w14">
+<w:styles xmlns:mc="http://schemas.openxmlformats.org/markup-compatibility/2006" xmlns:r="http://schemas.openxmlformats.org/officeDocument/2006/relationships" xmlns:w="http://schemas.openxmlformats.org/wordprocessingml/2006/main" xmlns:w14="http://schemas.microsoft.com/office/word/2010/wordml" xmlns:w15="http://schemas.microsoft.com/office/word/2012/wordml" mc:Ignorable="w14 w15">
   <w:docDefaults>
     <w:rPrDefault>
       <w:rPr>
@@ -4021,144 +4374,387 @@
       </w:pPr>
     </w:pPrDefault>
   </w:docDefaults>
-  <w:latentStyles w:defLockedState="0" w:defUIPriority="99" w:defSemiHidden="1" w:defUnhideWhenUsed="1" w:defQFormat="0" w:count="267">
-    <w:lsdException w:name="Normal" w:semiHidden="0" w:uiPriority="0" w:unhideWhenUsed="0" w:qFormat="1"/>
-    <w:lsdException w:name="heading 1" w:semiHidden="0" w:uiPriority="9" w:unhideWhenUsed="0" w:qFormat="1"/>
-    <w:lsdException w:name="heading 2" w:uiPriority="9" w:qFormat="1"/>
-    <w:lsdException w:name="heading 3" w:uiPriority="9" w:qFormat="1"/>
-    <w:lsdException w:name="heading 4" w:uiPriority="9" w:qFormat="1"/>
-    <w:lsdException w:name="heading 5" w:uiPriority="9" w:qFormat="1"/>
-    <w:lsdException w:name="heading 6" w:uiPriority="9" w:qFormat="1"/>
-    <w:lsdException w:name="heading 7" w:uiPriority="9" w:qFormat="1"/>
-    <w:lsdException w:name="heading 8" w:uiPriority="9" w:qFormat="1"/>
-    <w:lsdException w:name="heading 9" w:uiPriority="9" w:qFormat="1"/>
-    <w:lsdException w:name="toc 1" w:uiPriority="39"/>
-    <w:lsdException w:name="toc 2" w:uiPriority="39"/>
-    <w:lsdException w:name="toc 3" w:uiPriority="39"/>
-    <w:lsdException w:name="toc 4" w:uiPriority="39"/>
-    <w:lsdException w:name="toc 5" w:uiPriority="39"/>
-    <w:lsdException w:name="toc 6" w:uiPriority="39"/>
-    <w:lsdException w:name="toc 7" w:uiPriority="39"/>
-    <w:lsdException w:name="toc 8" w:uiPriority="39"/>
-    <w:lsdException w:name="toc 9" w:uiPriority="39"/>
-    <w:lsdException w:name="caption" w:uiPriority="35" w:qFormat="1"/>
-    <w:lsdException w:name="Title" w:semiHidden="0" w:uiPriority="10" w:unhideWhenUsed="0" w:qFormat="1"/>
-    <w:lsdException w:name="Default Paragraph Font" w:uiPriority="1"/>
-    <w:lsdException w:name="Subtitle" w:semiHidden="0" w:uiPriority="11" w:unhideWhenUsed="0" w:qFormat="1"/>
-    <w:lsdException w:name="Strong" w:semiHidden="0" w:uiPriority="22" w:unhideWhenUsed="0" w:qFormat="1"/>
-    <w:lsdException w:name="Emphasis" w:semiHidden="0" w:uiPriority="20" w:unhideWhenUsed="0" w:qFormat="1"/>
-    <w:lsdException w:name="Table Grid" w:semiHidden="0" w:uiPriority="59" w:unhideWhenUsed="0"/>
-    <w:lsdException w:name="Placeholder Text" w:unhideWhenUsed="0"/>
-    <w:lsdException w:name="No Spacing" w:semiHidden="0" w:uiPriority="1" w:unhideWhenUsed="0" w:qFormat="1"/>
-    <w:lsdException w:name="Light Shading" w:semiHidden="0" w:uiPriority="60" w:unhideWhenUsed="0"/>
-    <w:lsdException w:name="Light List" w:semiHidden="0" w:uiPriority="61" w:unhideWhenUsed="0"/>
-    <w:lsdException w:name="Light Grid" w:semiHidden="0" w:uiPriority="62" w:unhideWhenUsed="0"/>
-    <w:lsdException w:name="Medium Shading 1" w:semiHidden="0" w:uiPriority="63" w:unhideWhenUsed="0"/>
-    <w:lsdException w:name="Medium Shading 2" w:semiHidden="0" w:uiPriority="64" w:unhideWhenUsed="0"/>
-    <w:lsdException w:name="Medium List 1" w:semiHidden="0" w:uiPriority="65" w:unhideWhenUsed="0"/>
-    <w:lsdException w:name="Medium List 2" w:semiHidden="0" w:uiPriority="66" w:unhideWhenUsed="0"/>
-    <w:lsdException w:name="Medium Grid 1" w:semiHidden="0" w:uiPriority="67" w:unhideWhenUsed="0"/>
-    <w:lsdException w:name="Medium Grid 2" w:semiHidden="0" w:uiPriority="68" w:unhideWhenUsed="0"/>
-    <w:lsdException w:name="Medium Grid 3" w:semiHidden="0" w:uiPriority="69" w:unhideWhenUsed="0"/>
-    <w:lsdException w:name="Dark List" w:semiHidden="0" w:uiPriority="70" w:unhideWhenUsed="0"/>
-    <w:lsdException w:name="Colorful Shading" w:semiHidden="0" w:uiPriority="71" w:unhideWhenUsed="0"/>
-    <w:lsdException w:name="Colorful List" w:semiHidden="0" w:uiPriority="72" w:unhideWhenUsed="0"/>
-    <w:lsdException w:name="Colorful Grid" w:semiHidden="0" w:uiPriority="73" w:unhideWhenUsed="0"/>
-    <w:lsdException w:name="Light Shading Accent 1" w:semiHidden="0" w:uiPriority="60" w:unhideWhenUsed="0"/>
-    <w:lsdException w:name="Light List Accent 1" w:semiHidden="0" w:uiPriority="61" w:unhideWhenUsed="0"/>
-    <w:lsdException w:name="Light Grid Accent 1" w:semiHidden="0" w:uiPriority="62" w:unhideWhenUsed="0"/>
-    <w:lsdException w:name="Medium Shading 1 Accent 1" w:semiHidden="0" w:uiPriority="63" w:unhideWhenUsed="0"/>
-    <w:lsdException w:name="Medium Shading 2 Accent 1" w:semiHidden="0" w:uiPriority="64" w:unhideWhenUsed="0"/>
-    <w:lsdException w:name="Medium List 1 Accent 1" w:semiHidden="0" w:uiPriority="65" w:unhideWhenUsed="0"/>
-    <w:lsdException w:name="Revision" w:unhideWhenUsed="0"/>
-    <w:lsdException w:name="List Paragraph" w:semiHidden="0" w:uiPriority="34" w:unhideWhenUsed="0" w:qFormat="1"/>
-    <w:lsdException w:name="Quote" w:semiHidden="0" w:uiPriority="29" w:unhideWhenUsed="0" w:qFormat="1"/>
-    <w:lsdException w:name="Intense Quote" w:semiHidden="0" w:uiPriority="30" w:unhideWhenUsed="0" w:qFormat="1"/>
-    <w:lsdException w:name="Medium List 2 Accent 1" w:semiHidden="0" w:uiPriority="66" w:unhideWhenUsed="0"/>
-    <w:lsdException w:name="Medium Grid 1 Accent 1" w:semiHidden="0" w:uiPriority="67" w:unhideWhenUsed="0"/>
-    <w:lsdException w:name="Medium Grid 2 Accent 1" w:semiHidden="0" w:uiPriority="68" w:unhideWhenUsed="0"/>
-    <w:lsdException w:name="Medium Grid 3 Accent 1" w:semiHidden="0" w:uiPriority="69" w:unhideWhenUsed="0"/>
-    <w:lsdException w:name="Dark List Accent 1" w:semiHidden="0" w:uiPriority="70" w:unhideWhenUsed="0"/>
-    <w:lsdException w:name="Colorful Shading Accent 1" w:semiHidden="0" w:uiPriority="71" w:unhideWhenUsed="0"/>
-    <w:lsdException w:name="Colorful List Accent 1" w:semiHidden="0" w:uiPriority="72" w:unhideWhenUsed="0"/>
-    <w:lsdException w:name="Colorful Grid Accent 1" w:semiHidden="0" w:uiPriority="73" w:unhideWhenUsed="0"/>
-    <w:lsdException w:name="Light Shading Accent 2" w:semiHidden="0" w:uiPriority="60" w:unhideWhenUsed="0"/>
-    <w:lsdException w:name="Light List Accent 2" w:semiHidden="0" w:uiPriority="61" w:unhideWhenUsed="0"/>
-    <w:lsdException w:name="Light Grid Accent 2" w:semiHidden="0" w:uiPriority="62" w:unhideWhenUsed="0"/>
-    <w:lsdException w:name="Medium Shading 1 Accent 2" w:semiHidden="0" w:uiPriority="63" w:unhideWhenUsed="0"/>
-    <w:lsdException w:name="Medium Shading 2 Accent 2" w:semiHidden="0" w:uiPriority="64" w:unhideWhenUsed="0"/>
-    <w:lsdException w:name="Medium List 1 Accent 2" w:semiHidden="0" w:uiPriority="65" w:unhideWhenUsed="0"/>
-    <w:lsdException w:name="Medium List 2 Accent 2" w:semiHidden="0" w:uiPriority="66" w:unhideWhenUsed="0"/>
-    <w:lsdException w:name="Medium Grid 1 Accent 2" w:semiHidden="0" w:uiPriority="67" w:unhideWhenUsed="0"/>
-    <w:lsdException w:name="Medium Grid 2 Accent 2" w:semiHidden="0" w:uiPriority="68" w:unhideWhenUsed="0"/>
-    <w:lsdException w:name="Medium Grid 3 Accent 2" w:semiHidden="0" w:uiPriority="69" w:unhideWhenUsed="0"/>
-    <w:lsdException w:name="Dark List Accent 2" w:semiHidden="0" w:uiPriority="70" w:unhideWhenUsed="0"/>
-    <w:lsdException w:name="Colorful Shading Accent 2" w:semiHidden="0" w:uiPriority="71" w:unhideWhenUsed="0"/>
-    <w:lsdException w:name="Colorful List Accent 2" w:semiHidden="0" w:uiPriority="72" w:unhideWhenUsed="0"/>
-    <w:lsdException w:name="Colorful Grid Accent 2" w:semiHidden="0" w:uiPriority="73" w:unhideWhenUsed="0"/>
-    <w:lsdException w:name="Light Shading Accent 3" w:semiHidden="0" w:uiPriority="60" w:unhideWhenUsed="0"/>
-    <w:lsdException w:name="Light List Accent 3" w:semiHidden="0" w:uiPriority="61" w:unhideWhenUsed="0"/>
-    <w:lsdException w:name="Light Grid Accent 3" w:semiHidden="0" w:uiPriority="62" w:unhideWhenUsed="0"/>
-    <w:lsdException w:name="Medium Shading 1 Accent 3" w:semiHidden="0" w:uiPriority="63" w:unhideWhenUsed="0"/>
-    <w:lsdException w:name="Medium Shading 2 Accent 3" w:semiHidden="0" w:uiPriority="64" w:unhideWhenUsed="0"/>
-    <w:lsdException w:name="Medium List 1 Accent 3" w:semiHidden="0" w:uiPriority="65" w:unhideWhenUsed="0"/>
-    <w:lsdException w:name="Medium List 2 Accent 3" w:semiHidden="0" w:uiPriority="66" w:unhideWhenUsed="0"/>
-    <w:lsdException w:name="Medium Grid 1 Accent 3" w:semiHidden="0" w:uiPriority="67" w:unhideWhenUsed="0"/>
-    <w:lsdException w:name="Medium Grid 2 Accent 3" w:semiHidden="0" w:uiPriority="68" w:unhideWhenUsed="0"/>
-    <w:lsdException w:name="Medium Grid 3 Accent 3" w:semiHidden="0" w:uiPriority="69" w:unhideWhenUsed="0"/>
-    <w:lsdException w:name="Dark List Accent 3" w:semiHidden="0" w:uiPriority="70" w:unhideWhenUsed="0"/>
-    <w:lsdException w:name="Colorful Shading Accent 3" w:semiHidden="0" w:uiPriority="71" w:unhideWhenUsed="0"/>
-    <w:lsdException w:name="Colorful List Accent 3" w:semiHidden="0" w:uiPriority="72" w:unhideWhenUsed="0"/>
-    <w:lsdException w:name="Colorful Grid Accent 3" w:semiHidden="0" w:uiPriority="73" w:unhideWhenUsed="0"/>
-    <w:lsdException w:name="Light Shading Accent 4" w:semiHidden="0" w:uiPriority="60" w:unhideWhenUsed="0"/>
-    <w:lsdException w:name="Light List Accent 4" w:semiHidden="0" w:uiPriority="61" w:unhideWhenUsed="0"/>
-    <w:lsdException w:name="Light Grid Accent 4" w:semiHidden="0" w:uiPriority="62" w:unhideWhenUsed="0"/>
-    <w:lsdException w:name="Medium Shading 1 Accent 4" w:semiHidden="0" w:uiPriority="63" w:unhideWhenUsed="0"/>
-    <w:lsdException w:name="Medium Shading 2 Accent 4" w:semiHidden="0" w:uiPriority="64" w:unhideWhenUsed="0"/>
-    <w:lsdException w:name="Medium List 1 Accent 4" w:semiHidden="0" w:uiPriority="65" w:unhideWhenUsed="0"/>
-    <w:lsdException w:name="Medium List 2 Accent 4" w:semiHidden="0" w:uiPriority="66" w:unhideWhenUsed="0"/>
-    <w:lsdException w:name="Medium Grid 1 Accent 4" w:semiHidden="0" w:uiPriority="67" w:unhideWhenUsed="0"/>
-    <w:lsdException w:name="Medium Grid 2 Accent 4" w:semiHidden="0" w:uiPriority="68" w:unhideWhenUsed="0"/>
-    <w:lsdException w:name="Medium Grid 3 Accent 4" w:semiHidden="0" w:uiPriority="69" w:unhideWhenUsed="0"/>
-    <w:lsdException w:name="Dark List Accent 4" w:semiHidden="0" w:uiPriority="70" w:unhideWhenUsed="0"/>
-    <w:lsdException w:name="Colorful Shading Accent 4" w:semiHidden="0" w:uiPriority="71" w:unhideWhenUsed="0"/>
-    <w:lsdException w:name="Colorful List Accent 4" w:semiHidden="0" w:uiPriority="72" w:unhideWhenUsed="0"/>
-    <w:lsdException w:name="Colorful Grid Accent 4" w:semiHidden="0" w:uiPriority="73" w:unhideWhenUsed="0"/>
-    <w:lsdException w:name="Light Shading Accent 5" w:semiHidden="0" w:uiPriority="60" w:unhideWhenUsed="0"/>
-    <w:lsdException w:name="Light List Accent 5" w:semiHidden="0" w:uiPriority="61" w:unhideWhenUsed="0"/>
-    <w:lsdException w:name="Light Grid Accent 5" w:semiHidden="0" w:uiPriority="62" w:unhideWhenUsed="0"/>
-    <w:lsdException w:name="Medium Shading 1 Accent 5" w:semiHidden="0" w:uiPriority="63" w:unhideWhenUsed="0"/>
-    <w:lsdException w:name="Medium Shading 2 Accent 5" w:semiHidden="0" w:uiPriority="64" w:unhideWhenUsed="0"/>
-    <w:lsdException w:name="Medium List 1 Accent 5" w:semiHidden="0" w:uiPriority="65" w:unhideWhenUsed="0"/>
-    <w:lsdException w:name="Medium List 2 Accent 5" w:semiHidden="0" w:uiPriority="66" w:unhideWhenUsed="0"/>
-    <w:lsdException w:name="Medium Grid 1 Accent 5" w:semiHidden="0" w:uiPriority="67" w:unhideWhenUsed="0"/>
-    <w:lsdException w:name="Medium Grid 2 Accent 5" w:semiHidden="0" w:uiPriority="68" w:unhideWhenUsed="0"/>
-    <w:lsdException w:name="Medium Grid 3 Accent 5" w:semiHidden="0" w:uiPriority="69" w:unhideWhenUsed="0"/>
-    <w:lsdException w:name="Dark List Accent 5" w:semiHidden="0" w:uiPriority="70" w:unhideWhenUsed="0"/>
-    <w:lsdException w:name="Colorful Shading Accent 5" w:semiHidden="0" w:uiPriority="71" w:unhideWhenUsed="0"/>
-    <w:lsdException w:name="Colorful List Accent 5" w:semiHidden="0" w:uiPriority="72" w:unhideWhenUsed="0"/>
-    <w:lsdException w:name="Colorful Grid Accent 5" w:semiHidden="0" w:uiPriority="73" w:unhideWhenUsed="0"/>
-    <w:lsdException w:name="Light Shading Accent 6" w:semiHidden="0" w:uiPriority="60" w:unhideWhenUsed="0"/>
-    <w:lsdException w:name="Light List Accent 6" w:semiHidden="0" w:uiPriority="61" w:unhideWhenUsed="0"/>
-    <w:lsdException w:name="Light Grid Accent 6" w:semiHidden="0" w:uiPriority="62" w:unhideWhenUsed="0"/>
-    <w:lsdException w:name="Medium Shading 1 Accent 6" w:semiHidden="0" w:uiPriority="63" w:unhideWhenUsed="0"/>
-    <w:lsdException w:name="Medium Shading 2 Accent 6" w:semiHidden="0" w:uiPriority="64" w:unhideWhenUsed="0"/>
-    <w:lsdException w:name="Medium List 1 Accent 6" w:semiHidden="0" w:uiPriority="65" w:unhideWhenUsed="0"/>
-    <w:lsdException w:name="Medium List 2 Accent 6" w:semiHidden="0" w:uiPriority="66" w:unhideWhenUsed="0"/>
-    <w:lsdException w:name="Medium Grid 1 Accent 6" w:semiHidden="0" w:uiPriority="67" w:unhideWhenUsed="0"/>
-    <w:lsdException w:name="Medium Grid 2 Accent 6" w:semiHidden="0" w:uiPriority="68" w:unhideWhenUsed="0"/>
-    <w:lsdException w:name="Medium Grid 3 Accent 6" w:semiHidden="0" w:uiPriority="69" w:unhideWhenUsed="0"/>
-    <w:lsdException w:name="Dark List Accent 6" w:semiHidden="0" w:uiPriority="70" w:unhideWhenUsed="0"/>
-    <w:lsdException w:name="Colorful Shading Accent 6" w:semiHidden="0" w:uiPriority="71" w:unhideWhenUsed="0"/>
-    <w:lsdException w:name="Colorful List Accent 6" w:semiHidden="0" w:uiPriority="72" w:unhideWhenUsed="0"/>
-    <w:lsdException w:name="Colorful Grid Accent 6" w:semiHidden="0" w:uiPriority="73" w:unhideWhenUsed="0"/>
-    <w:lsdException w:name="Subtle Emphasis" w:semiHidden="0" w:uiPriority="19" w:unhideWhenUsed="0" w:qFormat="1"/>
-    <w:lsdException w:name="Intense Emphasis" w:semiHidden="0" w:uiPriority="21" w:unhideWhenUsed="0" w:qFormat="1"/>
-    <w:lsdException w:name="Subtle Reference" w:semiHidden="0" w:uiPriority="31" w:unhideWhenUsed="0" w:qFormat="1"/>
-    <w:lsdException w:name="Intense Reference" w:semiHidden="0" w:uiPriority="32" w:unhideWhenUsed="0" w:qFormat="1"/>
-    <w:lsdException w:name="Book Title" w:semiHidden="0" w:uiPriority="33" w:unhideWhenUsed="0" w:qFormat="1"/>
-    <w:lsdException w:name="Bibliography" w:uiPriority="37"/>
-    <w:lsdException w:name="TOC Heading" w:uiPriority="39" w:qFormat="1"/>
+  <w:latentStyles w:defLockedState="0" w:defUIPriority="99" w:defSemiHidden="0" w:defUnhideWhenUsed="0" w:defQFormat="0" w:count="380">
+    <w:lsdException w:name="Normal" w:uiPriority="0" w:qFormat="1"/>
+    <w:lsdException w:name="heading 1" w:uiPriority="9" w:qFormat="1"/>
+    <w:lsdException w:name="heading 2" w:semiHidden="1" w:uiPriority="9" w:unhideWhenUsed="1" w:qFormat="1"/>
+    <w:lsdException w:name="heading 3" w:semiHidden="1" w:uiPriority="9" w:unhideWhenUsed="1" w:qFormat="1"/>
+    <w:lsdException w:name="heading 4" w:semiHidden="1" w:uiPriority="9" w:unhideWhenUsed="1" w:qFormat="1"/>
+    <w:lsdException w:name="heading 5" w:semiHidden="1" w:uiPriority="9" w:unhideWhenUsed="1" w:qFormat="1"/>
+    <w:lsdException w:name="heading 6" w:semiHidden="1" w:uiPriority="9" w:unhideWhenUsed="1" w:qFormat="1"/>
+    <w:lsdException w:name="heading 7" w:semiHidden="1" w:uiPriority="9" w:unhideWhenUsed="1" w:qFormat="1"/>
+    <w:lsdException w:name="heading 8" w:semiHidden="1" w:uiPriority="9" w:unhideWhenUsed="1" w:qFormat="1"/>
+    <w:lsdException w:name="heading 9" w:semiHidden="1" w:uiPriority="9" w:unhideWhenUsed="1" w:qFormat="1"/>
+    <w:lsdException w:name="index 1" w:semiHidden="1" w:unhideWhenUsed="1"/>
+    <w:lsdException w:name="index 2" w:semiHidden="1" w:unhideWhenUsed="1"/>
+    <w:lsdException w:name="index 3" w:semiHidden="1" w:unhideWhenUsed="1"/>
+    <w:lsdException w:name="index 4" w:semiHidden="1" w:unhideWhenUsed="1"/>
+    <w:lsdException w:name="index 5" w:semiHidden="1" w:unhideWhenUsed="1"/>
+    <w:lsdException w:name="index 6" w:semiHidden="1" w:unhideWhenUsed="1"/>
+    <w:lsdException w:name="index 7" w:semiHidden="1" w:unhideWhenUsed="1"/>
+    <w:lsdException w:name="index 8" w:semiHidden="1" w:unhideWhenUsed="1"/>
+    <w:lsdException w:name="index 9" w:semiHidden="1" w:unhideWhenUsed="1"/>
+    <w:lsdException w:name="toc 1" w:semiHidden="1" w:uiPriority="39" w:unhideWhenUsed="1"/>
+    <w:lsdException w:name="toc 2" w:semiHidden="1" w:uiPriority="39" w:unhideWhenUsed="1"/>
+    <w:lsdException w:name="toc 3" w:semiHidden="1" w:uiPriority="39" w:unhideWhenUsed="1"/>
+    <w:lsdException w:name="toc 4" w:semiHidden="1" w:uiPriority="39" w:unhideWhenUsed="1"/>
+    <w:lsdException w:name="toc 5" w:semiHidden="1" w:uiPriority="39" w:unhideWhenUsed="1"/>
+    <w:lsdException w:name="toc 6" w:semiHidden="1" w:uiPriority="39" w:unhideWhenUsed="1"/>
+    <w:lsdException w:name="toc 7" w:semiHidden="1" w:uiPriority="39" w:unhideWhenUsed="1"/>
+    <w:lsdException w:name="toc 8" w:semiHidden="1" w:uiPriority="39" w:unhideWhenUsed="1"/>
+    <w:lsdException w:name="toc 9" w:semiHidden="1" w:uiPriority="39" w:unhideWhenUsed="1"/>
+    <w:lsdException w:name="Normal Indent" w:semiHidden="1" w:unhideWhenUsed="1"/>
+    <w:lsdException w:name="footnote text" w:semiHidden="1" w:unhideWhenUsed="1"/>
+    <w:lsdException w:name="annotation text" w:semiHidden="1" w:unhideWhenUsed="1"/>
+    <w:lsdException w:name="header" w:semiHidden="1" w:unhideWhenUsed="1"/>
+    <w:lsdException w:name="footer" w:semiHidden="1" w:unhideWhenUsed="1"/>
+    <w:lsdException w:name="index heading" w:semiHidden="1" w:unhideWhenUsed="1"/>
+    <w:lsdException w:name="caption" w:semiHidden="1" w:uiPriority="35" w:unhideWhenUsed="1" w:qFormat="1"/>
+    <w:lsdException w:name="table of figures" w:semiHidden="1" w:unhideWhenUsed="1"/>
+    <w:lsdException w:name="envelope address" w:semiHidden="1" w:unhideWhenUsed="1"/>
+    <w:lsdException w:name="envelope return" w:semiHidden="1" w:unhideWhenUsed="1"/>
+    <w:lsdException w:name="footnote reference" w:semiHidden="1" w:unhideWhenUsed="1"/>
+    <w:lsdException w:name="annotation reference" w:semiHidden="1" w:unhideWhenUsed="1"/>
+    <w:lsdException w:name="line number" w:semiHidden="1" w:unhideWhenUsed="1"/>
+    <w:lsdException w:name="page number" w:semiHidden="1" w:unhideWhenUsed="1"/>
+    <w:lsdException w:name="endnote reference" w:semiHidden="1" w:unhideWhenUsed="1"/>
+    <w:lsdException w:name="endnote text" w:semiHidden="1" w:unhideWhenUsed="1"/>
+    <w:lsdException w:name="table of authorities" w:semiHidden="1" w:unhideWhenUsed="1"/>
+    <w:lsdException w:name="macro" w:semiHidden="1" w:unhideWhenUsed="1"/>
+    <w:lsdException w:name="toa heading" w:semiHidden="1" w:unhideWhenUsed="1"/>
+    <w:lsdException w:name="List" w:semiHidden="1" w:unhideWhenUsed="1"/>
+    <w:lsdException w:name="List Bullet" w:semiHidden="1" w:unhideWhenUsed="1"/>
+    <w:lsdException w:name="List Number" w:semiHidden="1" w:unhideWhenUsed="1"/>
+    <w:lsdException w:name="List 2" w:semiHidden="1" w:unhideWhenUsed="1"/>
+    <w:lsdException w:name="List 3" w:semiHidden="1" w:unhideWhenUsed="1"/>
+    <w:lsdException w:name="List 4" w:semiHidden="1" w:unhideWhenUsed="1"/>
+    <w:lsdException w:name="List 5" w:semiHidden="1" w:unhideWhenUsed="1"/>
+    <w:lsdException w:name="List Bullet 2" w:semiHidden="1" w:unhideWhenUsed="1"/>
+    <w:lsdException w:name="List Bullet 3" w:semiHidden="1" w:unhideWhenUsed="1"/>
+    <w:lsdException w:name="List Bullet 4" w:semiHidden="1" w:unhideWhenUsed="1"/>
+    <w:lsdException w:name="List Bullet 5" w:semiHidden="1" w:unhideWhenUsed="1"/>
+    <w:lsdException w:name="List Number 2" w:semiHidden="1" w:unhideWhenUsed="1"/>
+    <w:lsdException w:name="List Number 3" w:semiHidden="1" w:unhideWhenUsed="1"/>
+    <w:lsdException w:name="List Number 4" w:semiHidden="1" w:unhideWhenUsed="1"/>
+    <w:lsdException w:name="List Number 5" w:semiHidden="1" w:unhideWhenUsed="1"/>
+    <w:lsdException w:name="Title" w:uiPriority="10" w:qFormat="1"/>
+    <w:lsdException w:name="Closing" w:semiHidden="1" w:unhideWhenUsed="1"/>
+    <w:lsdException w:name="Signature" w:semiHidden="1" w:unhideWhenUsed="1"/>
+    <w:lsdException w:name="Default Paragraph Font" w:semiHidden="1" w:uiPriority="1" w:unhideWhenUsed="1"/>
+    <w:lsdException w:name="Body Text" w:semiHidden="1" w:unhideWhenUsed="1"/>
+    <w:lsdException w:name="Body Text Indent" w:semiHidden="1" w:unhideWhenUsed="1"/>
+    <w:lsdException w:name="List Continue" w:semiHidden="1" w:unhideWhenUsed="1"/>
+    <w:lsdException w:name="List Continue 2" w:semiHidden="1" w:unhideWhenUsed="1"/>
+    <w:lsdException w:name="List Continue 3" w:semiHidden="1" w:unhideWhenUsed="1"/>
+    <w:lsdException w:name="List Continue 4" w:semiHidden="1" w:unhideWhenUsed="1"/>
+    <w:lsdException w:name="List Continue 5" w:semiHidden="1" w:unhideWhenUsed="1"/>
+    <w:lsdException w:name="Message Header" w:semiHidden="1" w:unhideWhenUsed="1"/>
+    <w:lsdException w:name="Subtitle" w:uiPriority="11" w:qFormat="1"/>
+    <w:lsdException w:name="Salutation" w:semiHidden="1" w:unhideWhenUsed="1"/>
+    <w:lsdException w:name="Date" w:semiHidden="1" w:unhideWhenUsed="1"/>
+    <w:lsdException w:name="Body Text First Indent" w:semiHidden="1" w:unhideWhenUsed="1"/>
+    <w:lsdException w:name="Body Text First Indent 2" w:semiHidden="1" w:unhideWhenUsed="1"/>
+    <w:lsdException w:name="Note Heading" w:semiHidden="1" w:unhideWhenUsed="1"/>
+    <w:lsdException w:name="Body Text 2" w:semiHidden="1" w:unhideWhenUsed="1"/>
+    <w:lsdException w:name="Body Text 3" w:semiHidden="1" w:unhideWhenUsed="1"/>
+    <w:lsdException w:name="Body Text Indent 2" w:semiHidden="1" w:unhideWhenUsed="1"/>
+    <w:lsdException w:name="Body Text Indent 3" w:semiHidden="1" w:unhideWhenUsed="1"/>
+    <w:lsdException w:name="Block Text" w:semiHidden="1" w:unhideWhenUsed="1"/>
+    <w:lsdException w:name="Hyperlink" w:semiHidden="1" w:unhideWhenUsed="1"/>
+    <w:lsdException w:name="FollowedHyperlink" w:semiHidden="1" w:unhideWhenUsed="1"/>
+    <w:lsdException w:name="Strong" w:uiPriority="22" w:qFormat="1"/>
+    <w:lsdException w:name="Emphasis" w:uiPriority="20" w:qFormat="1"/>
+    <w:lsdException w:name="Document Map" w:semiHidden="1" w:unhideWhenUsed="1"/>
+    <w:lsdException w:name="Plain Text" w:semiHidden="1" w:unhideWhenUsed="1"/>
+    <w:lsdException w:name="E-mail Signature" w:semiHidden="1" w:unhideWhenUsed="1"/>
+    <w:lsdException w:name="HTML Top of Form" w:semiHidden="1" w:unhideWhenUsed="1"/>
+    <w:lsdException w:name="HTML Bottom of Form" w:semiHidden="1" w:unhideWhenUsed="1"/>
+    <w:lsdException w:name="Normal (Web)" w:semiHidden="1" w:unhideWhenUsed="1"/>
+    <w:lsdException w:name="HTML Acronym" w:semiHidden="1" w:unhideWhenUsed="1"/>
+    <w:lsdException w:name="HTML Address" w:semiHidden="1" w:unhideWhenUsed="1"/>
+    <w:lsdException w:name="HTML Cite" w:semiHidden="1" w:unhideWhenUsed="1"/>
+    <w:lsdException w:name="HTML Code" w:semiHidden="1" w:unhideWhenUsed="1"/>
+    <w:lsdException w:name="HTML Definition" w:semiHidden="1" w:unhideWhenUsed="1"/>
+    <w:lsdException w:name="HTML Keyboard" w:semiHidden="1" w:unhideWhenUsed="1"/>
+    <w:lsdException w:name="HTML Preformatted" w:semiHidden="1" w:unhideWhenUsed="1"/>
+    <w:lsdException w:name="HTML Sample" w:semiHidden="1" w:unhideWhenUsed="1"/>
+    <w:lsdException w:name="HTML Typewriter" w:semiHidden="1" w:unhideWhenUsed="1"/>
+    <w:lsdException w:name="HTML Variable" w:semiHidden="1" w:unhideWhenUsed="1"/>
+    <w:lsdException w:name="Normal Table" w:semiHidden="1" w:unhideWhenUsed="1"/>
+    <w:lsdException w:name="annotation subject" w:semiHidden="1" w:unhideWhenUsed="1"/>
+    <w:lsdException w:name="No List" w:semiHidden="1" w:unhideWhenUsed="1"/>
+    <w:lsdException w:name="Outline List 1" w:semiHidden="1" w:unhideWhenUsed="1"/>
+    <w:lsdException w:name="Outline List 2" w:semiHidden="1" w:unhideWhenUsed="1"/>
+    <w:lsdException w:name="Outline List 3" w:semiHidden="1" w:unhideWhenUsed="1"/>
+    <w:lsdException w:name="Table Simple 1" w:semiHidden="1" w:unhideWhenUsed="1"/>
+    <w:lsdException w:name="Table Simple 2" w:semiHidden="1" w:unhideWhenUsed="1"/>
+    <w:lsdException w:name="Table Simple 3" w:semiHidden="1" w:unhideWhenUsed="1"/>
+    <w:lsdException w:name="Table Classic 1" w:semiHidden="1" w:unhideWhenUsed="1"/>
+    <w:lsdException w:name="Table Classic 2" w:semiHidden="1" w:unhideWhenUsed="1"/>
+    <w:lsdException w:name="Table Classic 3" w:semiHidden="1" w:unhideWhenUsed="1"/>
+    <w:lsdException w:name="Table Classic 4" w:semiHidden="1" w:unhideWhenUsed="1"/>
+    <w:lsdException w:name="Table Colorful 1" w:semiHidden="1" w:unhideWhenUsed="1"/>
+    <w:lsdException w:name="Table Colorful 2" w:semiHidden="1" w:unhideWhenUsed="1"/>
+    <w:lsdException w:name="Table Colorful 3" w:semiHidden="1" w:unhideWhenUsed="1"/>
+    <w:lsdException w:name="Table Columns 1" w:semiHidden="1" w:unhideWhenUsed="1"/>
+    <w:lsdException w:name="Table Columns 2" w:semiHidden="1" w:unhideWhenUsed="1"/>
+    <w:lsdException w:name="Table Columns 3" w:semiHidden="1" w:unhideWhenUsed="1"/>
+    <w:lsdException w:name="Table Columns 4" w:semiHidden="1" w:unhideWhenUsed="1"/>
+    <w:lsdException w:name="Table Columns 5" w:semiHidden="1" w:unhideWhenUsed="1"/>
+    <w:lsdException w:name="Table Grid 1" w:semiHidden="1" w:unhideWhenUsed="1"/>
+    <w:lsdException w:name="Table Grid 2" w:semiHidden="1" w:unhideWhenUsed="1"/>
+    <w:lsdException w:name="Table Grid 3" w:semiHidden="1" w:unhideWhenUsed="1"/>
+    <w:lsdException w:name="Table Grid 4" w:semiHidden="1" w:unhideWhenUsed="1"/>
+    <w:lsdException w:name="Table Grid 5" w:semiHidden="1" w:unhideWhenUsed="1"/>
+    <w:lsdException w:name="Table Grid 6" w:semiHidden="1" w:unhideWhenUsed="1"/>
+    <w:lsdException w:name="Table Grid 7" w:semiHidden="1" w:unhideWhenUsed="1"/>
+    <w:lsdException w:name="Table Grid 8" w:semiHidden="1" w:unhideWhenUsed="1"/>
+    <w:lsdException w:name="Table List 1" w:semiHidden="1" w:unhideWhenUsed="1"/>
+    <w:lsdException w:name="Table List 2" w:semiHidden="1" w:unhideWhenUsed="1"/>
+    <w:lsdException w:name="Table List 3" w:semiHidden="1" w:unhideWhenUsed="1"/>
+    <w:lsdException w:name="Table List 4" w:semiHidden="1" w:unhideWhenUsed="1"/>
+    <w:lsdException w:name="Table List 5" w:semiHidden="1" w:unhideWhenUsed="1"/>
+    <w:lsdException w:name="Table List 6" w:semiHidden="1" w:unhideWhenUsed="1"/>
+    <w:lsdException w:name="Table List 7" w:semiHidden="1" w:unhideWhenUsed="1"/>
+    <w:lsdException w:name="Table List 8" w:semiHidden="1" w:unhideWhenUsed="1"/>
+    <w:lsdException w:name="Table 3D effects 1" w:semiHidden="1" w:unhideWhenUsed="1"/>
+    <w:lsdException w:name="Table 3D effects 2" w:semiHidden="1" w:unhideWhenUsed="1"/>
+    <w:lsdException w:name="Table 3D effects 3" w:semiHidden="1" w:unhideWhenUsed="1"/>
+    <w:lsdException w:name="Table Contemporary" w:semiHidden="1" w:unhideWhenUsed="1"/>
+    <w:lsdException w:name="Table Elegant" w:semiHidden="1" w:unhideWhenUsed="1"/>
+    <w:lsdException w:name="Table Professional" w:semiHidden="1" w:unhideWhenUsed="1"/>
+    <w:lsdException w:name="Table Subtle 1" w:semiHidden="1" w:unhideWhenUsed="1"/>
+    <w:lsdException w:name="Table Subtle 2" w:semiHidden="1" w:unhideWhenUsed="1"/>
+    <w:lsdException w:name="Table Web 1" w:semiHidden="1" w:unhideWhenUsed="1"/>
+    <w:lsdException w:name="Table Web 2" w:semiHidden="1" w:unhideWhenUsed="1"/>
+    <w:lsdException w:name="Table Web 3" w:semiHidden="1" w:unhideWhenUsed="1"/>
+    <w:lsdException w:name="Balloon Text" w:semiHidden="1" w:unhideWhenUsed="1"/>
+    <w:lsdException w:name="Table Grid" w:uiPriority="59"/>
+    <w:lsdException w:name="Table Theme" w:semiHidden="1" w:unhideWhenUsed="1"/>
+    <w:lsdException w:name="Note Level 1" w:semiHidden="1" w:unhideWhenUsed="1"/>
+    <w:lsdException w:name="Note Level 2" w:semiHidden="1" w:unhideWhenUsed="1"/>
+    <w:lsdException w:name="Note Level 3" w:semiHidden="1" w:unhideWhenUsed="1"/>
+    <w:lsdException w:name="Note Level 4" w:semiHidden="1" w:unhideWhenUsed="1"/>
+    <w:lsdException w:name="Note Level 5" w:semiHidden="1" w:unhideWhenUsed="1"/>
+    <w:lsdException w:name="Note Level 6" w:semiHidden="1" w:unhideWhenUsed="1"/>
+    <w:lsdException w:name="Note Level 7" w:semiHidden="1" w:unhideWhenUsed="1"/>
+    <w:lsdException w:name="Note Level 8" w:semiHidden="1" w:unhideWhenUsed="1"/>
+    <w:lsdException w:name="Note Level 9" w:semiHidden="1" w:unhideWhenUsed="1"/>
+    <w:lsdException w:name="Placeholder Text" w:semiHidden="1"/>
+    <w:lsdException w:name="No Spacing" w:uiPriority="1" w:qFormat="1"/>
+    <w:lsdException w:name="Light Shading" w:uiPriority="60"/>
+    <w:lsdException w:name="Light List" w:uiPriority="61"/>
+    <w:lsdException w:name="Light Grid" w:uiPriority="62"/>
+    <w:lsdException w:name="Medium Shading 1" w:uiPriority="63"/>
+    <w:lsdException w:name="Medium Shading 2" w:uiPriority="64"/>
+    <w:lsdException w:name="Medium List 1" w:uiPriority="65"/>
+    <w:lsdException w:name="Medium List 2" w:uiPriority="66"/>
+    <w:lsdException w:name="Medium Grid 1" w:uiPriority="67"/>
+    <w:lsdException w:name="Medium Grid 2" w:uiPriority="68"/>
+    <w:lsdException w:name="Medium Grid 3" w:uiPriority="69"/>
+    <w:lsdException w:name="Dark List" w:uiPriority="70"/>
+    <w:lsdException w:name="Colorful Shading" w:uiPriority="71"/>
+    <w:lsdException w:name="Colorful List" w:uiPriority="72"/>
+    <w:lsdException w:name="Colorful Grid" w:uiPriority="73"/>
+    <w:lsdException w:name="Light Shading Accent 1" w:uiPriority="60"/>
+    <w:lsdException w:name="Light List Accent 1" w:uiPriority="61"/>
+    <w:lsdException w:name="Light Grid Accent 1" w:uiPriority="62"/>
+    <w:lsdException w:name="Medium Shading 1 Accent 1" w:uiPriority="63"/>
+    <w:lsdException w:name="Medium Shading 2 Accent 1" w:uiPriority="64"/>
+    <w:lsdException w:name="Medium List 1 Accent 1" w:uiPriority="65"/>
+    <w:lsdException w:name="Revision" w:semiHidden="1"/>
+    <w:lsdException w:name="List Paragraph" w:uiPriority="34" w:qFormat="1"/>
+    <w:lsdException w:name="Quote" w:uiPriority="29" w:qFormat="1"/>
+    <w:lsdException w:name="Intense Quote" w:uiPriority="30" w:qFormat="1"/>
+    <w:lsdException w:name="Medium List 2 Accent 1" w:uiPriority="66"/>
+    <w:lsdException w:name="Medium Grid 1 Accent 1" w:uiPriority="67"/>
+    <w:lsdException w:name="Medium Grid 2 Accent 1" w:uiPriority="68"/>
+    <w:lsdException w:name="Medium Grid 3 Accent 1" w:uiPriority="69"/>
+    <w:lsdException w:name="Dark List Accent 1" w:uiPriority="70"/>
+    <w:lsdException w:name="Colorful Shading Accent 1" w:uiPriority="71"/>
+    <w:lsdException w:name="Colorful List Accent 1" w:uiPriority="72"/>
+    <w:lsdException w:name="Colorful Grid Accent 1" w:uiPriority="73"/>
+    <w:lsdException w:name="Light Shading Accent 2" w:uiPriority="60"/>
+    <w:lsdException w:name="Light List Accent 2" w:uiPriority="61"/>
+    <w:lsdException w:name="Light Grid Accent 2" w:uiPriority="62"/>
+    <w:lsdException w:name="Medium Shading 1 Accent 2" w:uiPriority="63"/>
+    <w:lsdException w:name="Medium Shading 2 Accent 2" w:uiPriority="64"/>
+    <w:lsdException w:name="Medium List 1 Accent 2" w:uiPriority="65"/>
+    <w:lsdException w:name="Medium List 2 Accent 2" w:uiPriority="66"/>
+    <w:lsdException w:name="Medium Grid 1 Accent 2" w:uiPriority="67"/>
+    <w:lsdException w:name="Medium Grid 2 Accent 2" w:uiPriority="68"/>
+    <w:lsdException w:name="Medium Grid 3 Accent 2" w:uiPriority="69"/>
+    <w:lsdException w:name="Dark List Accent 2" w:uiPriority="70"/>
+    <w:lsdException w:name="Colorful Shading Accent 2" w:uiPriority="71"/>
+    <w:lsdException w:name="Colorful List Accent 2" w:uiPriority="72"/>
+    <w:lsdException w:name="Colorful Grid Accent 2" w:uiPriority="73"/>
+    <w:lsdException w:name="Light Shading Accent 3" w:uiPriority="60"/>
+    <w:lsdException w:name="Light List Accent 3" w:uiPriority="61"/>
+    <w:lsdException w:name="Light Grid Accent 3" w:uiPriority="62"/>
+    <w:lsdException w:name="Medium Shading 1 Accent 3" w:uiPriority="63"/>
+    <w:lsdException w:name="Medium Shading 2 Accent 3" w:uiPriority="64"/>
+    <w:lsdException w:name="Medium List 1 Accent 3" w:uiPriority="65"/>
+    <w:lsdException w:name="Medium List 2 Accent 3" w:uiPriority="66"/>
+    <w:lsdException w:name="Medium Grid 1 Accent 3" w:uiPriority="67"/>
+    <w:lsdException w:name="Medium Grid 2 Accent 3" w:uiPriority="68"/>
+    <w:lsdException w:name="Medium Grid 3 Accent 3" w:uiPriority="69"/>
+    <w:lsdException w:name="Dark List Accent 3" w:uiPriority="70"/>
+    <w:lsdException w:name="Colorful Shading Accent 3" w:uiPriority="71"/>
+    <w:lsdException w:name="Colorful List Accent 3" w:uiPriority="72"/>
+    <w:lsdException w:name="Colorful Grid Accent 3" w:uiPriority="73"/>
+    <w:lsdException w:name="Light Shading Accent 4" w:uiPriority="60"/>
+    <w:lsdException w:name="Light List Accent 4" w:uiPriority="61"/>
+    <w:lsdException w:name="Light Grid Accent 4" w:uiPriority="62"/>
+    <w:lsdException w:name="Medium Shading 1 Accent 4" w:uiPriority="63"/>
+    <w:lsdException w:name="Medium Shading 2 Accent 4" w:uiPriority="64"/>
+    <w:lsdException w:name="Medium List 1 Accent 4" w:uiPriority="65"/>
+    <w:lsdException w:name="Medium List 2 Accent 4" w:uiPriority="66"/>
+    <w:lsdException w:name="Medium Grid 1 Accent 4" w:uiPriority="67"/>
+    <w:lsdException w:name="Medium Grid 2 Accent 4" w:uiPriority="68"/>
+    <w:lsdException w:name="Medium Grid 3 Accent 4" w:uiPriority="69"/>
+    <w:lsdException w:name="Dark List Accent 4" w:uiPriority="70"/>
+    <w:lsdException w:name="Colorful Shading Accent 4" w:uiPriority="71"/>
+    <w:lsdException w:name="Colorful List Accent 4" w:uiPriority="72"/>
+    <w:lsdException w:name="Colorful Grid Accent 4" w:uiPriority="73"/>
+    <w:lsdException w:name="Light Shading Accent 5" w:uiPriority="60"/>
+    <w:lsdException w:name="Light List Accent 5" w:uiPriority="61"/>
+    <w:lsdException w:name="Light Grid Accent 5" w:uiPriority="62"/>
+    <w:lsdException w:name="Medium Shading 1 Accent 5" w:uiPriority="63"/>
+    <w:lsdException w:name="Medium Shading 2 Accent 5" w:uiPriority="64"/>
+    <w:lsdException w:name="Medium List 1 Accent 5" w:uiPriority="65"/>
+    <w:lsdException w:name="Medium List 2 Accent 5" w:uiPriority="66"/>
+    <w:lsdException w:name="Medium Grid 1 Accent 5" w:uiPriority="67"/>
+    <w:lsdException w:name="Medium Grid 2 Accent 5" w:uiPriority="68"/>
+    <w:lsdException w:name="Medium Grid 3 Accent 5" w:uiPriority="69"/>
+    <w:lsdException w:name="Dark List Accent 5" w:uiPriority="70"/>
+    <w:lsdException w:name="Colorful Shading Accent 5" w:uiPriority="71"/>
+    <w:lsdException w:name="Colorful List Accent 5" w:uiPriority="72"/>
+    <w:lsdException w:name="Colorful Grid Accent 5" w:uiPriority="73"/>
+    <w:lsdException w:name="Light Shading Accent 6" w:uiPriority="60"/>
+    <w:lsdException w:name="Light List Accent 6" w:uiPriority="61"/>
+    <w:lsdException w:name="Light Grid Accent 6" w:uiPriority="62"/>
+    <w:lsdException w:name="Medium Shading 1 Accent 6" w:uiPriority="63"/>
+    <w:lsdException w:name="Medium Shading 2 Accent 6" w:uiPriority="64"/>
+    <w:lsdException w:name="Medium List 1 Accent 6" w:uiPriority="65"/>
+    <w:lsdException w:name="Medium List 2 Accent 6" w:uiPriority="66"/>
+    <w:lsdException w:name="Medium Grid 1 Accent 6" w:uiPriority="67"/>
+    <w:lsdException w:name="Medium Grid 2 Accent 6" w:uiPriority="68"/>
+    <w:lsdException w:name="Medium Grid 3 Accent 6" w:uiPriority="69"/>
+    <w:lsdException w:name="Dark List Accent 6" w:uiPriority="70"/>
+    <w:lsdException w:name="Colorful Shading Accent 6" w:uiPriority="71"/>
+    <w:lsdException w:name="Colorful List Accent 6" w:uiPriority="72"/>
+    <w:lsdException w:name="Colorful Grid Accent 6" w:uiPriority="73"/>
+    <w:lsdException w:name="Subtle Emphasis" w:uiPriority="19" w:qFormat="1"/>
+    <w:lsdException w:name="Intense Emphasis" w:uiPriority="21" w:qFormat="1"/>
+    <w:lsdException w:name="Subtle Reference" w:uiPriority="31" w:qFormat="1"/>
+    <w:lsdException w:name="Intense Reference" w:uiPriority="32" w:qFormat="1"/>
+    <w:lsdException w:name="Book Title" w:uiPriority="33" w:qFormat="1"/>
+    <w:lsdException w:name="Bibliography" w:semiHidden="1" w:uiPriority="37" w:unhideWhenUsed="1"/>
+    <w:lsdException w:name="TOC Heading" w:semiHidden="1" w:uiPriority="39" w:unhideWhenUsed="1" w:qFormat="1"/>
+    <w:lsdException w:name="Plain Table 1" w:uiPriority="41"/>
+    <w:lsdException w:name="Plain Table 2" w:uiPriority="42"/>
+    <w:lsdException w:name="Plain Table 3" w:uiPriority="43"/>
+    <w:lsdException w:name="Plain Table 4" w:uiPriority="44"/>
+    <w:lsdException w:name="Plain Table 5" w:uiPriority="45"/>
+    <w:lsdException w:name="Grid Table Light" w:uiPriority="40"/>
+    <w:lsdException w:name="Grid Table 1 Light" w:uiPriority="46"/>
+    <w:lsdException w:name="Grid Table 2" w:uiPriority="47"/>
+    <w:lsdException w:name="Grid Table 3" w:uiPriority="48"/>
+    <w:lsdException w:name="Grid Table 4" w:uiPriority="49"/>
+    <w:lsdException w:name="Grid Table 5 Dark" w:uiPriority="50"/>
+    <w:lsdException w:name="Grid Table 6 Colorful" w:uiPriority="51"/>
+    <w:lsdException w:name="Grid Table 7 Colorful" w:uiPriority="52"/>
+    <w:lsdException w:name="Grid Table 1 Light Accent 1" w:uiPriority="46"/>
+    <w:lsdException w:name="Grid Table 2 Accent 1" w:uiPriority="47"/>
+    <w:lsdException w:name="Grid Table 3 Accent 1" w:uiPriority="48"/>
+    <w:lsdException w:name="Grid Table 4 Accent 1" w:uiPriority="49"/>
+    <w:lsdException w:name="Grid Table 5 Dark Accent 1" w:uiPriority="50"/>
+    <w:lsdException w:name="Grid Table 6 Colorful Accent 1" w:uiPriority="51"/>
+    <w:lsdException w:name="Grid Table 7 Colorful Accent 1" w:uiPriority="52"/>
+    <w:lsdException w:name="Grid Table 1 Light Accent 2" w:uiPriority="46"/>
+    <w:lsdException w:name="Grid Table 2 Accent 2" w:uiPriority="47"/>
+    <w:lsdException w:name="Grid Table 3 Accent 2" w:uiPriority="48"/>
+    <w:lsdException w:name="Grid Table 4 Accent 2" w:uiPriority="49"/>
+    <w:lsdException w:name="Grid Table 5 Dark Accent 2" w:uiPriority="50"/>
+    <w:lsdException w:name="Grid Table 6 Colorful Accent 2" w:uiPriority="51"/>
+    <w:lsdException w:name="Grid Table 7 Colorful Accent 2" w:uiPriority="52"/>
+    <w:lsdException w:name="Grid Table 1 Light Accent 3" w:uiPriority="46"/>
+    <w:lsdException w:name="Grid Table 2 Accent 3" w:uiPriority="47"/>
+    <w:lsdException w:name="Grid Table 3 Accent 3" w:uiPriority="48"/>
+    <w:lsdException w:name="Grid Table 4 Accent 3" w:uiPriority="49"/>
+    <w:lsdException w:name="Grid Table 5 Dark Accent 3" w:uiPriority="50"/>
+    <w:lsdException w:name="Grid Table 6 Colorful Accent 3" w:uiPriority="51"/>
+    <w:lsdException w:name="Grid Table 7 Colorful Accent 3" w:uiPriority="52"/>
+    <w:lsdException w:name="Grid Table 1 Light Accent 4" w:uiPriority="46"/>
+    <w:lsdException w:name="Grid Table 2 Accent 4" w:uiPriority="47"/>
+    <w:lsdException w:name="Grid Table 3 Accent 4" w:uiPriority="48"/>
+    <w:lsdException w:name="Grid Table 4 Accent 4" w:uiPriority="49"/>
+    <w:lsdException w:name="Grid Table 5 Dark Accent 4" w:uiPriority="50"/>
+    <w:lsdException w:name="Grid Table 6 Colorful Accent 4" w:uiPriority="51"/>
+    <w:lsdException w:name="Grid Table 7 Colorful Accent 4" w:uiPriority="52"/>
+    <w:lsdException w:name="Grid Table 1 Light Accent 5" w:uiPriority="46"/>
+    <w:lsdException w:name="Grid Table 2 Accent 5" w:uiPriority="47"/>
+    <w:lsdException w:name="Grid Table 3 Accent 5" w:uiPriority="48"/>
+    <w:lsdException w:name="Grid Table 4 Accent 5" w:uiPriority="49"/>
+    <w:lsdException w:name="Grid Table 5 Dark Accent 5" w:uiPriority="50"/>
+    <w:lsdException w:name="Grid Table 6 Colorful Accent 5" w:uiPriority="51"/>
+    <w:lsdException w:name="Grid Table 7 Colorful Accent 5" w:uiPriority="52"/>
+    <w:lsdException w:name="Grid Table 1 Light Accent 6" w:uiPriority="46"/>
+    <w:lsdException w:name="Grid Table 2 Accent 6" w:uiPriority="47"/>
+    <w:lsdException w:name="Grid Table 3 Accent 6" w:uiPriority="48"/>
+    <w:lsdException w:name="Grid Table 4 Accent 6" w:uiPriority="49"/>
+    <w:lsdException w:name="Grid Table 5 Dark Accent 6" w:uiPriority="50"/>
+    <w:lsdException w:name="Grid Table 6 Colorful Accent 6" w:uiPriority="51"/>
+    <w:lsdException w:name="Grid Table 7 Colorful Accent 6" w:uiPriority="52"/>
+    <w:lsdException w:name="List Table 1 Light" w:uiPriority="46"/>
+    <w:lsdException w:name="List Table 2" w:uiPriority="47"/>
+    <w:lsdException w:name="List Table 3" w:uiPriority="48"/>
+    <w:lsdException w:name="List Table 4" w:uiPriority="49"/>
+    <w:lsdException w:name="List Table 5 Dark" w:uiPriority="50"/>
+    <w:lsdException w:name="List Table 6 Colorful" w:uiPriority="51"/>
+    <w:lsdException w:name="List Table 7 Colorful" w:uiPriority="52"/>
+    <w:lsdException w:name="List Table 1 Light Accent 1" w:uiPriority="46"/>
+    <w:lsdException w:name="List Table 2 Accent 1" w:uiPriority="47"/>
+    <w:lsdException w:name="List Table 3 Accent 1" w:uiPriority="48"/>
+    <w:lsdException w:name="List Table 4 Accent 1" w:uiPriority="49"/>
+    <w:lsdException w:name="List Table 5 Dark Accent 1" w:uiPriority="50"/>
+    <w:lsdException w:name="List Table 6 Colorful Accent 1" w:uiPriority="51"/>
+    <w:lsdException w:name="List Table 7 Colorful Accent 1" w:uiPriority="52"/>
+    <w:lsdException w:name="List Table 1 Light Accent 2" w:uiPriority="46"/>
+    <w:lsdException w:name="List Table 2 Accent 2" w:uiPriority="47"/>
+    <w:lsdException w:name="List Table 3 Accent 2" w:uiPriority="48"/>
+    <w:lsdException w:name="List Table 4 Accent 2" w:uiPriority="49"/>
+    <w:lsdException w:name="List Table 5 Dark Accent 2" w:uiPriority="50"/>
+    <w:lsdException w:name="List Table 6 Colorful Accent 2" w:uiPriority="51"/>
+    <w:lsdException w:name="List Table 7 Colorful Accent 2" w:uiPriority="52"/>
+    <w:lsdException w:name="List Table 1 Light Accent 3" w:uiPriority="46"/>
+    <w:lsdException w:name="List Table 2 Accent 3" w:uiPriority="47"/>
+    <w:lsdException w:name="List Table 3 Accent 3" w:uiPriority="48"/>
+    <w:lsdException w:name="List Table 4 Accent 3" w:uiPriority="49"/>
+    <w:lsdException w:name="List Table 5 Dark Accent 3" w:uiPriority="50"/>
+    <w:lsdException w:name="List Table 6 Colorful Accent 3" w:uiPriority="51"/>
+    <w:lsdException w:name="List Table 7 Colorful Accent 3" w:uiPriority="52"/>
+    <w:lsdException w:name="List Table 1 Light Accent 4" w:uiPriority="46"/>
+    <w:lsdException w:name="List Table 2 Accent 4" w:uiPriority="47"/>
+    <w:lsdException w:name="List Table 3 Accent 4" w:uiPriority="48"/>
+    <w:lsdException w:name="List Table 4 Accent 4" w:uiPriority="49"/>
+    <w:lsdException w:name="List Table 5 Dark Accent 4" w:uiPriority="50"/>
+    <w:lsdException w:name="List Table 6 Colorful Accent 4" w:uiPriority="51"/>
+    <w:lsdException w:name="List Table 7 Colorful Accent 4" w:uiPriority="52"/>
+    <w:lsdException w:name="List Table 1 Light Accent 5" w:uiPriority="46"/>
+    <w:lsdException w:name="List Table 2 Accent 5" w:uiPriority="47"/>
+    <w:lsdException w:name="List Table 3 Accent 5" w:uiPriority="48"/>
+    <w:lsdException w:name="List Table 4 Accent 5" w:uiPriority="49"/>
+    <w:lsdException w:name="List Table 5 Dark Accent 5" w:uiPriority="50"/>
+    <w:lsdException w:name="List Table 6 Colorful Accent 5" w:uiPriority="51"/>
+    <w:lsdException w:name="List Table 7 Colorful Accent 5" w:uiPriority="52"/>
+    <w:lsdException w:name="List Table 1 Light Accent 6" w:uiPriority="46"/>
+    <w:lsdException w:name="List Table 2 Accent 6" w:uiPriority="47"/>
+    <w:lsdException w:name="List Table 3 Accent 6" w:uiPriority="48"/>
+    <w:lsdException w:name="List Table 4 Accent 6" w:uiPriority="49"/>
+    <w:lsdException w:name="List Table 5 Dark Accent 6" w:uiPriority="50"/>
+    <w:lsdException w:name="List Table 6 Colorful Accent 6" w:uiPriority="51"/>
+    <w:lsdException w:name="List Table 7 Colorful Accent 6" w:uiPriority="52"/>
   </w:latentStyles>
   <w:style w:type="paragraph" w:default="1" w:styleId="Normal">
     <w:name w:val="Normal"/>
@@ -4274,277 +4870,15 @@
       <w:spacing w:after="0" w:line="240" w:lineRule="auto"/>
     </w:pPr>
   </w:style>
-</w:styles>
-</file>
-
-<file path=word/stylesWithEffects.xml><?xml version="1.0" encoding="utf-8"?>
-<w:styles xmlns:wpc="http://schemas.microsoft.com/office/word/2010/wordprocessingCanvas" xmlns:mc="http://schemas.openxmlformats.org/markup-compatibility/2006" xmlns:o="urn:schemas-microsoft-com:office:office" xmlns:r="http://schemas.openxmlformats.org/officeDocument/2006/relationships" xmlns:m="http://schemas.openxmlformats.org/officeDocument/2006/math" xmlns:v="urn:schemas-microsoft-com:vml" xmlns:wp14="http://schemas.microsoft.com/office/word/2010/wordprocessingDrawing" xmlns:wp="http://schemas.openxmlformats.org/drawingml/2006/wordprocessingDrawing" xmlns:w10="urn:schemas-microsoft-com:office:word" xmlns:w="http://schemas.openxmlformats.org/wordprocessingml/2006/main" xmlns:w14="http://schemas.microsoft.com/office/word/2010/wordml" xmlns:wpg="http://schemas.microsoft.com/office/word/2010/wordprocessingGroup" xmlns:wpi="http://schemas.microsoft.com/office/word/2010/wordprocessingInk" xmlns:wne="http://schemas.microsoft.com/office/word/2006/wordml" xmlns:wps="http://schemas.microsoft.com/office/word/2010/wordprocessingShape" mc:Ignorable="w14 wp14">
-  <w:docDefaults>
-    <w:rPrDefault>
-      <w:rPr>
-        <w:rFonts w:asciiTheme="minorHAnsi" w:eastAsiaTheme="minorHAnsi" w:hAnsiTheme="minorHAnsi" w:cstheme="minorBidi"/>
-        <w:sz w:val="22"/>
-        <w:szCs w:val="22"/>
-        <w:lang w:val="en-US" w:eastAsia="en-US" w:bidi="ar-SA"/>
-      </w:rPr>
-    </w:rPrDefault>
-    <w:pPrDefault>
-      <w:pPr>
-        <w:spacing w:after="200" w:line="276" w:lineRule="auto"/>
-      </w:pPr>
-    </w:pPrDefault>
-  </w:docDefaults>
-  <w:latentStyles w:defLockedState="0" w:defUIPriority="99" w:defSemiHidden="1" w:defUnhideWhenUsed="1" w:defQFormat="0" w:count="267">
-    <w:lsdException w:name="Normal" w:semiHidden="0" w:uiPriority="0" w:unhideWhenUsed="0" w:qFormat="1"/>
-    <w:lsdException w:name="heading 1" w:semiHidden="0" w:uiPriority="9" w:unhideWhenUsed="0" w:qFormat="1"/>
-    <w:lsdException w:name="heading 2" w:uiPriority="9" w:qFormat="1"/>
-    <w:lsdException w:name="heading 3" w:uiPriority="9" w:qFormat="1"/>
-    <w:lsdException w:name="heading 4" w:uiPriority="9" w:qFormat="1"/>
-    <w:lsdException w:name="heading 5" w:uiPriority="9" w:qFormat="1"/>
-    <w:lsdException w:name="heading 6" w:uiPriority="9" w:qFormat="1"/>
-    <w:lsdException w:name="heading 7" w:uiPriority="9" w:qFormat="1"/>
-    <w:lsdException w:name="heading 8" w:uiPriority="9" w:qFormat="1"/>
-    <w:lsdException w:name="heading 9" w:uiPriority="9" w:qFormat="1"/>
-    <w:lsdException w:name="toc 1" w:uiPriority="39"/>
-    <w:lsdException w:name="toc 2" w:uiPriority="39"/>
-    <w:lsdException w:name="toc 3" w:uiPriority="39"/>
-    <w:lsdException w:name="toc 4" w:uiPriority="39"/>
-    <w:lsdException w:name="toc 5" w:uiPriority="39"/>
-    <w:lsdException w:name="toc 6" w:uiPriority="39"/>
-    <w:lsdException w:name="toc 7" w:uiPriority="39"/>
-    <w:lsdException w:name="toc 8" w:uiPriority="39"/>
-    <w:lsdException w:name="toc 9" w:uiPriority="39"/>
-    <w:lsdException w:name="caption" w:uiPriority="35" w:qFormat="1"/>
-    <w:lsdException w:name="Title" w:semiHidden="0" w:uiPriority="10" w:unhideWhenUsed="0" w:qFormat="1"/>
-    <w:lsdException w:name="Default Paragraph Font" w:uiPriority="1"/>
-    <w:lsdException w:name="Subtitle" w:semiHidden="0" w:uiPriority="11" w:unhideWhenUsed="0" w:qFormat="1"/>
-    <w:lsdException w:name="Strong" w:semiHidden="0" w:uiPriority="22" w:unhideWhenUsed="0" w:qFormat="1"/>
-    <w:lsdException w:name="Emphasis" w:semiHidden="0" w:uiPriority="20" w:unhideWhenUsed="0" w:qFormat="1"/>
-    <w:lsdException w:name="Table Grid" w:semiHidden="0" w:uiPriority="59" w:unhideWhenUsed="0"/>
-    <w:lsdException w:name="Placeholder Text" w:unhideWhenUsed="0"/>
-    <w:lsdException w:name="No Spacing" w:semiHidden="0" w:uiPriority="1" w:unhideWhenUsed="0" w:qFormat="1"/>
-    <w:lsdException w:name="Light Shading" w:semiHidden="0" w:uiPriority="60" w:unhideWhenUsed="0"/>
-    <w:lsdException w:name="Light List" w:semiHidden="0" w:uiPriority="61" w:unhideWhenUsed="0"/>
-    <w:lsdException w:name="Light Grid" w:semiHidden="0" w:uiPriority="62" w:unhideWhenUsed="0"/>
-    <w:lsdException w:name="Medium Shading 1" w:semiHidden="0" w:uiPriority="63" w:unhideWhenUsed="0"/>
-    <w:lsdException w:name="Medium Shading 2" w:semiHidden="0" w:uiPriority="64" w:unhideWhenUsed="0"/>
-    <w:lsdException w:name="Medium List 1" w:semiHidden="0" w:uiPriority="65" w:unhideWhenUsed="0"/>
-    <w:lsdException w:name="Medium List 2" w:semiHidden="0" w:uiPriority="66" w:unhideWhenUsed="0"/>
-    <w:lsdException w:name="Medium Grid 1" w:semiHidden="0" w:uiPriority="67" w:unhideWhenUsed="0"/>
-    <w:lsdException w:name="Medium Grid 2" w:semiHidden="0" w:uiPriority="68" w:unhideWhenUsed="0"/>
-    <w:lsdException w:name="Medium Grid 3" w:semiHidden="0" w:uiPriority="69" w:unhideWhenUsed="0"/>
-    <w:lsdException w:name="Dark List" w:semiHidden="0" w:uiPriority="70" w:unhideWhenUsed="0"/>
-    <w:lsdException w:name="Colorful Shading" w:semiHidden="0" w:uiPriority="71" w:unhideWhenUsed="0"/>
-    <w:lsdException w:name="Colorful List" w:semiHidden="0" w:uiPriority="72" w:unhideWhenUsed="0"/>
-    <w:lsdException w:name="Colorful Grid" w:semiHidden="0" w:uiPriority="73" w:unhideWhenUsed="0"/>
-    <w:lsdException w:name="Light Shading Accent 1" w:semiHidden="0" w:uiPriority="60" w:unhideWhenUsed="0"/>
-    <w:lsdException w:name="Light List Accent 1" w:semiHidden="0" w:uiPriority="61" w:unhideWhenUsed="0"/>
-    <w:lsdException w:name="Light Grid Accent 1" w:semiHidden="0" w:uiPriority="62" w:unhideWhenUsed="0"/>
-    <w:lsdException w:name="Medium Shading 1 Accent 1" w:semiHidden="0" w:uiPriority="63" w:unhideWhenUsed="0"/>
-    <w:lsdException w:name="Medium Shading 2 Accent 1" w:semiHidden="0" w:uiPriority="64" w:unhideWhenUsed="0"/>
-    <w:lsdException w:name="Medium List 1 Accent 1" w:semiHidden="0" w:uiPriority="65" w:unhideWhenUsed="0"/>
-    <w:lsdException w:name="Revision" w:unhideWhenUsed="0"/>
-    <w:lsdException w:name="List Paragraph" w:semiHidden="0" w:uiPriority="34" w:unhideWhenUsed="0" w:qFormat="1"/>
-    <w:lsdException w:name="Quote" w:semiHidden="0" w:uiPriority="29" w:unhideWhenUsed="0" w:qFormat="1"/>
-    <w:lsdException w:name="Intense Quote" w:semiHidden="0" w:uiPriority="30" w:unhideWhenUsed="0" w:qFormat="1"/>
-    <w:lsdException w:name="Medium List 2 Accent 1" w:semiHidden="0" w:uiPriority="66" w:unhideWhenUsed="0"/>
-    <w:lsdException w:name="Medium Grid 1 Accent 1" w:semiHidden="0" w:uiPriority="67" w:unhideWhenUsed="0"/>
-    <w:lsdException w:name="Medium Grid 2 Accent 1" w:semiHidden="0" w:uiPriority="68" w:unhideWhenUsed="0"/>
-    <w:lsdException w:name="Medium Grid 3 Accent 1" w:semiHidden="0" w:uiPriority="69" w:unhideWhenUsed="0"/>
-    <w:lsdException w:name="Dark List Accent 1" w:semiHidden="0" w:uiPriority="70" w:unhideWhenUsed="0"/>
-    <w:lsdException w:name="Colorful Shading Accent 1" w:semiHidden="0" w:uiPriority="71" w:unhideWhenUsed="0"/>
-    <w:lsdException w:name="Colorful List Accent 1" w:semiHidden="0" w:uiPriority="72" w:unhideWhenUsed="0"/>
-    <w:lsdException w:name="Colorful Grid Accent 1" w:semiHidden="0" w:uiPriority="73" w:unhideWhenUsed="0"/>
-    <w:lsdException w:name="Light Shading Accent 2" w:semiHidden="0" w:uiPriority="60" w:unhideWhenUsed="0"/>
-    <w:lsdException w:name="Light List Accent 2" w:semiHidden="0" w:uiPriority="61" w:unhideWhenUsed="0"/>
-    <w:lsdException w:name="Light Grid Accent 2" w:semiHidden="0" w:uiPriority="62" w:unhideWhenUsed="0"/>
-    <w:lsdException w:name="Medium Shading 1 Accent 2" w:semiHidden="0" w:uiPriority="63" w:unhideWhenUsed="0"/>
-    <w:lsdException w:name="Medium Shading 2 Accent 2" w:semiHidden="0" w:uiPriority="64" w:unhideWhenUsed="0"/>
-    <w:lsdException w:name="Medium List 1 Accent 2" w:semiHidden="0" w:uiPriority="65" w:unhideWhenUsed="0"/>
-    <w:lsdException w:name="Medium List 2 Accent 2" w:semiHidden="0" w:uiPriority="66" w:unhideWhenUsed="0"/>
-    <w:lsdException w:name="Medium Grid 1 Accent 2" w:semiHidden="0" w:uiPriority="67" w:unhideWhenUsed="0"/>
-    <w:lsdException w:name="Medium Grid 2 Accent 2" w:semiHidden="0" w:uiPriority="68" w:unhideWhenUsed="0"/>
-    <w:lsdException w:name="Medium Grid 3 Accent 2" w:semiHidden="0" w:uiPriority="69" w:unhideWhenUsed="0"/>
-    <w:lsdException w:name="Dark List Accent 2" w:semiHidden="0" w:uiPriority="70" w:unhideWhenUsed="0"/>
-    <w:lsdException w:name="Colorful Shading Accent 2" w:semiHidden="0" w:uiPriority="71" w:unhideWhenUsed="0"/>
-    <w:lsdException w:name="Colorful List Accent 2" w:semiHidden="0" w:uiPriority="72" w:unhideWhenUsed="0"/>
-    <w:lsdException w:name="Colorful Grid Accent 2" w:semiHidden="0" w:uiPriority="73" w:unhideWhenUsed="0"/>
-    <w:lsdException w:name="Light Shading Accent 3" w:semiHidden="0" w:uiPriority="60" w:unhideWhenUsed="0"/>
-    <w:lsdException w:name="Light List Accent 3" w:semiHidden="0" w:uiPriority="61" w:unhideWhenUsed="0"/>
-    <w:lsdException w:name="Light Grid Accent 3" w:semiHidden="0" w:uiPriority="62" w:unhideWhenUsed="0"/>
-    <w:lsdException w:name="Medium Shading 1 Accent 3" w:semiHidden="0" w:uiPriority="63" w:unhideWhenUsed="0"/>
-    <w:lsdException w:name="Medium Shading 2 Accent 3" w:semiHidden="0" w:uiPriority="64" w:unhideWhenUsed="0"/>
-    <w:lsdException w:name="Medium List 1 Accent 3" w:semiHidden="0" w:uiPriority="65" w:unhideWhenUsed="0"/>
-    <w:lsdException w:name="Medium List 2 Accent 3" w:semiHidden="0" w:uiPriority="66" w:unhideWhenUsed="0"/>
-    <w:lsdException w:name="Medium Grid 1 Accent 3" w:semiHidden="0" w:uiPriority="67" w:unhideWhenUsed="0"/>
-    <w:lsdException w:name="Medium Grid 2 Accent 3" w:semiHidden="0" w:uiPriority="68" w:unhideWhenUsed="0"/>
-    <w:lsdException w:name="Medium Grid 3 Accent 3" w:semiHidden="0" w:uiPriority="69" w:unhideWhenUsed="0"/>
-    <w:lsdException w:name="Dark List Accent 3" w:semiHidden="0" w:uiPriority="70" w:unhideWhenUsed="0"/>
-    <w:lsdException w:name="Colorful Shading Accent 3" w:semiHidden="0" w:uiPriority="71" w:unhideWhenUsed="0"/>
-    <w:lsdException w:name="Colorful List Accent 3" w:semiHidden="0" w:uiPriority="72" w:unhideWhenUsed="0"/>
-    <w:lsdException w:name="Colorful Grid Accent 3" w:semiHidden="0" w:uiPriority="73" w:unhideWhenUsed="0"/>
-    <w:lsdException w:name="Light Shading Accent 4" w:semiHidden="0" w:uiPriority="60" w:unhideWhenUsed="0"/>
-    <w:lsdException w:name="Light List Accent 4" w:semiHidden="0" w:uiPriority="61" w:unhideWhenUsed="0"/>
-    <w:lsdException w:name="Light Grid Accent 4" w:semiHidden="0" w:uiPriority="62" w:unhideWhenUsed="0"/>
-    <w:lsdException w:name="Medium Shading 1 Accent 4" w:semiHidden="0" w:uiPriority="63" w:unhideWhenUsed="0"/>
-    <w:lsdException w:name="Medium Shading 2 Accent 4" w:semiHidden="0" w:uiPriority="64" w:unhideWhenUsed="0"/>
-    <w:lsdException w:name="Medium List 1 Accent 4" w:semiHidden="0" w:uiPriority="65" w:unhideWhenUsed="0"/>
-    <w:lsdException w:name="Medium List 2 Accent 4" w:semiHidden="0" w:uiPriority="66" w:unhideWhenUsed="0"/>
-    <w:lsdException w:name="Medium Grid 1 Accent 4" w:semiHidden="0" w:uiPriority="67" w:unhideWhenUsed="0"/>
-    <w:lsdException w:name="Medium Grid 2 Accent 4" w:semiHidden="0" w:uiPriority="68" w:unhideWhenUsed="0"/>
-    <w:lsdException w:name="Medium Grid 3 Accent 4" w:semiHidden="0" w:uiPriority="69" w:unhideWhenUsed="0"/>
-    <w:lsdException w:name="Dark List Accent 4" w:semiHidden="0" w:uiPriority="70" w:unhideWhenUsed="0"/>
-    <w:lsdException w:name="Colorful Shading Accent 4" w:semiHidden="0" w:uiPriority="71" w:unhideWhenUsed="0"/>
-    <w:lsdException w:name="Colorful List Accent 4" w:semiHidden="0" w:uiPriority="72" w:unhideWhenUsed="0"/>
-    <w:lsdException w:name="Colorful Grid Accent 4" w:semiHidden="0" w:uiPriority="73" w:unhideWhenUsed="0"/>
-    <w:lsdException w:name="Light Shading Accent 5" w:semiHidden="0" w:uiPriority="60" w:unhideWhenUsed="0"/>
-    <w:lsdException w:name="Light List Accent 5" w:semiHidden="0" w:uiPriority="61" w:unhideWhenUsed="0"/>
-    <w:lsdException w:name="Light Grid Accent 5" w:semiHidden="0" w:uiPriority="62" w:unhideWhenUsed="0"/>
-    <w:lsdException w:name="Medium Shading 1 Accent 5" w:semiHidden="0" w:uiPriority="63" w:unhideWhenUsed="0"/>
-    <w:lsdException w:name="Medium Shading 2 Accent 5" w:semiHidden="0" w:uiPriority="64" w:unhideWhenUsed="0"/>
-    <w:lsdException w:name="Medium List 1 Accent 5" w:semiHidden="0" w:uiPriority="65" w:unhideWhenUsed="0"/>
-    <w:lsdException w:name="Medium List 2 Accent 5" w:semiHidden="0" w:uiPriority="66" w:unhideWhenUsed="0"/>
-    <w:lsdException w:name="Medium Grid 1 Accent 5" w:semiHidden="0" w:uiPriority="67" w:unhideWhenUsed="0"/>
-    <w:lsdException w:name="Medium Grid 2 Accent 5" w:semiHidden="0" w:uiPriority="68" w:unhideWhenUsed="0"/>
-    <w:lsdException w:name="Medium Grid 3 Accent 5" w:semiHidden="0" w:uiPriority="69" w:unhideWhenUsed="0"/>
-    <w:lsdException w:name="Dark List Accent 5" w:semiHidden="0" w:uiPriority="70" w:unhideWhenUsed="0"/>
-    <w:lsdException w:name="Colorful Shading Accent 5" w:semiHidden="0" w:uiPriority="71" w:unhideWhenUsed="0"/>
-    <w:lsdException w:name="Colorful List Accent 5" w:semiHidden="0" w:uiPriority="72" w:unhideWhenUsed="0"/>
-    <w:lsdException w:name="Colorful Grid Accent 5" w:semiHidden="0" w:uiPriority="73" w:unhideWhenUsed="0"/>
-    <w:lsdException w:name="Light Shading Accent 6" w:semiHidden="0" w:uiPriority="60" w:unhideWhenUsed="0"/>
-    <w:lsdException w:name="Light List Accent 6" w:semiHidden="0" w:uiPriority="61" w:unhideWhenUsed="0"/>
-    <w:lsdException w:name="Light Grid Accent 6" w:semiHidden="0" w:uiPriority="62" w:unhideWhenUsed="0"/>
-    <w:lsdException w:name="Medium Shading 1 Accent 6" w:semiHidden="0" w:uiPriority="63" w:unhideWhenUsed="0"/>
-    <w:lsdException w:name="Medium Shading 2 Accent 6" w:semiHidden="0" w:uiPriority="64" w:unhideWhenUsed="0"/>
-    <w:lsdException w:name="Medium List 1 Accent 6" w:semiHidden="0" w:uiPriority="65" w:unhideWhenUsed="0"/>
-    <w:lsdException w:name="Medium List 2 Accent 6" w:semiHidden="0" w:uiPriority="66" w:unhideWhenUsed="0"/>
-    <w:lsdException w:name="Medium Grid 1 Accent 6" w:semiHidden="0" w:uiPriority="67" w:unhideWhenUsed="0"/>
-    <w:lsdException w:name="Medium Grid 2 Accent 6" w:semiHidden="0" w:uiPriority="68" w:unhideWhenUsed="0"/>
-    <w:lsdException w:name="Medium Grid 3 Accent 6" w:semiHidden="0" w:uiPriority="69" w:unhideWhenUsed="0"/>
-    <w:lsdException w:name="Dark List Accent 6" w:semiHidden="0" w:uiPriority="70" w:unhideWhenUsed="0"/>
-    <w:lsdException w:name="Colorful Shading Accent 6" w:semiHidden="0" w:uiPriority="71" w:unhideWhenUsed="0"/>
-    <w:lsdException w:name="Colorful List Accent 6" w:semiHidden="0" w:uiPriority="72" w:unhideWhenUsed="0"/>
-    <w:lsdException w:name="Colorful Grid Accent 6" w:semiHidden="0" w:uiPriority="73" w:unhideWhenUsed="0"/>
-    <w:lsdException w:name="Subtle Emphasis" w:semiHidden="0" w:uiPriority="19" w:unhideWhenUsed="0" w:qFormat="1"/>
-    <w:lsdException w:name="Intense Emphasis" w:semiHidden="0" w:uiPriority="21" w:unhideWhenUsed="0" w:qFormat="1"/>
-    <w:lsdException w:name="Subtle Reference" w:semiHidden="0" w:uiPriority="31" w:unhideWhenUsed="0" w:qFormat="1"/>
-    <w:lsdException w:name="Intense Reference" w:semiHidden="0" w:uiPriority="32" w:unhideWhenUsed="0" w:qFormat="1"/>
-    <w:lsdException w:name="Book Title" w:semiHidden="0" w:uiPriority="33" w:unhideWhenUsed="0" w:qFormat="1"/>
-    <w:lsdException w:name="Bibliography" w:uiPriority="37"/>
-    <w:lsdException w:name="TOC Heading" w:uiPriority="39" w:qFormat="1"/>
-  </w:latentStyles>
-  <w:style w:type="paragraph" w:default="1" w:styleId="Normal">
-    <w:name w:val="Normal"/>
+  <w:style w:type="paragraph" w:styleId="ListParagraph">
+    <w:name w:val="List Paragraph"/>
+    <w:basedOn w:val="Normal"/>
+    <w:uiPriority w:val="34"/>
     <w:qFormat/>
-    <w:rsid w:val="00AF676C"/>
-  </w:style>
-  <w:style w:type="character" w:default="1" w:styleId="DefaultParagraphFont">
-    <w:name w:val="Default Paragraph Font"/>
-    <w:uiPriority w:val="1"/>
-    <w:semiHidden/>
-    <w:unhideWhenUsed/>
-  </w:style>
-  <w:style w:type="table" w:default="1" w:styleId="TableNormal">
-    <w:name w:val="Normal Table"/>
-    <w:uiPriority w:val="99"/>
-    <w:semiHidden/>
-    <w:unhideWhenUsed/>
-    <w:tblPr>
-      <w:tblInd w:w="0" w:type="dxa"/>
-      <w:tblCellMar>
-        <w:top w:w="0" w:type="dxa"/>
-        <w:left w:w="108" w:type="dxa"/>
-        <w:bottom w:w="0" w:type="dxa"/>
-        <w:right w:w="108" w:type="dxa"/>
-      </w:tblCellMar>
-    </w:tblPr>
-  </w:style>
-  <w:style w:type="numbering" w:default="1" w:styleId="NoList">
-    <w:name w:val="No List"/>
-    <w:uiPriority w:val="99"/>
-    <w:semiHidden/>
-    <w:unhideWhenUsed/>
-  </w:style>
-  <w:style w:type="paragraph" w:styleId="NormalWeb">
-    <w:name w:val="Normal (Web)"/>
-    <w:basedOn w:val="Normal"/>
-    <w:uiPriority w:val="99"/>
-    <w:unhideWhenUsed/>
-    <w:rsid w:val="00FC2999"/>
+    <w:rsid w:val="00600475"/>
     <w:pPr>
-      <w:spacing w:before="100" w:beforeAutospacing="1" w:after="100" w:afterAutospacing="1" w:line="240" w:lineRule="auto"/>
-    </w:pPr>
-    <w:rPr>
-      <w:rFonts w:ascii="Times New Roman" w:eastAsia="Times New Roman" w:hAnsi="Times New Roman" w:cs="Times New Roman"/>
-      <w:sz w:val="24"/>
-      <w:szCs w:val="24"/>
-    </w:rPr>
-  </w:style>
-  <w:style w:type="character" w:styleId="Strong">
-    <w:name w:val="Strong"/>
-    <w:basedOn w:val="DefaultParagraphFont"/>
-    <w:uiPriority w:val="22"/>
-    <w:qFormat/>
-    <w:rsid w:val="00FC2999"/>
-    <w:rPr>
-      <w:b/>
-      <w:bCs/>
-    </w:rPr>
-  </w:style>
-  <w:style w:type="character" w:customStyle="1" w:styleId="apple-converted-space">
-    <w:name w:val="apple-converted-space"/>
-    <w:basedOn w:val="DefaultParagraphFont"/>
-    <w:rsid w:val="00FC2999"/>
-  </w:style>
-  <w:style w:type="character" w:styleId="Hyperlink">
-    <w:name w:val="Hyperlink"/>
-    <w:basedOn w:val="DefaultParagraphFont"/>
-    <w:uiPriority w:val="99"/>
-    <w:unhideWhenUsed/>
-    <w:rsid w:val="00FC2999"/>
-    <w:rPr>
-      <w:color w:val="0000FF"/>
-      <w:u w:val="single"/>
-    </w:rPr>
-  </w:style>
-  <w:style w:type="paragraph" w:styleId="BalloonText">
-    <w:name w:val="Balloon Text"/>
-    <w:basedOn w:val="Normal"/>
-    <w:link w:val="BalloonTextChar"/>
-    <w:uiPriority w:val="99"/>
-    <w:semiHidden/>
-    <w:unhideWhenUsed/>
-    <w:rsid w:val="00E516BA"/>
-    <w:pPr>
-      <w:spacing w:after="0" w:line="240" w:lineRule="auto"/>
-    </w:pPr>
-    <w:rPr>
-      <w:rFonts w:ascii="Tahoma" w:hAnsi="Tahoma" w:cs="Tahoma"/>
-      <w:sz w:val="16"/>
-      <w:szCs w:val="16"/>
-    </w:rPr>
-  </w:style>
-  <w:style w:type="character" w:customStyle="1" w:styleId="BalloonTextChar">
-    <w:name w:val="Balloon Text Char"/>
-    <w:basedOn w:val="DefaultParagraphFont"/>
-    <w:link w:val="BalloonText"/>
-    <w:uiPriority w:val="99"/>
-    <w:semiHidden/>
-    <w:rsid w:val="00E516BA"/>
-    <w:rPr>
-      <w:rFonts w:ascii="Tahoma" w:hAnsi="Tahoma" w:cs="Tahoma"/>
-      <w:sz w:val="16"/>
-      <w:szCs w:val="16"/>
-    </w:rPr>
-  </w:style>
-  <w:style w:type="paragraph" w:styleId="Revision">
-    <w:name w:val="Revision"/>
-    <w:hidden/>
-    <w:uiPriority w:val="99"/>
-    <w:semiHidden/>
-    <w:rsid w:val="00E516BA"/>
-    <w:pPr>
-      <w:spacing w:after="0" w:line="240" w:lineRule="auto"/>
+      <w:ind w:left="720"/>
+      <w:contextualSpacing/>
     </w:pPr>
   </w:style>
 </w:styles>
@@ -4838,7 +5172,7 @@
 </file>
 
 <file path=customXml/itemProps1.xml><?xml version="1.0" encoding="utf-8"?>
-<ds:datastoreItem xmlns:ds="http://schemas.openxmlformats.org/officeDocument/2006/customXml" ds:itemID="{90A098DD-6183-4574-A54A-7B755FA4B782}">
+<ds:datastoreItem xmlns:ds="http://schemas.openxmlformats.org/officeDocument/2006/customXml" ds:itemID="{6B6F04AD-0618-8044-9A92-EC179EFF2198}">
   <ds:schemaRefs>
     <ds:schemaRef ds:uri="http://schemas.openxmlformats.org/officeDocument/2006/bibliography"/>
   </ds:schemaRefs>

</xml_diff>